<commit_message>
ajout d'une phrase sur le compte rendu
</commit_message>
<xml_diff>
--- a/Compte_Rendu.docx
+++ b/Compte_Rendu.docx
@@ -1,6 +1,6 @@
 
 <file path=word/document.xml><?xml version="1.0" encoding="utf-8"?>
-<w:document xmlns:wpc="http://schemas.microsoft.com/office/word/2010/wordprocessingCanvas" xmlns:mc="http://schemas.openxmlformats.org/markup-compatibility/2006" xmlns:o="urn:schemas-microsoft-com:office:office" xmlns:r="http://schemas.openxmlformats.org/officeDocument/2006/relationships" xmlns:m="http://schemas.openxmlformats.org/officeDocument/2006/math" xmlns:v="urn:schemas-microsoft-com:vml" xmlns:wp14="http://schemas.microsoft.com/office/word/2010/wordprocessingDrawing" xmlns:wp="http://schemas.openxmlformats.org/drawingml/2006/wordprocessingDrawing" xmlns:w10="urn:schemas-microsoft-com:office:word" xmlns:w="http://schemas.openxmlformats.org/wordprocessingml/2006/main" xmlns:w14="http://schemas.microsoft.com/office/word/2010/wordml" xmlns:w15="http://schemas.microsoft.com/office/word/2012/wordml" xmlns:wpg="http://schemas.microsoft.com/office/word/2010/wordprocessingGroup" xmlns:wpi="http://schemas.microsoft.com/office/word/2010/wordprocessingInk" xmlns:wne="http://schemas.microsoft.com/office/word/2006/wordml" xmlns:wps="http://schemas.microsoft.com/office/word/2010/wordprocessingShape" mc:Ignorable="w14 w15 wp14">
+<w:document xmlns:wpc="http://schemas.microsoft.com/office/word/2010/wordprocessingCanvas" xmlns:cx="http://schemas.microsoft.com/office/drawing/2014/chartex" xmlns:cx1="http://schemas.microsoft.com/office/drawing/2015/9/8/chartex" xmlns:cx2="http://schemas.microsoft.com/office/drawing/2015/10/21/chartex" xmlns:cx3="http://schemas.microsoft.com/office/drawing/2016/5/9/chartex" xmlns:cx4="http://schemas.microsoft.com/office/drawing/2016/5/10/chartex" xmlns:cx5="http://schemas.microsoft.com/office/drawing/2016/5/11/chartex" xmlns:cx6="http://schemas.microsoft.com/office/drawing/2016/5/12/chartex" xmlns:cx7="http://schemas.microsoft.com/office/drawing/2016/5/13/chartex" xmlns:cx8="http://schemas.microsoft.com/office/drawing/2016/5/14/chartex" xmlns:mc="http://schemas.openxmlformats.org/markup-compatibility/2006" xmlns:aink="http://schemas.microsoft.com/office/drawing/2016/ink" xmlns:am3d="http://schemas.microsoft.com/office/drawing/2017/model3d" xmlns:o="urn:schemas-microsoft-com:office:office" xmlns:r="http://schemas.openxmlformats.org/officeDocument/2006/relationships" xmlns:m="http://schemas.openxmlformats.org/officeDocument/2006/math" xmlns:v="urn:schemas-microsoft-com:vml" xmlns:wp14="http://schemas.microsoft.com/office/word/2010/wordprocessingDrawing" xmlns:wp="http://schemas.openxmlformats.org/drawingml/2006/wordprocessingDrawing" xmlns:w10="urn:schemas-microsoft-com:office:word" xmlns:w="http://schemas.openxmlformats.org/wordprocessingml/2006/main" xmlns:w14="http://schemas.microsoft.com/office/word/2010/wordml" xmlns:w15="http://schemas.microsoft.com/office/word/2012/wordml" xmlns:w16cid="http://schemas.microsoft.com/office/word/2016/wordml/cid" xmlns:w16se="http://schemas.microsoft.com/office/word/2015/wordml/symex" xmlns:wpg="http://schemas.microsoft.com/office/word/2010/wordprocessingGroup" xmlns:wpi="http://schemas.microsoft.com/office/word/2010/wordprocessingInk" xmlns:wne="http://schemas.microsoft.com/office/word/2006/wordml" xmlns:wps="http://schemas.microsoft.com/office/word/2010/wordprocessingShape" mc:Ignorable="w14 w15 w16se w16cid wp14">
   <w:body>
     <w:p>
       <w:pPr>
@@ -172,8 +172,18 @@
           <w:sz w:val="24"/>
           <w:szCs w:val="24"/>
         </w:rPr>
-        <w:t>obtenue grâce à ifconfig</w:t>
-      </w:r>
+        <w:t xml:space="preserve">obtenue grâce à </w:t>
+      </w:r>
+      <w:proofErr w:type="spellStart"/>
+      <w:r>
+        <w:rPr>
+          <w:i/>
+          <w:sz w:val="24"/>
+          <w:szCs w:val="24"/>
+        </w:rPr>
+        <w:t>ifconfig</w:t>
+      </w:r>
+      <w:proofErr w:type="spellEnd"/>
       <w:r>
         <w:rPr>
           <w:sz w:val="24"/>
@@ -246,7 +256,23 @@
           <w:sz w:val="24"/>
           <w:szCs w:val="24"/>
         </w:rPr>
-        <w:t>. En effet, dans le cas de la saisie par l’utilisateur ou de la réception d’une requête « /sendto »</w:t>
+        <w:t>. En effet, dans le cas de la saisie par l’utilisateur ou de la réception d’une requête « /</w:t>
+      </w:r>
+      <w:proofErr w:type="spellStart"/>
+      <w:r>
+        <w:rPr>
+          <w:sz w:val="24"/>
+          <w:szCs w:val="24"/>
+        </w:rPr>
+        <w:t>sendto</w:t>
+      </w:r>
+      <w:proofErr w:type="spellEnd"/>
+      <w:r>
+        <w:rPr>
+          <w:sz w:val="24"/>
+          <w:szCs w:val="24"/>
+        </w:rPr>
+        <w:t> »</w:t>
       </w:r>
       <w:r>
         <w:rPr>
@@ -313,8 +339,17 @@
           <w:sz w:val="24"/>
           <w:szCs w:val="24"/>
         </w:rPr>
-        <w:t>* : Cette dernière sera expliquée plus en détail en II.B.a</w:t>
-      </w:r>
+        <w:t xml:space="preserve">* : Cette dernière sera expliquée plus en détail en </w:t>
+      </w:r>
+      <w:proofErr w:type="spellStart"/>
+      <w:r>
+        <w:rPr>
+          <w:sz w:val="24"/>
+          <w:szCs w:val="24"/>
+        </w:rPr>
+        <w:t>II.B.a</w:t>
+      </w:r>
+      <w:proofErr w:type="spellEnd"/>
     </w:p>
     <w:p>
       <w:pPr>
@@ -336,17 +371,7 @@
           <w:sz w:val="40"/>
           <w:szCs w:val="24"/>
         </w:rPr>
-        <w:t>Description</w:t>
-      </w:r>
-      <w:bookmarkStart w:id="0" w:name="_GoBack"/>
-      <w:bookmarkEnd w:id="0"/>
-      <w:r>
-        <w:rPr>
-          <w:color w:val="FF0000"/>
-          <w:sz w:val="40"/>
-          <w:szCs w:val="24"/>
-        </w:rPr>
-        <w:t xml:space="preserve"> du fonctionnement du programme</w:t>
+        <w:t>Description du fonctionnement du programme</w:t>
       </w:r>
     </w:p>
     <w:p>
@@ -401,7 +426,39 @@
           <w:sz w:val="24"/>
           <w:szCs w:val="24"/>
         </w:rPr>
-        <w:t>Il y a 2 fichiers : un fichier client.c et un fichier client.h.</w:t>
+        <w:t xml:space="preserve">Il y a 2 fichiers : un fichier </w:t>
+      </w:r>
+      <w:proofErr w:type="spellStart"/>
+      <w:r>
+        <w:rPr>
+          <w:sz w:val="24"/>
+          <w:szCs w:val="24"/>
+        </w:rPr>
+        <w:t>client.c</w:t>
+      </w:r>
+      <w:proofErr w:type="spellEnd"/>
+      <w:r>
+        <w:rPr>
+          <w:sz w:val="24"/>
+          <w:szCs w:val="24"/>
+        </w:rPr>
+        <w:t xml:space="preserve"> et un fichier </w:t>
+      </w:r>
+      <w:proofErr w:type="spellStart"/>
+      <w:r>
+        <w:rPr>
+          <w:sz w:val="24"/>
+          <w:szCs w:val="24"/>
+        </w:rPr>
+        <w:t>client.h</w:t>
+      </w:r>
+      <w:proofErr w:type="spellEnd"/>
+      <w:r>
+        <w:rPr>
+          <w:sz w:val="24"/>
+          <w:szCs w:val="24"/>
+        </w:rPr>
+        <w:t>.</w:t>
       </w:r>
     </w:p>
     <w:p>
@@ -418,7 +475,55 @@
           <w:sz w:val="24"/>
           <w:szCs w:val="24"/>
         </w:rPr>
-        <w:t>Dans le fichier header (client.h) se trouvent les prototypes des fonctions ainsi que les #include et #define.</w:t>
+        <w:t>Dans le fichier header (</w:t>
+      </w:r>
+      <w:proofErr w:type="spellStart"/>
+      <w:r>
+        <w:rPr>
+          <w:sz w:val="24"/>
+          <w:szCs w:val="24"/>
+        </w:rPr>
+        <w:t>client.h</w:t>
+      </w:r>
+      <w:proofErr w:type="spellEnd"/>
+      <w:r>
+        <w:rPr>
+          <w:sz w:val="24"/>
+          <w:szCs w:val="24"/>
+        </w:rPr>
+        <w:t>) se trouvent les prototypes des fonctions ainsi que les #</w:t>
+      </w:r>
+      <w:proofErr w:type="spellStart"/>
+      <w:r>
+        <w:rPr>
+          <w:sz w:val="24"/>
+          <w:szCs w:val="24"/>
+        </w:rPr>
+        <w:t>include</w:t>
+      </w:r>
+      <w:proofErr w:type="spellEnd"/>
+      <w:r>
+        <w:rPr>
+          <w:sz w:val="24"/>
+          <w:szCs w:val="24"/>
+        </w:rPr>
+        <w:t xml:space="preserve"> et #</w:t>
+      </w:r>
+      <w:proofErr w:type="spellStart"/>
+      <w:r>
+        <w:rPr>
+          <w:sz w:val="24"/>
+          <w:szCs w:val="24"/>
+        </w:rPr>
+        <w:t>define</w:t>
+      </w:r>
+      <w:proofErr w:type="spellEnd"/>
+      <w:r>
+        <w:rPr>
+          <w:sz w:val="24"/>
+          <w:szCs w:val="24"/>
+        </w:rPr>
+        <w:t>.</w:t>
       </w:r>
     </w:p>
     <w:p>
@@ -536,7 +641,23 @@
           <w:sz w:val="24"/>
           <w:szCs w:val="24"/>
         </w:rPr>
-        <w:t>Ensuite, le fichier client.c contient le code du programme du client.</w:t>
+        <w:t xml:space="preserve">Ensuite, le fichier </w:t>
+      </w:r>
+      <w:proofErr w:type="spellStart"/>
+      <w:r>
+        <w:rPr>
+          <w:sz w:val="24"/>
+          <w:szCs w:val="24"/>
+        </w:rPr>
+        <w:t>client.c</w:t>
+      </w:r>
+      <w:proofErr w:type="spellEnd"/>
+      <w:r>
+        <w:rPr>
+          <w:sz w:val="24"/>
+          <w:szCs w:val="24"/>
+        </w:rPr>
+        <w:t xml:space="preserve"> contient le code du programme du client.</w:t>
       </w:r>
     </w:p>
     <w:p>
@@ -569,7 +690,23 @@
           <w:szCs w:val="24"/>
         </w:rPr>
         <w:lastRenderedPageBreak/>
-        <w:t xml:space="preserve">On demande tout d’abord un pseudo avec la fonction demandePseudo(). Cette fonction vérifie que le pseudo </w:t>
+        <w:t xml:space="preserve">On demande tout d’abord un pseudo avec la fonction </w:t>
+      </w:r>
+      <w:proofErr w:type="spellStart"/>
+      <w:r>
+        <w:rPr>
+          <w:sz w:val="24"/>
+          <w:szCs w:val="24"/>
+        </w:rPr>
+        <w:t>demandePseudo</w:t>
+      </w:r>
+      <w:proofErr w:type="spellEnd"/>
+      <w:r>
+        <w:rPr>
+          <w:sz w:val="24"/>
+          <w:szCs w:val="24"/>
+        </w:rPr>
+        <w:t xml:space="preserve">(). Cette fonction vérifie que le pseudo </w:t>
       </w:r>
       <w:r>
         <w:rPr>
@@ -592,7 +729,23 @@
           <w:sz w:val="24"/>
           <w:szCs w:val="24"/>
         </w:rPr>
-        <w:t xml:space="preserve">Ensuite, on demande l’adresse IP pour se connecter au serveur avec la fonction demandeIP(). Cette fonction </w:t>
+        <w:t xml:space="preserve">Ensuite, on demande l’adresse IP pour se connecter au serveur avec la fonction </w:t>
+      </w:r>
+      <w:proofErr w:type="spellStart"/>
+      <w:r>
+        <w:rPr>
+          <w:sz w:val="24"/>
+          <w:szCs w:val="24"/>
+        </w:rPr>
+        <w:t>demandeIP</w:t>
+      </w:r>
+      <w:proofErr w:type="spellEnd"/>
+      <w:r>
+        <w:rPr>
+          <w:sz w:val="24"/>
+          <w:szCs w:val="24"/>
+        </w:rPr>
+        <w:t xml:space="preserve">(). Cette fonction </w:t>
       </w:r>
       <w:r>
         <w:rPr>
@@ -636,7 +789,23 @@
           <w:sz w:val="24"/>
           <w:szCs w:val="24"/>
         </w:rPr>
-        <w:t>Si le pseudo et l’adresse IP sont bons, alors on se connecte au serveur avec la fonction connect_socket()</w:t>
+        <w:t xml:space="preserve">Si le pseudo et l’adresse IP sont bons, alors on se connecte au serveur avec la fonction </w:t>
+      </w:r>
+      <w:proofErr w:type="spellStart"/>
+      <w:r>
+        <w:rPr>
+          <w:sz w:val="24"/>
+          <w:szCs w:val="24"/>
+        </w:rPr>
+        <w:t>connect_socket</w:t>
+      </w:r>
+      <w:proofErr w:type="spellEnd"/>
+      <w:r>
+        <w:rPr>
+          <w:sz w:val="24"/>
+          <w:szCs w:val="24"/>
+        </w:rPr>
+        <w:t>()</w:t>
       </w:r>
       <w:r>
         <w:rPr>
@@ -701,21 +870,53 @@
           <w:sz w:val="24"/>
           <w:szCs w:val="24"/>
         </w:rPr>
-        <w:t xml:space="preserve"> le pseudo au serveur avec la fonction write_</w:t>
-      </w:r>
-      <w:r>
-        <w:rPr>
-          <w:sz w:val="24"/>
-          <w:szCs w:val="24"/>
-        </w:rPr>
-        <w:t>serveur(</w:t>
-      </w:r>
-      <w:r>
-        <w:rPr>
-          <w:sz w:val="24"/>
-          <w:szCs w:val="24"/>
-        </w:rPr>
-        <w:t xml:space="preserve">). Cette fonction envoi un message au serveur </w:t>
+        <w:t xml:space="preserve"> le pseudo au serveur avec la fonction </w:t>
+      </w:r>
+      <w:proofErr w:type="spellStart"/>
+      <w:r>
+        <w:rPr>
+          <w:sz w:val="24"/>
+          <w:szCs w:val="24"/>
+        </w:rPr>
+        <w:t>write_</w:t>
+      </w:r>
+      <w:r>
+        <w:rPr>
+          <w:sz w:val="24"/>
+          <w:szCs w:val="24"/>
+        </w:rPr>
+        <w:t>serveur</w:t>
+      </w:r>
+      <w:proofErr w:type="spellEnd"/>
+      <w:r>
+        <w:rPr>
+          <w:sz w:val="24"/>
+          <w:szCs w:val="24"/>
+        </w:rPr>
+        <w:t>(</w:t>
+      </w:r>
+      <w:r>
+        <w:rPr>
+          <w:sz w:val="24"/>
+          <w:szCs w:val="24"/>
+        </w:rPr>
+        <w:t xml:space="preserve">). Cette fonction </w:t>
+      </w:r>
+      <w:proofErr w:type="spellStart"/>
+      <w:r>
+        <w:rPr>
+          <w:sz w:val="24"/>
+          <w:szCs w:val="24"/>
+        </w:rPr>
+        <w:t>envoi</w:t>
+      </w:r>
+      <w:proofErr w:type="spellEnd"/>
+      <w:r>
+        <w:rPr>
+          <w:sz w:val="24"/>
+          <w:szCs w:val="24"/>
+        </w:rPr>
+        <w:t xml:space="preserve"> un message au serveur </w:t>
       </w:r>
       <w:r>
         <w:rPr>
@@ -729,7 +930,23 @@
           <w:sz w:val="24"/>
           <w:szCs w:val="24"/>
         </w:rPr>
-        <w:t xml:space="preserve"> à la fonction send(). Si cela n’a pas fonctionné, on ferme le programme avec affichage d’un message d’erreur.</w:t>
+        <w:t xml:space="preserve"> à la fonction </w:t>
+      </w:r>
+      <w:proofErr w:type="spellStart"/>
+      <w:r>
+        <w:rPr>
+          <w:sz w:val="24"/>
+          <w:szCs w:val="24"/>
+        </w:rPr>
+        <w:t>send</w:t>
+      </w:r>
+      <w:proofErr w:type="spellEnd"/>
+      <w:r>
+        <w:rPr>
+          <w:sz w:val="24"/>
+          <w:szCs w:val="24"/>
+        </w:rPr>
+        <w:t>(). Si cela n’a pas fonctionné, on ferme le programme avec affichage d’un message d’erreur.</w:t>
       </w:r>
     </w:p>
     <w:p>
@@ -775,7 +992,23 @@
           <w:sz w:val="24"/>
           <w:szCs w:val="24"/>
         </w:rPr>
-        <w:t xml:space="preserve">On initialise l’interface graphique avec initscr() puis on créer les deux parties </w:t>
+        <w:t xml:space="preserve">On initialise l’interface graphique avec </w:t>
+      </w:r>
+      <w:proofErr w:type="spellStart"/>
+      <w:r>
+        <w:rPr>
+          <w:sz w:val="24"/>
+          <w:szCs w:val="24"/>
+        </w:rPr>
+        <w:t>initscr</w:t>
+      </w:r>
+      <w:proofErr w:type="spellEnd"/>
+      <w:r>
+        <w:rPr>
+          <w:sz w:val="24"/>
+          <w:szCs w:val="24"/>
+        </w:rPr>
+        <w:t xml:space="preserve">() puis on créer les deux parties </w:t>
       </w:r>
       <w:r>
         <w:rPr>
@@ -789,7 +1022,55 @@
           <w:sz w:val="24"/>
           <w:szCs w:val="24"/>
         </w:rPr>
-        <w:t xml:space="preserve"> (fenHaut et fenBas) avec la fonction subwin().</w:t>
+        <w:t xml:space="preserve"> (</w:t>
+      </w:r>
+      <w:proofErr w:type="spellStart"/>
+      <w:r>
+        <w:rPr>
+          <w:sz w:val="24"/>
+          <w:szCs w:val="24"/>
+        </w:rPr>
+        <w:t>fenHaut</w:t>
+      </w:r>
+      <w:proofErr w:type="spellEnd"/>
+      <w:r>
+        <w:rPr>
+          <w:sz w:val="24"/>
+          <w:szCs w:val="24"/>
+        </w:rPr>
+        <w:t xml:space="preserve"> et </w:t>
+      </w:r>
+      <w:proofErr w:type="spellStart"/>
+      <w:r>
+        <w:rPr>
+          <w:sz w:val="24"/>
+          <w:szCs w:val="24"/>
+        </w:rPr>
+        <w:t>fenBas</w:t>
+      </w:r>
+      <w:proofErr w:type="spellEnd"/>
+      <w:r>
+        <w:rPr>
+          <w:sz w:val="24"/>
+          <w:szCs w:val="24"/>
+        </w:rPr>
+        <w:t xml:space="preserve">) avec la fonction </w:t>
+      </w:r>
+      <w:proofErr w:type="spellStart"/>
+      <w:r>
+        <w:rPr>
+          <w:sz w:val="24"/>
+          <w:szCs w:val="24"/>
+        </w:rPr>
+        <w:t>subwin</w:t>
+      </w:r>
+      <w:proofErr w:type="spellEnd"/>
+      <w:r>
+        <w:rPr>
+          <w:sz w:val="24"/>
+          <w:szCs w:val="24"/>
+        </w:rPr>
+        <w:t>().</w:t>
       </w:r>
     </w:p>
     <w:p>
@@ -819,7 +1100,23 @@
           <w:sz w:val="24"/>
           <w:szCs w:val="24"/>
         </w:rPr>
-        <w:t>avec la fonction initInterface(). Celle-ci va créer les cadres et mettre le texte (par exemple : « </w:t>
+        <w:t xml:space="preserve">avec la fonction </w:t>
+      </w:r>
+      <w:proofErr w:type="spellStart"/>
+      <w:r>
+        <w:rPr>
+          <w:sz w:val="24"/>
+          <w:szCs w:val="24"/>
+        </w:rPr>
+        <w:t>initInterface</w:t>
+      </w:r>
+      <w:proofErr w:type="spellEnd"/>
+      <w:r>
+        <w:rPr>
+          <w:sz w:val="24"/>
+          <w:szCs w:val="24"/>
+        </w:rPr>
+        <w:t>(). Celle-ci va créer les cadres et mettre le texte (par exemple : « </w:t>
       </w:r>
       <w:r>
         <w:rPr>
@@ -912,30 +1209,78 @@
           <w:sz w:val="24"/>
           <w:szCs w:val="24"/>
         </w:rPr>
-        <w:t xml:space="preserve">On fait l’initialisation à ce moment là du programme car </w:t>
-      </w:r>
-      <w:r>
-        <w:rPr>
-          <w:sz w:val="24"/>
-          <w:szCs w:val="24"/>
-        </w:rPr>
-        <w:t>il faut que ce soit après la fonction initscr() car on a besoin de LINES pour définir un nombre de ligne dans la conversation.</w:t>
-      </w:r>
-    </w:p>
-    <w:p>
-      <w:pPr>
-        <w:jc w:val="both"/>
-        <w:rPr>
-          <w:sz w:val="24"/>
-          <w:szCs w:val="24"/>
-        </w:rPr>
-      </w:pPr>
-      <w:r>
-        <w:rPr>
-          <w:sz w:val="24"/>
-          <w:szCs w:val="24"/>
-        </w:rPr>
-        <w:t xml:space="preserve">Après, on rentre dans la bouche while(1). Cette boucle infinie va permettre de rester continuellement à l’écoute du serveur et de l’entrée </w:t>
+        <w:t xml:space="preserve">On fait l’initialisation à ce </w:t>
+      </w:r>
+      <w:proofErr w:type="spellStart"/>
+      <w:r>
+        <w:rPr>
+          <w:sz w:val="24"/>
+          <w:szCs w:val="24"/>
+        </w:rPr>
+        <w:t>moment là</w:t>
+      </w:r>
+      <w:proofErr w:type="spellEnd"/>
+      <w:r>
+        <w:rPr>
+          <w:sz w:val="24"/>
+          <w:szCs w:val="24"/>
+        </w:rPr>
+        <w:t xml:space="preserve"> du programme car </w:t>
+      </w:r>
+      <w:r>
+        <w:rPr>
+          <w:sz w:val="24"/>
+          <w:szCs w:val="24"/>
+        </w:rPr>
+        <w:t xml:space="preserve">il faut que ce soit après la fonction </w:t>
+      </w:r>
+      <w:proofErr w:type="spellStart"/>
+      <w:r>
+        <w:rPr>
+          <w:sz w:val="24"/>
+          <w:szCs w:val="24"/>
+        </w:rPr>
+        <w:t>initscr</w:t>
+      </w:r>
+      <w:proofErr w:type="spellEnd"/>
+      <w:r>
+        <w:rPr>
+          <w:sz w:val="24"/>
+          <w:szCs w:val="24"/>
+        </w:rPr>
+        <w:t>() car on a besoin de LINES pour définir un nombre de ligne dans la conversation.</w:t>
+      </w:r>
+    </w:p>
+    <w:p>
+      <w:pPr>
+        <w:jc w:val="both"/>
+        <w:rPr>
+          <w:sz w:val="24"/>
+          <w:szCs w:val="24"/>
+        </w:rPr>
+      </w:pPr>
+      <w:r>
+        <w:rPr>
+          <w:sz w:val="24"/>
+          <w:szCs w:val="24"/>
+        </w:rPr>
+        <w:t xml:space="preserve">Après, on rentre dans la bouche </w:t>
+      </w:r>
+      <w:proofErr w:type="spellStart"/>
+      <w:r>
+        <w:rPr>
+          <w:sz w:val="24"/>
+          <w:szCs w:val="24"/>
+        </w:rPr>
+        <w:t>while</w:t>
+      </w:r>
+      <w:proofErr w:type="spellEnd"/>
+      <w:r>
+        <w:rPr>
+          <w:sz w:val="24"/>
+          <w:szCs w:val="24"/>
+        </w:rPr>
+        <w:t xml:space="preserve">(1). Cette boucle infinie va permettre de rester continuellement à l’écoute du serveur et de l’entrée </w:t>
       </w:r>
       <w:r>
         <w:rPr>
@@ -1066,7 +1411,23 @@
           <w:sz w:val="24"/>
           <w:szCs w:val="24"/>
         </w:rPr>
-        <w:t>Ensuite, on initialise le readfds à l’ensemble vide avec FD_ZERO().</w:t>
+        <w:t xml:space="preserve">Ensuite, on initialise le </w:t>
+      </w:r>
+      <w:proofErr w:type="spellStart"/>
+      <w:r>
+        <w:rPr>
+          <w:sz w:val="24"/>
+          <w:szCs w:val="24"/>
+        </w:rPr>
+        <w:t>readfds</w:t>
+      </w:r>
+      <w:proofErr w:type="spellEnd"/>
+      <w:r>
+        <w:rPr>
+          <w:sz w:val="24"/>
+          <w:szCs w:val="24"/>
+        </w:rPr>
+        <w:t xml:space="preserve"> à l’ensemble vide avec FD_ZERO().</w:t>
       </w:r>
     </w:p>
     <w:p>
@@ -1083,7 +1444,23 @@
           <w:sz w:val="24"/>
           <w:szCs w:val="24"/>
         </w:rPr>
-        <w:t>Puis on ajoute l’entrée standard et le socket au readfds avec la fonction FD_SET().</w:t>
+        <w:t xml:space="preserve">Puis on ajoute l’entrée standard et le socket au </w:t>
+      </w:r>
+      <w:proofErr w:type="spellStart"/>
+      <w:r>
+        <w:rPr>
+          <w:sz w:val="24"/>
+          <w:szCs w:val="24"/>
+        </w:rPr>
+        <w:t>readfds</w:t>
+      </w:r>
+      <w:proofErr w:type="spellEnd"/>
+      <w:r>
+        <w:rPr>
+          <w:sz w:val="24"/>
+          <w:szCs w:val="24"/>
+        </w:rPr>
+        <w:t xml:space="preserve"> avec la fonction FD_SET().</w:t>
       </w:r>
     </w:p>
     <w:p>
@@ -1114,7 +1491,23 @@
           <w:sz w:val="24"/>
           <w:szCs w:val="24"/>
         </w:rPr>
-        <w:t>lance la fonction effaceMemoire()</w:t>
+        <w:t xml:space="preserve">lance la fonction </w:t>
+      </w:r>
+      <w:proofErr w:type="spellStart"/>
+      <w:r>
+        <w:rPr>
+          <w:sz w:val="24"/>
+          <w:szCs w:val="24"/>
+        </w:rPr>
+        <w:t>effaceMemoire</w:t>
+      </w:r>
+      <w:proofErr w:type="spellEnd"/>
+      <w:r>
+        <w:rPr>
+          <w:sz w:val="24"/>
+          <w:szCs w:val="24"/>
+        </w:rPr>
+        <w:t>()</w:t>
       </w:r>
       <w:r>
         <w:rPr>
@@ -1128,7 +1521,23 @@
           <w:sz w:val="24"/>
           <w:szCs w:val="24"/>
         </w:rPr>
-        <w:t xml:space="preserve"> La fonction effaceMemoire() efface les fenêtre, efface l’interface et ferme le socket.</w:t>
+        <w:t xml:space="preserve"> La fonction </w:t>
+      </w:r>
+      <w:proofErr w:type="spellStart"/>
+      <w:r>
+        <w:rPr>
+          <w:sz w:val="24"/>
+          <w:szCs w:val="24"/>
+        </w:rPr>
+        <w:t>effaceMemoire</w:t>
+      </w:r>
+      <w:proofErr w:type="spellEnd"/>
+      <w:r>
+        <w:rPr>
+          <w:sz w:val="24"/>
+          <w:szCs w:val="24"/>
+        </w:rPr>
+        <w:t>() efface les fenêtre, efface l’interface et ferme le socket.</w:t>
       </w:r>
     </w:p>
     <w:p>
@@ -1145,7 +1554,23 @@
           <w:sz w:val="24"/>
           <w:szCs w:val="24"/>
         </w:rPr>
-        <w:t xml:space="preserve">Si c’est le socket qui a été activé, on lance la fonction read_serveur(). Cette fonction </w:t>
+        <w:t xml:space="preserve">Si c’est le socket qui a été activé, on lance la fonction </w:t>
+      </w:r>
+      <w:proofErr w:type="spellStart"/>
+      <w:r>
+        <w:rPr>
+          <w:sz w:val="24"/>
+          <w:szCs w:val="24"/>
+        </w:rPr>
+        <w:t>read_serveur</w:t>
+      </w:r>
+      <w:proofErr w:type="spellEnd"/>
+      <w:r>
+        <w:rPr>
+          <w:sz w:val="24"/>
+          <w:szCs w:val="24"/>
+        </w:rPr>
+        <w:t xml:space="preserve">(). Cette fonction </w:t>
       </w:r>
       <w:r>
         <w:rPr>
@@ -1159,14 +1584,46 @@
           <w:sz w:val="24"/>
           <w:szCs w:val="24"/>
         </w:rPr>
-        <w:t xml:space="preserve"> le message envoyé par le serveur avec la fonction recv() ainsi que la taille du message. Si la taille est -1 on </w:t>
-      </w:r>
-      <w:r>
-        <w:rPr>
-          <w:sz w:val="24"/>
-          <w:szCs w:val="24"/>
-        </w:rPr>
-        <w:t>lance la fonction effaceMemoire()</w:t>
+        <w:t xml:space="preserve"> le message envoyé par le serveur avec la fonction </w:t>
+      </w:r>
+      <w:proofErr w:type="spellStart"/>
+      <w:r>
+        <w:rPr>
+          <w:sz w:val="24"/>
+          <w:szCs w:val="24"/>
+        </w:rPr>
+        <w:t>recv</w:t>
+      </w:r>
+      <w:proofErr w:type="spellEnd"/>
+      <w:r>
+        <w:rPr>
+          <w:sz w:val="24"/>
+          <w:szCs w:val="24"/>
+        </w:rPr>
+        <w:t xml:space="preserve">() ainsi que la taille du message. Si la taille est -1 on </w:t>
+      </w:r>
+      <w:r>
+        <w:rPr>
+          <w:sz w:val="24"/>
+          <w:szCs w:val="24"/>
+        </w:rPr>
+        <w:t xml:space="preserve">lance la fonction </w:t>
+      </w:r>
+      <w:proofErr w:type="spellStart"/>
+      <w:r>
+        <w:rPr>
+          <w:sz w:val="24"/>
+          <w:szCs w:val="24"/>
+        </w:rPr>
+        <w:t>effaceMemoire</w:t>
+      </w:r>
+      <w:proofErr w:type="spellEnd"/>
+      <w:r>
+        <w:rPr>
+          <w:sz w:val="24"/>
+          <w:szCs w:val="24"/>
+        </w:rPr>
+        <w:t>()</w:t>
       </w:r>
       <w:r>
         <w:rPr>
@@ -1194,7 +1651,23 @@
           <w:sz w:val="24"/>
           <w:szCs w:val="24"/>
         </w:rPr>
-        <w:t>lance la fonction effaceMemoire()</w:t>
+        <w:t xml:space="preserve">lance la fonction </w:t>
+      </w:r>
+      <w:proofErr w:type="spellStart"/>
+      <w:r>
+        <w:rPr>
+          <w:sz w:val="24"/>
+          <w:szCs w:val="24"/>
+        </w:rPr>
+        <w:t>effaceMemoire</w:t>
+      </w:r>
+      <w:proofErr w:type="spellEnd"/>
+      <w:r>
+        <w:rPr>
+          <w:sz w:val="24"/>
+          <w:szCs w:val="24"/>
+        </w:rPr>
+        <w:t>()</w:t>
       </w:r>
       <w:r>
         <w:rPr>
@@ -1291,7 +1764,23 @@
           <w:sz w:val="24"/>
           <w:szCs w:val="24"/>
         </w:rPr>
-        <w:t>Si ce n’est pas le cas, alors on met « … » a la fin du message.</w:t>
+        <w:t xml:space="preserve">Si ce n’est pas le cas, alors on met « … » </w:t>
+      </w:r>
+      <w:proofErr w:type="spellStart"/>
+      <w:r>
+        <w:rPr>
+          <w:sz w:val="24"/>
+          <w:szCs w:val="24"/>
+        </w:rPr>
+        <w:t>a</w:t>
+      </w:r>
+      <w:proofErr w:type="spellEnd"/>
+      <w:r>
+        <w:rPr>
+          <w:sz w:val="24"/>
+          <w:szCs w:val="24"/>
+        </w:rPr>
+        <w:t xml:space="preserve"> la fin du message.</w:t>
       </w:r>
     </w:p>
     <w:p>
@@ -1322,7 +1811,23 @@
           <w:sz w:val="24"/>
           <w:szCs w:val="24"/>
         </w:rPr>
-        <w:t xml:space="preserve"> dans la conversation avec la fonction ecritDansConv().</w:t>
+        <w:t xml:space="preserve"> dans la conversation avec la fonction </w:t>
+      </w:r>
+      <w:proofErr w:type="spellStart"/>
+      <w:r>
+        <w:rPr>
+          <w:sz w:val="24"/>
+          <w:szCs w:val="24"/>
+        </w:rPr>
+        <w:t>ecritDansConv</w:t>
+      </w:r>
+      <w:proofErr w:type="spellEnd"/>
+      <w:r>
+        <w:rPr>
+          <w:sz w:val="24"/>
+          <w:szCs w:val="24"/>
+        </w:rPr>
+        <w:t>().</w:t>
       </w:r>
     </w:p>
     <w:p>
@@ -1458,7 +1963,23 @@
           <w:sz w:val="24"/>
           <w:szCs w:val="24"/>
         </w:rPr>
-        <w:t xml:space="preserve"> du bas si jamais on a écrit du texte avec wclrtoeol(), qui redessine les cadres des </w:t>
+        <w:t xml:space="preserve"> du bas si jamais on a écrit du texte avec </w:t>
+      </w:r>
+      <w:proofErr w:type="spellStart"/>
+      <w:r>
+        <w:rPr>
+          <w:sz w:val="24"/>
+          <w:szCs w:val="24"/>
+        </w:rPr>
+        <w:t>wclrtoeol</w:t>
+      </w:r>
+      <w:proofErr w:type="spellEnd"/>
+      <w:r>
+        <w:rPr>
+          <w:sz w:val="24"/>
+          <w:szCs w:val="24"/>
+        </w:rPr>
+        <w:t xml:space="preserve">(), qui redessine les cadres des </w:t>
       </w:r>
       <w:r>
         <w:rPr>
@@ -1472,7 +1993,23 @@
           <w:sz w:val="24"/>
           <w:szCs w:val="24"/>
         </w:rPr>
-        <w:t xml:space="preserve"> avec box() et qui rafraichit avec wrefresh()</w:t>
+        <w:t xml:space="preserve"> avec box() et qui rafraichit avec </w:t>
+      </w:r>
+      <w:proofErr w:type="spellStart"/>
+      <w:r>
+        <w:rPr>
+          <w:sz w:val="24"/>
+          <w:szCs w:val="24"/>
+        </w:rPr>
+        <w:t>wrefresh</w:t>
+      </w:r>
+      <w:proofErr w:type="spellEnd"/>
+      <w:r>
+        <w:rPr>
+          <w:sz w:val="24"/>
+          <w:szCs w:val="24"/>
+        </w:rPr>
+        <w:t>()</w:t>
       </w:r>
       <w:r>
         <w:rPr>
@@ -1517,7 +2054,23 @@
           <w:sz w:val="24"/>
           <w:szCs w:val="24"/>
         </w:rPr>
-        <w:t>on récupère le message avec la fonction getnstr(). Cette fonction stoppe la saisie du message si la ligne est remplie.</w:t>
+        <w:t xml:space="preserve">on récupère le message avec la fonction </w:t>
+      </w:r>
+      <w:proofErr w:type="spellStart"/>
+      <w:r>
+        <w:rPr>
+          <w:sz w:val="24"/>
+          <w:szCs w:val="24"/>
+        </w:rPr>
+        <w:t>getnstr</w:t>
+      </w:r>
+      <w:proofErr w:type="spellEnd"/>
+      <w:r>
+        <w:rPr>
+          <w:sz w:val="24"/>
+          <w:szCs w:val="24"/>
+        </w:rPr>
+        <w:t>(). Cette fonction stoppe la saisie du message si la ligne est remplie.</w:t>
       </w:r>
     </w:p>
     <w:p>
@@ -1569,7 +2122,23 @@
           <w:sz w:val="24"/>
           <w:szCs w:val="24"/>
         </w:rPr>
-        <w:t>lance la fonction effaceMemoire()</w:t>
+        <w:t xml:space="preserve">lance la fonction </w:t>
+      </w:r>
+      <w:proofErr w:type="spellStart"/>
+      <w:r>
+        <w:rPr>
+          <w:sz w:val="24"/>
+          <w:szCs w:val="24"/>
+        </w:rPr>
+        <w:t>effaceMemoire</w:t>
+      </w:r>
+      <w:proofErr w:type="spellEnd"/>
+      <w:r>
+        <w:rPr>
+          <w:sz w:val="24"/>
+          <w:szCs w:val="24"/>
+        </w:rPr>
+        <w:t>()</w:t>
       </w:r>
       <w:r>
         <w:rPr>
@@ -1607,7 +2176,23 @@
           <w:sz w:val="24"/>
           <w:szCs w:val="24"/>
         </w:rPr>
-        <w:t xml:space="preserve"> le message au serveur avec la fonction write_serveur(</w:t>
+        <w:t xml:space="preserve"> le message au serveur avec la fonction </w:t>
+      </w:r>
+      <w:proofErr w:type="spellStart"/>
+      <w:r>
+        <w:rPr>
+          <w:sz w:val="24"/>
+          <w:szCs w:val="24"/>
+        </w:rPr>
+        <w:t>write_serveur</w:t>
+      </w:r>
+      <w:proofErr w:type="spellEnd"/>
+      <w:r>
+        <w:rPr>
+          <w:sz w:val="24"/>
+          <w:szCs w:val="24"/>
+        </w:rPr>
+        <w:t>(</w:t>
       </w:r>
       <w:r>
         <w:rPr>
@@ -1635,7 +2220,23 @@
           <w:sz w:val="24"/>
           <w:szCs w:val="24"/>
         </w:rPr>
-        <w:t xml:space="preserve"> un message au serveur avec la fonction send() en vérifiant que l’envoi ai fonctionné. Puis, on </w:t>
+        <w:t xml:space="preserve"> un message au serveur avec la fonction </w:t>
+      </w:r>
+      <w:proofErr w:type="spellStart"/>
+      <w:r>
+        <w:rPr>
+          <w:sz w:val="24"/>
+          <w:szCs w:val="24"/>
+        </w:rPr>
+        <w:t>send</w:t>
+      </w:r>
+      <w:proofErr w:type="spellEnd"/>
+      <w:r>
+        <w:rPr>
+          <w:sz w:val="24"/>
+          <w:szCs w:val="24"/>
+        </w:rPr>
+        <w:t xml:space="preserve">() en vérifiant que l’envoi ai fonctionné. Puis, on </w:t>
       </w:r>
       <w:r>
         <w:rPr>
@@ -1649,7 +2250,23 @@
           <w:sz w:val="24"/>
           <w:szCs w:val="24"/>
         </w:rPr>
-        <w:t xml:space="preserve"> devant le message le « vous : », pour que cela fasse plus propre. Ceci est fait avec la fonction concatener(). Et enfin, on </w:t>
+        <w:t xml:space="preserve"> devant le message le « vous : », pour que cela fasse plus propre. Ceci est fait avec la fonction </w:t>
+      </w:r>
+      <w:proofErr w:type="spellStart"/>
+      <w:r>
+        <w:rPr>
+          <w:sz w:val="24"/>
+          <w:szCs w:val="24"/>
+        </w:rPr>
+        <w:t>concatener</w:t>
+      </w:r>
+      <w:proofErr w:type="spellEnd"/>
+      <w:r>
+        <w:rPr>
+          <w:sz w:val="24"/>
+          <w:szCs w:val="24"/>
+        </w:rPr>
+        <w:t xml:space="preserve">(). Et enfin, on </w:t>
       </w:r>
       <w:r>
         <w:rPr>
@@ -1704,8 +2321,33 @@
           <w:sz w:val="24"/>
           <w:szCs w:val="24"/>
         </w:rPr>
-        <w:t>Il y a aussi 2 fichiers : un fichier header serveur.c et un fichier serveur.c</w:t>
-      </w:r>
+        <w:t xml:space="preserve">Il y a aussi 2 fichiers : un fichier header </w:t>
+      </w:r>
+      <w:proofErr w:type="spellStart"/>
+      <w:r>
+        <w:rPr>
+          <w:sz w:val="24"/>
+          <w:szCs w:val="24"/>
+        </w:rPr>
+        <w:t>serveur.c</w:t>
+      </w:r>
+      <w:proofErr w:type="spellEnd"/>
+      <w:r>
+        <w:rPr>
+          <w:sz w:val="24"/>
+          <w:szCs w:val="24"/>
+        </w:rPr>
+        <w:t xml:space="preserve"> et un fichier </w:t>
+      </w:r>
+      <w:proofErr w:type="spellStart"/>
+      <w:r>
+        <w:rPr>
+          <w:sz w:val="24"/>
+          <w:szCs w:val="24"/>
+        </w:rPr>
+        <w:t>serveur.c</w:t>
+      </w:r>
+      <w:proofErr w:type="spellEnd"/>
     </w:p>
     <w:p>
       <w:pPr>
@@ -1721,8 +2363,49 @@
           <w:sz w:val="24"/>
           <w:szCs w:val="24"/>
         </w:rPr>
-        <w:t>Le fichier serveur.h contient le prototype des fonctions ainsi que les #include et #define</w:t>
-      </w:r>
+        <w:t xml:space="preserve">Le fichier </w:t>
+      </w:r>
+      <w:proofErr w:type="spellStart"/>
+      <w:r>
+        <w:rPr>
+          <w:sz w:val="24"/>
+          <w:szCs w:val="24"/>
+        </w:rPr>
+        <w:t>serveur.h</w:t>
+      </w:r>
+      <w:proofErr w:type="spellEnd"/>
+      <w:r>
+        <w:rPr>
+          <w:sz w:val="24"/>
+          <w:szCs w:val="24"/>
+        </w:rPr>
+        <w:t xml:space="preserve"> contient le prototype des fonctions ainsi que les #</w:t>
+      </w:r>
+      <w:proofErr w:type="spellStart"/>
+      <w:r>
+        <w:rPr>
+          <w:sz w:val="24"/>
+          <w:szCs w:val="24"/>
+        </w:rPr>
+        <w:t>include</w:t>
+      </w:r>
+      <w:proofErr w:type="spellEnd"/>
+      <w:r>
+        <w:rPr>
+          <w:sz w:val="24"/>
+          <w:szCs w:val="24"/>
+        </w:rPr>
+        <w:t xml:space="preserve"> et #</w:t>
+      </w:r>
+      <w:proofErr w:type="spellStart"/>
+      <w:r>
+        <w:rPr>
+          <w:sz w:val="24"/>
+          <w:szCs w:val="24"/>
+        </w:rPr>
+        <w:t>define</w:t>
+      </w:r>
+      <w:proofErr w:type="spellEnd"/>
     </w:p>
     <w:p>
       <w:pPr>
@@ -1738,7 +2421,23 @@
           <w:sz w:val="24"/>
           <w:szCs w:val="24"/>
         </w:rPr>
-        <w:t>Le #define NB_CLIENT_MAX permet de déf</w:t>
+        <w:t>Le #</w:t>
+      </w:r>
+      <w:proofErr w:type="spellStart"/>
+      <w:r>
+        <w:rPr>
+          <w:sz w:val="24"/>
+          <w:szCs w:val="24"/>
+        </w:rPr>
+        <w:t>define</w:t>
+      </w:r>
+      <w:proofErr w:type="spellEnd"/>
+      <w:r>
+        <w:rPr>
+          <w:sz w:val="24"/>
+          <w:szCs w:val="24"/>
+        </w:rPr>
+        <w:t xml:space="preserve"> NB_CLIENT_MAX permet de déf</w:t>
       </w:r>
       <w:r>
         <w:rPr>
@@ -1786,7 +2485,23 @@
           <w:sz w:val="24"/>
           <w:szCs w:val="24"/>
         </w:rPr>
-        <w:t>Ensuite, le fichier serveur.c contient le code du programme du serveur.</w:t>
+        <w:t xml:space="preserve">Ensuite, le fichier </w:t>
+      </w:r>
+      <w:proofErr w:type="spellStart"/>
+      <w:r>
+        <w:rPr>
+          <w:sz w:val="24"/>
+          <w:szCs w:val="24"/>
+        </w:rPr>
+        <w:t>serveur.c</w:t>
+      </w:r>
+      <w:proofErr w:type="spellEnd"/>
+      <w:r>
+        <w:rPr>
+          <w:sz w:val="24"/>
+          <w:szCs w:val="24"/>
+        </w:rPr>
+        <w:t xml:space="preserve"> contient le code du programme du serveur.</w:t>
       </w:r>
     </w:p>
     <w:p>
@@ -1834,7 +2549,55 @@
           <w:sz w:val="24"/>
           <w:szCs w:val="24"/>
         </w:rPr>
-        <w:t>Ensuite, on ouvre le serveur avec la fonction ouvertureServeur(). Cette fonction utilise la fonction bind() ainsi que listen() et vérifie les erreurs au niveau de ces fonctions.</w:t>
+        <w:t xml:space="preserve">Ensuite, on ouvre le serveur avec la fonction </w:t>
+      </w:r>
+      <w:proofErr w:type="spellStart"/>
+      <w:r>
+        <w:rPr>
+          <w:sz w:val="24"/>
+          <w:szCs w:val="24"/>
+        </w:rPr>
+        <w:t>ouvertureServeur</w:t>
+      </w:r>
+      <w:proofErr w:type="spellEnd"/>
+      <w:r>
+        <w:rPr>
+          <w:sz w:val="24"/>
+          <w:szCs w:val="24"/>
+        </w:rPr>
+        <w:t xml:space="preserve">(). Cette fonction utilise la fonction </w:t>
+      </w:r>
+      <w:proofErr w:type="spellStart"/>
+      <w:r>
+        <w:rPr>
+          <w:sz w:val="24"/>
+          <w:szCs w:val="24"/>
+        </w:rPr>
+        <w:t>bind</w:t>
+      </w:r>
+      <w:proofErr w:type="spellEnd"/>
+      <w:r>
+        <w:rPr>
+          <w:sz w:val="24"/>
+          <w:szCs w:val="24"/>
+        </w:rPr>
+        <w:t xml:space="preserve">() ainsi que </w:t>
+      </w:r>
+      <w:proofErr w:type="spellStart"/>
+      <w:r>
+        <w:rPr>
+          <w:sz w:val="24"/>
+          <w:szCs w:val="24"/>
+        </w:rPr>
+        <w:t>listen</w:t>
+      </w:r>
+      <w:proofErr w:type="spellEnd"/>
+      <w:r>
+        <w:rPr>
+          <w:sz w:val="24"/>
+          <w:szCs w:val="24"/>
+        </w:rPr>
+        <w:t>() et vérifie les erreurs au niveau de ces fonctions.</w:t>
       </w:r>
     </w:p>
     <w:p>
@@ -1851,7 +2614,23 @@
           <w:sz w:val="24"/>
           <w:szCs w:val="24"/>
         </w:rPr>
-        <w:t>Après, on rentre dans la bouche while(1). Cette boucle infinie va permettre de rester continuellement à l’écoute du socket serveur, des sockets clients et de l’entrée standard.</w:t>
+        <w:t xml:space="preserve">Après, on rentre dans la bouche </w:t>
+      </w:r>
+      <w:proofErr w:type="spellStart"/>
+      <w:r>
+        <w:rPr>
+          <w:sz w:val="24"/>
+          <w:szCs w:val="24"/>
+        </w:rPr>
+        <w:t>while</w:t>
+      </w:r>
+      <w:proofErr w:type="spellEnd"/>
+      <w:r>
+        <w:rPr>
+          <w:sz w:val="24"/>
+          <w:szCs w:val="24"/>
+        </w:rPr>
+        <w:t>(1). Cette boucle infinie va permettre de rester continuellement à l’écoute du socket serveur, des sockets clients et de l’entrée standard.</w:t>
       </w:r>
     </w:p>
     <w:p>
@@ -1868,7 +2647,23 @@
           <w:sz w:val="24"/>
           <w:szCs w:val="24"/>
         </w:rPr>
-        <w:t>Au début, on initialise le readfds à l’ensemble vide avec FD_ZERO().</w:t>
+        <w:t xml:space="preserve">Au début, on initialise le </w:t>
+      </w:r>
+      <w:proofErr w:type="spellStart"/>
+      <w:r>
+        <w:rPr>
+          <w:sz w:val="24"/>
+          <w:szCs w:val="24"/>
+        </w:rPr>
+        <w:t>readfds</w:t>
+      </w:r>
+      <w:proofErr w:type="spellEnd"/>
+      <w:r>
+        <w:rPr>
+          <w:sz w:val="24"/>
+          <w:szCs w:val="24"/>
+        </w:rPr>
+        <w:t xml:space="preserve"> à l’ensemble vide avec FD_ZERO().</w:t>
       </w:r>
     </w:p>
     <w:p>
@@ -1885,7 +2680,23 @@
           <w:sz w:val="24"/>
           <w:szCs w:val="24"/>
         </w:rPr>
-        <w:t>Puis on ajoute l’entrée standard, le socket serveur et les sockets clients au readfds avec la fonction FD_SET().</w:t>
+        <w:t xml:space="preserve">Puis on ajoute l’entrée standard, le socket serveur et les sockets clients au </w:t>
+      </w:r>
+      <w:proofErr w:type="spellStart"/>
+      <w:r>
+        <w:rPr>
+          <w:sz w:val="24"/>
+          <w:szCs w:val="24"/>
+        </w:rPr>
+        <w:t>readfds</w:t>
+      </w:r>
+      <w:proofErr w:type="spellEnd"/>
+      <w:r>
+        <w:rPr>
+          <w:sz w:val="24"/>
+          <w:szCs w:val="24"/>
+        </w:rPr>
+        <w:t xml:space="preserve"> avec la fonction FD_SET().</w:t>
       </w:r>
     </w:p>
     <w:p>
@@ -1936,7 +2747,39 @@
           <w:sz w:val="24"/>
           <w:szCs w:val="24"/>
         </w:rPr>
-        <w:t>le nouveau socket client à la liste des sockets (listesock) avec la fonction accept().</w:t>
+        <w:t>le nouveau socket client à la liste des sockets (</w:t>
+      </w:r>
+      <w:proofErr w:type="spellStart"/>
+      <w:r>
+        <w:rPr>
+          <w:sz w:val="24"/>
+          <w:szCs w:val="24"/>
+        </w:rPr>
+        <w:t>listesock</w:t>
+      </w:r>
+      <w:proofErr w:type="spellEnd"/>
+      <w:r>
+        <w:rPr>
+          <w:sz w:val="24"/>
+          <w:szCs w:val="24"/>
+        </w:rPr>
+        <w:t xml:space="preserve">) avec la fonction </w:t>
+      </w:r>
+      <w:proofErr w:type="spellStart"/>
+      <w:r>
+        <w:rPr>
+          <w:sz w:val="24"/>
+          <w:szCs w:val="24"/>
+        </w:rPr>
+        <w:t>accept</w:t>
+      </w:r>
+      <w:proofErr w:type="spellEnd"/>
+      <w:r>
+        <w:rPr>
+          <w:sz w:val="24"/>
+          <w:szCs w:val="24"/>
+        </w:rPr>
+        <w:t>().</w:t>
       </w:r>
     </w:p>
     <w:p>
@@ -1954,7 +2797,23 @@
           <w:szCs w:val="24"/>
         </w:rPr>
         <w:lastRenderedPageBreak/>
-        <w:t xml:space="preserve">Puis, on lance la fonction ecouteConnexion(). Cette fonction reçoit le pseudo du client et vérifie que la taille </w:t>
+        <w:t xml:space="preserve">Puis, on lance la fonction </w:t>
+      </w:r>
+      <w:proofErr w:type="spellStart"/>
+      <w:r>
+        <w:rPr>
+          <w:sz w:val="24"/>
+          <w:szCs w:val="24"/>
+        </w:rPr>
+        <w:t>ecouteConnexion</w:t>
+      </w:r>
+      <w:proofErr w:type="spellEnd"/>
+      <w:r>
+        <w:rPr>
+          <w:sz w:val="24"/>
+          <w:szCs w:val="24"/>
+        </w:rPr>
+        <w:t xml:space="preserve">(). Cette fonction reçoit le pseudo du client et vérifie que la taille </w:t>
       </w:r>
       <w:r>
         <w:rPr>
@@ -2038,7 +2897,23 @@
           <w:sz w:val="24"/>
           <w:szCs w:val="24"/>
         </w:rPr>
-        <w:t xml:space="preserve"> un message de bienvenue au client avec la fonction envoiMessage(</w:t>
+        <w:t xml:space="preserve"> un message de bienvenue au client avec la fonction </w:t>
+      </w:r>
+      <w:proofErr w:type="spellStart"/>
+      <w:r>
+        <w:rPr>
+          <w:sz w:val="24"/>
+          <w:szCs w:val="24"/>
+        </w:rPr>
+        <w:t>envoiMessage</w:t>
+      </w:r>
+      <w:proofErr w:type="spellEnd"/>
+      <w:r>
+        <w:rPr>
+          <w:sz w:val="24"/>
+          <w:szCs w:val="24"/>
+        </w:rPr>
+        <w:t>(</w:t>
       </w:r>
       <w:r>
         <w:rPr>
@@ -2052,7 +2927,55 @@
           <w:sz w:val="24"/>
           <w:szCs w:val="24"/>
         </w:rPr>
-        <w:t xml:space="preserve"> Cette fonction envoiMessage() envoi un message au client grâce à la fonction send().</w:t>
+        <w:t xml:space="preserve"> Cette fonction </w:t>
+      </w:r>
+      <w:proofErr w:type="spellStart"/>
+      <w:r>
+        <w:rPr>
+          <w:sz w:val="24"/>
+          <w:szCs w:val="24"/>
+        </w:rPr>
+        <w:t>envoiMessage</w:t>
+      </w:r>
+      <w:proofErr w:type="spellEnd"/>
+      <w:r>
+        <w:rPr>
+          <w:sz w:val="24"/>
+          <w:szCs w:val="24"/>
+        </w:rPr>
+        <w:t xml:space="preserve">() </w:t>
+      </w:r>
+      <w:proofErr w:type="spellStart"/>
+      <w:r>
+        <w:rPr>
+          <w:sz w:val="24"/>
+          <w:szCs w:val="24"/>
+        </w:rPr>
+        <w:t>envoi</w:t>
+      </w:r>
+      <w:proofErr w:type="spellEnd"/>
+      <w:r>
+        <w:rPr>
+          <w:sz w:val="24"/>
+          <w:szCs w:val="24"/>
+        </w:rPr>
+        <w:t xml:space="preserve"> un message au client grâce à la fonction </w:t>
+      </w:r>
+      <w:proofErr w:type="spellStart"/>
+      <w:r>
+        <w:rPr>
+          <w:sz w:val="24"/>
+          <w:szCs w:val="24"/>
+        </w:rPr>
+        <w:t>send</w:t>
+      </w:r>
+      <w:proofErr w:type="spellEnd"/>
+      <w:r>
+        <w:rPr>
+          <w:sz w:val="24"/>
+          <w:szCs w:val="24"/>
+        </w:rPr>
+        <w:t>().</w:t>
       </w:r>
     </w:p>
     <w:p>
@@ -2083,7 +3006,39 @@
           <w:sz w:val="24"/>
           <w:szCs w:val="24"/>
         </w:rPr>
-        <w:t xml:space="preserve"> un message aux autres clients pour leur dire qu’un nouveau client s’est connecté. On le fait avec la fonction envoiMessageAutresClients(). Cette fonction utilise la fonction envoiMessage() dans une boucle for pour envoyer le message aux autres clients sauf au client qui vient de se connecter.</w:t>
+        <w:t xml:space="preserve"> un message aux autres clients pour leur dire qu’un nouveau client s’est connecté. On le fait avec la fonction </w:t>
+      </w:r>
+      <w:proofErr w:type="spellStart"/>
+      <w:r>
+        <w:rPr>
+          <w:sz w:val="24"/>
+          <w:szCs w:val="24"/>
+        </w:rPr>
+        <w:t>envoiMessageAutresClients</w:t>
+      </w:r>
+      <w:proofErr w:type="spellEnd"/>
+      <w:r>
+        <w:rPr>
+          <w:sz w:val="24"/>
+          <w:szCs w:val="24"/>
+        </w:rPr>
+        <w:t xml:space="preserve">(). Cette fonction utilise la fonction </w:t>
+      </w:r>
+      <w:proofErr w:type="spellStart"/>
+      <w:r>
+        <w:rPr>
+          <w:sz w:val="24"/>
+          <w:szCs w:val="24"/>
+        </w:rPr>
+        <w:t>envoiMessage</w:t>
+      </w:r>
+      <w:proofErr w:type="spellEnd"/>
+      <w:r>
+        <w:rPr>
+          <w:sz w:val="24"/>
+          <w:szCs w:val="24"/>
+        </w:rPr>
+        <w:t>() dans une boucle for pour envoyer le message aux autres clients sauf au client qui vient de se connecter.</w:t>
       </w:r>
     </w:p>
     <w:p>
@@ -2153,14 +3108,46 @@
           <w:sz w:val="24"/>
           <w:szCs w:val="24"/>
         </w:rPr>
-        <w:t xml:space="preserve"> le message entré avec fgets(). Puis, on ajoute « Serveur : » devant le message pour dire qui a envoyé le message. </w:t>
-      </w:r>
-      <w:r>
-        <w:rPr>
-          <w:sz w:val="24"/>
-          <w:szCs w:val="24"/>
-        </w:rPr>
-        <w:t xml:space="preserve">Ceci est fait à l’aide de la fonction concatener. </w:t>
+        <w:t xml:space="preserve"> le message entré avec </w:t>
+      </w:r>
+      <w:proofErr w:type="spellStart"/>
+      <w:r>
+        <w:rPr>
+          <w:sz w:val="24"/>
+          <w:szCs w:val="24"/>
+        </w:rPr>
+        <w:t>fgets</w:t>
+      </w:r>
+      <w:proofErr w:type="spellEnd"/>
+      <w:r>
+        <w:rPr>
+          <w:sz w:val="24"/>
+          <w:szCs w:val="24"/>
+        </w:rPr>
+        <w:t xml:space="preserve">(). Puis, on ajoute « Serveur : » devant le message pour dire qui a envoyé le message. </w:t>
+      </w:r>
+      <w:r>
+        <w:rPr>
+          <w:sz w:val="24"/>
+          <w:szCs w:val="24"/>
+        </w:rPr>
+        <w:t xml:space="preserve">Ceci est fait à l’aide de la fonction </w:t>
+      </w:r>
+      <w:proofErr w:type="spellStart"/>
+      <w:r>
+        <w:rPr>
+          <w:sz w:val="24"/>
+          <w:szCs w:val="24"/>
+        </w:rPr>
+        <w:t>concatener</w:t>
+      </w:r>
+      <w:proofErr w:type="spellEnd"/>
+      <w:r>
+        <w:rPr>
+          <w:sz w:val="24"/>
+          <w:szCs w:val="24"/>
+        </w:rPr>
+        <w:t xml:space="preserve">. </w:t>
       </w:r>
       <w:r>
         <w:rPr>
@@ -2188,7 +3175,39 @@
           <w:sz w:val="24"/>
           <w:szCs w:val="24"/>
         </w:rPr>
-        <w:t xml:space="preserve"> le message à tous les clients à l’aide de la fonction envoiMessageTous(). Celle-ci utilise la fonction envoiMessage() dans une boucle for pour envoyer le message à tous les clients.</w:t>
+        <w:t xml:space="preserve"> le message à tous les clients à l’aide de la fonction </w:t>
+      </w:r>
+      <w:proofErr w:type="spellStart"/>
+      <w:r>
+        <w:rPr>
+          <w:sz w:val="24"/>
+          <w:szCs w:val="24"/>
+        </w:rPr>
+        <w:t>envoiMessageTous</w:t>
+      </w:r>
+      <w:proofErr w:type="spellEnd"/>
+      <w:r>
+        <w:rPr>
+          <w:sz w:val="24"/>
+          <w:szCs w:val="24"/>
+        </w:rPr>
+        <w:t xml:space="preserve">(). Celle-ci utilise la fonction </w:t>
+      </w:r>
+      <w:proofErr w:type="spellStart"/>
+      <w:r>
+        <w:rPr>
+          <w:sz w:val="24"/>
+          <w:szCs w:val="24"/>
+        </w:rPr>
+        <w:t>envoiMessage</w:t>
+      </w:r>
+      <w:proofErr w:type="spellEnd"/>
+      <w:r>
+        <w:rPr>
+          <w:sz w:val="24"/>
+          <w:szCs w:val="24"/>
+        </w:rPr>
+        <w:t>() dans une boucle for pour envoyer le message à tous les clients.</w:t>
       </w:r>
     </w:p>
     <w:p>
@@ -2214,7 +3233,71 @@
           <w:sz w:val="24"/>
           <w:szCs w:val="24"/>
         </w:rPr>
-        <w:t>Si c’est un socket client qui a été activée, alors on lance la fonction ecouteMessage (). Cette fonction récupère le message du client ainsi que la taille. Si la taille est égale à -1 alors on ferme le serveur. Si la taille est de  0 alors cela veut dire que le client s’est déconnecté. Donc on envoi un message aux autres clients pour les informer que le client s’est déconnecté à l’aide de la fonction envoiMessageAutresClients(). Puis, on lance la fonction deconnexionClient(). Cette fonction va fermer le socket du client à l’aide de la fonction close() et supprimer le pseudo du client. Et elle va refaire la liste des socket clients et des pseudos. C’est-à-dire que la fonction va décaler le socket du client déconnecté à la fin de la liste. Pareil pour la liste des pseudos.</w:t>
+        <w:t xml:space="preserve">Si c’est un socket client qui a été activée, alors on lance la fonction </w:t>
+      </w:r>
+      <w:proofErr w:type="spellStart"/>
+      <w:r>
+        <w:rPr>
+          <w:sz w:val="24"/>
+          <w:szCs w:val="24"/>
+        </w:rPr>
+        <w:t>ecouteMessage</w:t>
+      </w:r>
+      <w:proofErr w:type="spellEnd"/>
+      <w:r>
+        <w:rPr>
+          <w:sz w:val="24"/>
+          <w:szCs w:val="24"/>
+        </w:rPr>
+        <w:t xml:space="preserve"> (). Cette fonction récupère le message du client ainsi que la taille. Si la taille est égale à -1 alors on ferme le serveur. Si la taille est de  0 alors cela veut dire que le client s’est déconnecté. Donc on </w:t>
+      </w:r>
+      <w:proofErr w:type="spellStart"/>
+      <w:r>
+        <w:rPr>
+          <w:sz w:val="24"/>
+          <w:szCs w:val="24"/>
+        </w:rPr>
+        <w:t>envoi</w:t>
+      </w:r>
+      <w:proofErr w:type="spellEnd"/>
+      <w:r>
+        <w:rPr>
+          <w:sz w:val="24"/>
+          <w:szCs w:val="24"/>
+        </w:rPr>
+        <w:t xml:space="preserve"> un message aux autres clients pour les informer que le client s’est déconnecté à l’aide de la fonction </w:t>
+      </w:r>
+      <w:proofErr w:type="spellStart"/>
+      <w:r>
+        <w:rPr>
+          <w:sz w:val="24"/>
+          <w:szCs w:val="24"/>
+        </w:rPr>
+        <w:t>envoiMessageAutresClients</w:t>
+      </w:r>
+      <w:proofErr w:type="spellEnd"/>
+      <w:r>
+        <w:rPr>
+          <w:sz w:val="24"/>
+          <w:szCs w:val="24"/>
+        </w:rPr>
+        <w:t xml:space="preserve">(). Puis, on lance la fonction </w:t>
+      </w:r>
+      <w:proofErr w:type="spellStart"/>
+      <w:r>
+        <w:rPr>
+          <w:sz w:val="24"/>
+          <w:szCs w:val="24"/>
+        </w:rPr>
+        <w:t>deconnexionClient</w:t>
+      </w:r>
+      <w:proofErr w:type="spellEnd"/>
+      <w:r>
+        <w:rPr>
+          <w:sz w:val="24"/>
+          <w:szCs w:val="24"/>
+        </w:rPr>
+        <w:t>(). Cette fonction va fermer le socket du client à l’aide de la fonction close() et supprimer le pseudo du client. Et elle va refaire la liste des socket clients et des pseudos. C’est-à-dire que la fonction va décaler le socket du client déconnecté à la fin de la liste. Pareil pour la liste des pseudos.</w:t>
       </w:r>
       <w:r>
         <w:rPr>
@@ -2273,7 +3356,23 @@
           <w:sz w:val="24"/>
           <w:szCs w:val="24"/>
         </w:rPr>
-        <w:t xml:space="preserve"> et on envoi le message aux autres client avec la fonction envoiMessageAutresClients().</w:t>
+        <w:t xml:space="preserve"> et on envoi le message aux autres client avec la fonction </w:t>
+      </w:r>
+      <w:proofErr w:type="spellStart"/>
+      <w:r>
+        <w:rPr>
+          <w:sz w:val="24"/>
+          <w:szCs w:val="24"/>
+        </w:rPr>
+        <w:t>envoiMessageAutresClients</w:t>
+      </w:r>
+      <w:proofErr w:type="spellEnd"/>
+      <w:r>
+        <w:rPr>
+          <w:sz w:val="24"/>
+          <w:szCs w:val="24"/>
+        </w:rPr>
+        <w:t>().</w:t>
       </w:r>
     </w:p>
     <w:p>
@@ -2337,7 +3436,23 @@
           <w:sz w:val="24"/>
           <w:szCs w:val="24"/>
         </w:rPr>
-        <w:t>Coté client :     /list pour récupérer la liste des clients connecté</w:t>
+        <w:t>Coté client :     /</w:t>
+      </w:r>
+      <w:proofErr w:type="spellStart"/>
+      <w:r>
+        <w:rPr>
+          <w:sz w:val="24"/>
+          <w:szCs w:val="24"/>
+        </w:rPr>
+        <w:t>list</w:t>
+      </w:r>
+      <w:proofErr w:type="spellEnd"/>
+      <w:r>
+        <w:rPr>
+          <w:sz w:val="24"/>
+          <w:szCs w:val="24"/>
+        </w:rPr>
+        <w:t xml:space="preserve"> pour récupérer la liste des clients connecté</w:t>
       </w:r>
     </w:p>
     <w:p>
@@ -2362,7 +3477,23 @@
           <w:szCs w:val="24"/>
         </w:rPr>
         <w:tab/>
-        <w:t>/quit pour quitter le chat</w:t>
+        <w:t>/</w:t>
+      </w:r>
+      <w:proofErr w:type="spellStart"/>
+      <w:r>
+        <w:rPr>
+          <w:sz w:val="24"/>
+          <w:szCs w:val="24"/>
+        </w:rPr>
+        <w:t>quit</w:t>
+      </w:r>
+      <w:proofErr w:type="spellEnd"/>
+      <w:r>
+        <w:rPr>
+          <w:sz w:val="24"/>
+          <w:szCs w:val="24"/>
+        </w:rPr>
+        <w:t xml:space="preserve"> pour quitter le chat</w:t>
       </w:r>
     </w:p>
     <w:p>
@@ -2379,7 +3510,23 @@
           <w:sz w:val="24"/>
           <w:szCs w:val="24"/>
         </w:rPr>
-        <w:t>Coté serveur : /list pour récupérer la liste des clients connecté</w:t>
+        <w:t>Coté serveur : /</w:t>
+      </w:r>
+      <w:proofErr w:type="spellStart"/>
+      <w:r>
+        <w:rPr>
+          <w:sz w:val="24"/>
+          <w:szCs w:val="24"/>
+        </w:rPr>
+        <w:t>list</w:t>
+      </w:r>
+      <w:proofErr w:type="spellEnd"/>
+      <w:r>
+        <w:rPr>
+          <w:sz w:val="24"/>
+          <w:szCs w:val="24"/>
+        </w:rPr>
+        <w:t xml:space="preserve"> pour récupérer la liste des clients connecté</w:t>
       </w:r>
     </w:p>
     <w:p>
@@ -2404,7 +3551,23 @@
           <w:szCs w:val="24"/>
         </w:rPr>
         <w:tab/>
-        <w:t>/quit pour fermer le serveur</w:t>
+        <w:t>/</w:t>
+      </w:r>
+      <w:proofErr w:type="spellStart"/>
+      <w:r>
+        <w:rPr>
+          <w:sz w:val="24"/>
+          <w:szCs w:val="24"/>
+        </w:rPr>
+        <w:t>quit</w:t>
+      </w:r>
+      <w:proofErr w:type="spellEnd"/>
+      <w:r>
+        <w:rPr>
+          <w:sz w:val="24"/>
+          <w:szCs w:val="24"/>
+        </w:rPr>
+        <w:t xml:space="preserve"> pour fermer le serveur</w:t>
       </w:r>
     </w:p>
     <w:p>
@@ -2429,7 +3592,23 @@
           <w:szCs w:val="24"/>
         </w:rPr>
         <w:tab/>
-        <w:t>/kick … pour deconnecté quelqu’un</w:t>
+        <w:t xml:space="preserve">/kick … pour </w:t>
+      </w:r>
+      <w:proofErr w:type="spellStart"/>
+      <w:r>
+        <w:rPr>
+          <w:sz w:val="24"/>
+          <w:szCs w:val="24"/>
+        </w:rPr>
+        <w:t>deconnecté</w:t>
+      </w:r>
+      <w:proofErr w:type="spellEnd"/>
+      <w:r>
+        <w:rPr>
+          <w:sz w:val="24"/>
+          <w:szCs w:val="24"/>
+        </w:rPr>
+        <w:t xml:space="preserve"> quelqu’un</w:t>
       </w:r>
     </w:p>
     <w:p>
@@ -2515,14 +3694,7 @@
           <w:sz w:val="24"/>
           <w:szCs w:val="24"/>
         </w:rPr>
-        <w:t xml:space="preserve"> la partie relative à l’envoi du fichier. </w:t>
-      </w:r>
-      <w:r>
-        <w:rPr>
-          <w:sz w:val="24"/>
-          <w:szCs w:val="24"/>
-        </w:rPr>
-        <w:t>Pour expliquer de la manière la plus concise</w:t>
+        <w:t xml:space="preserve"> la partie relative à l’envoi du fichier. Pour expliquer de la manière la plus concise</w:t>
       </w:r>
       <w:r>
         <w:rPr>
@@ -2585,14 +3757,78 @@
           <w:sz w:val="24"/>
           <w:szCs w:val="24"/>
         </w:rPr>
-        <w:t xml:space="preserve">/sendto &lt;dest_username&gt; &lt;dir&gt;. Dans ce cas, l’on va d’abord </w:t>
-      </w:r>
-      <w:r>
-        <w:rPr>
-          <w:sz w:val="24"/>
-          <w:szCs w:val="24"/>
-        </w:rPr>
-        <w:t>regarder s’il est possible de verrouiller le mutex associé à la variable « thread_status » représentant l’état du thread relatif à l’envoi et à la réception d’un fichier.</w:t>
+        <w:t>/</w:t>
+      </w:r>
+      <w:proofErr w:type="spellStart"/>
+      <w:r>
+        <w:rPr>
+          <w:sz w:val="24"/>
+          <w:szCs w:val="24"/>
+        </w:rPr>
+        <w:t>sendto</w:t>
+      </w:r>
+      <w:proofErr w:type="spellEnd"/>
+      <w:r>
+        <w:rPr>
+          <w:sz w:val="24"/>
+          <w:szCs w:val="24"/>
+        </w:rPr>
+        <w:t xml:space="preserve"> &lt;</w:t>
+      </w:r>
+      <w:proofErr w:type="spellStart"/>
+      <w:r>
+        <w:rPr>
+          <w:sz w:val="24"/>
+          <w:szCs w:val="24"/>
+        </w:rPr>
+        <w:t>dest_username</w:t>
+      </w:r>
+      <w:proofErr w:type="spellEnd"/>
+      <w:r>
+        <w:rPr>
+          <w:sz w:val="24"/>
+          <w:szCs w:val="24"/>
+        </w:rPr>
+        <w:t>&gt; &lt;</w:t>
+      </w:r>
+      <w:proofErr w:type="spellStart"/>
+      <w:r>
+        <w:rPr>
+          <w:sz w:val="24"/>
+          <w:szCs w:val="24"/>
+        </w:rPr>
+        <w:t>dir</w:t>
+      </w:r>
+      <w:proofErr w:type="spellEnd"/>
+      <w:r>
+        <w:rPr>
+          <w:sz w:val="24"/>
+          <w:szCs w:val="24"/>
+        </w:rPr>
+        <w:t xml:space="preserve">&gt;. Dans ce cas, l’on va d’abord </w:t>
+      </w:r>
+      <w:r>
+        <w:rPr>
+          <w:sz w:val="24"/>
+          <w:szCs w:val="24"/>
+        </w:rPr>
+        <w:t>regarder s’il est possible de verrouiller le mutex associé à la variable « </w:t>
+      </w:r>
+      <w:proofErr w:type="spellStart"/>
+      <w:r>
+        <w:rPr>
+          <w:sz w:val="24"/>
+          <w:szCs w:val="24"/>
+        </w:rPr>
+        <w:t>thread_status</w:t>
+      </w:r>
+      <w:proofErr w:type="spellEnd"/>
+      <w:r>
+        <w:rPr>
+          <w:sz w:val="24"/>
+          <w:szCs w:val="24"/>
+        </w:rPr>
+        <w:t> » représentant l’état du thread relatif à l’envoi et à la réception d’un fichier.</w:t>
       </w:r>
     </w:p>
     <w:p>
@@ -2609,7 +3845,23 @@
           <w:sz w:val="24"/>
           <w:szCs w:val="24"/>
         </w:rPr>
-        <w:t>Dans le cas d’un verrouillage effectif, nous avons accès à la variable thread_status en écriture et en lecture</w:t>
+        <w:t xml:space="preserve">Dans le cas d’un verrouillage effectif, nous avons accès à la variable </w:t>
+      </w:r>
+      <w:proofErr w:type="spellStart"/>
+      <w:r>
+        <w:rPr>
+          <w:sz w:val="24"/>
+          <w:szCs w:val="24"/>
+        </w:rPr>
+        <w:t>thread_status</w:t>
+      </w:r>
+      <w:proofErr w:type="spellEnd"/>
+      <w:r>
+        <w:rPr>
+          <w:sz w:val="24"/>
+          <w:szCs w:val="24"/>
+        </w:rPr>
+        <w:t xml:space="preserve"> en écriture et en lecture</w:t>
       </w:r>
       <w:r>
         <w:rPr>
@@ -2661,7 +3913,39 @@
           <w:sz w:val="24"/>
           <w:szCs w:val="24"/>
         </w:rPr>
-        <w:t>Il s’agit alors de vérifier la contenance de la requête : on fait ainsi appel aux fonctions verifySendingRequest et verifyDirectory qui vérifient respectivement la syntaxe de la requête et le chemin du fichier (notamment son existence). Si les vérifications échouent, on signale au client le problème et on revient au chat.</w:t>
+        <w:t xml:space="preserve">Il s’agit alors de vérifier la contenance de la requête : on fait ainsi appel aux fonctions </w:t>
+      </w:r>
+      <w:proofErr w:type="spellStart"/>
+      <w:r>
+        <w:rPr>
+          <w:sz w:val="24"/>
+          <w:szCs w:val="24"/>
+        </w:rPr>
+        <w:t>verifySendingRequest</w:t>
+      </w:r>
+      <w:proofErr w:type="spellEnd"/>
+      <w:r>
+        <w:rPr>
+          <w:sz w:val="24"/>
+          <w:szCs w:val="24"/>
+        </w:rPr>
+        <w:t xml:space="preserve"> et </w:t>
+      </w:r>
+      <w:proofErr w:type="spellStart"/>
+      <w:r>
+        <w:rPr>
+          <w:sz w:val="24"/>
+          <w:szCs w:val="24"/>
+        </w:rPr>
+        <w:t>verifyDirectory</w:t>
+      </w:r>
+      <w:proofErr w:type="spellEnd"/>
+      <w:r>
+        <w:rPr>
+          <w:sz w:val="24"/>
+          <w:szCs w:val="24"/>
+        </w:rPr>
+        <w:t xml:space="preserve"> qui vérifient respectivement la syntaxe de la requête et le chemin du fichier (notamment son existence). Si les vérifications échouent, on signale au client le problème et on revient au chat.</w:t>
       </w:r>
     </w:p>
     <w:p>
@@ -2772,29 +4056,119 @@
           <w:sz w:val="24"/>
           <w:szCs w:val="24"/>
         </w:rPr>
-        <w:t xml:space="preserve"> éxécutant la fonction transferSendControl.</w:t>
-      </w:r>
-      <w:r>
-        <w:rPr>
-          <w:sz w:val="24"/>
-          <w:szCs w:val="24"/>
-        </w:rPr>
-        <w:t xml:space="preserve"> Cela se prépare d’ailleurs par l’initialisation d’une structure struct TransferDetails data</w:t>
-      </w:r>
-      <w:r>
-        <w:rPr>
-          <w:sz w:val="24"/>
-          <w:szCs w:val="24"/>
-        </w:rPr>
-        <w:t xml:space="preserve"> car les fonctions éxécutées par les threads ne prennent toujours qu’un pointeur universel en argument (</w:t>
-      </w:r>
+        <w:t xml:space="preserve"> </w:t>
+      </w:r>
+      <w:proofErr w:type="spellStart"/>
+      <w:r>
+        <w:rPr>
+          <w:sz w:val="24"/>
+          <w:szCs w:val="24"/>
+        </w:rPr>
+        <w:t>éxécutant</w:t>
+      </w:r>
+      <w:proofErr w:type="spellEnd"/>
+      <w:r>
+        <w:rPr>
+          <w:sz w:val="24"/>
+          <w:szCs w:val="24"/>
+        </w:rPr>
+        <w:t xml:space="preserve"> la fonction </w:t>
+      </w:r>
+      <w:proofErr w:type="spellStart"/>
+      <w:r>
+        <w:rPr>
+          <w:sz w:val="24"/>
+          <w:szCs w:val="24"/>
+        </w:rPr>
+        <w:t>transferSendControl</w:t>
+      </w:r>
+      <w:proofErr w:type="spellEnd"/>
+      <w:r>
+        <w:rPr>
+          <w:sz w:val="24"/>
+          <w:szCs w:val="24"/>
+        </w:rPr>
+        <w:t>.</w:t>
+      </w:r>
+      <w:r>
+        <w:rPr>
+          <w:sz w:val="24"/>
+          <w:szCs w:val="24"/>
+        </w:rPr>
+        <w:t xml:space="preserve"> Cela se prépare d’ailleurs par l’initialisation d’une structure </w:t>
+      </w:r>
+      <w:proofErr w:type="spellStart"/>
+      <w:r>
+        <w:rPr>
+          <w:sz w:val="24"/>
+          <w:szCs w:val="24"/>
+        </w:rPr>
+        <w:t>struct</w:t>
+      </w:r>
+      <w:proofErr w:type="spellEnd"/>
+      <w:r>
+        <w:rPr>
+          <w:sz w:val="24"/>
+          <w:szCs w:val="24"/>
+        </w:rPr>
+        <w:t xml:space="preserve"> </w:t>
+      </w:r>
+      <w:proofErr w:type="spellStart"/>
+      <w:r>
+        <w:rPr>
+          <w:sz w:val="24"/>
+          <w:szCs w:val="24"/>
+        </w:rPr>
+        <w:t>TransferDetails</w:t>
+      </w:r>
+      <w:proofErr w:type="spellEnd"/>
+      <w:r>
+        <w:rPr>
+          <w:sz w:val="24"/>
+          <w:szCs w:val="24"/>
+        </w:rPr>
+        <w:t xml:space="preserve"> data</w:t>
+      </w:r>
+      <w:r>
+        <w:rPr>
+          <w:sz w:val="24"/>
+          <w:szCs w:val="24"/>
+        </w:rPr>
+        <w:t xml:space="preserve"> car les fonctions </w:t>
+      </w:r>
+      <w:proofErr w:type="spellStart"/>
+      <w:r>
+        <w:rPr>
+          <w:sz w:val="24"/>
+          <w:szCs w:val="24"/>
+        </w:rPr>
+        <w:t>éxécutées</w:t>
+      </w:r>
+      <w:proofErr w:type="spellEnd"/>
+      <w:r>
+        <w:rPr>
+          <w:sz w:val="24"/>
+          <w:szCs w:val="24"/>
+        </w:rPr>
+        <w:t xml:space="preserve"> par les threads ne prennent toujours qu’un pointeur universel en argument (</w:t>
+      </w:r>
+      <w:proofErr w:type="spellStart"/>
       <w:r>
         <w:rPr>
           <w:i/>
           <w:sz w:val="24"/>
           <w:szCs w:val="24"/>
         </w:rPr>
-        <w:t>void *</w:t>
+        <w:t>void</w:t>
+      </w:r>
+      <w:proofErr w:type="spellEnd"/>
+      <w:r>
+        <w:rPr>
+          <w:i/>
+          <w:sz w:val="24"/>
+          <w:szCs w:val="24"/>
+        </w:rPr>
+        <w:t xml:space="preserve"> *</w:t>
       </w:r>
       <w:r>
         <w:rPr>
@@ -2808,7 +4182,39 @@
           <w:sz w:val="24"/>
           <w:szCs w:val="24"/>
         </w:rPr>
-        <w:t xml:space="preserve"> composée d’un pointeur sur le chemin d’envoi du fichier*, du socket pour les fichiers, du socket pour les messages, d’un pointeur vers le mutex et d’un pointeur vers la variable thread_status qui est d’ailleurs affectée juste avant le lancement du thread pour matérialiser l’état « en cours d’exécution ». A noter que, juste après le thread, l’on pense évidemment à déverouiller le mutex qui sera par la suite verrouillé par le thread en question.</w:t>
+        <w:t xml:space="preserve"> composée d’un pointeur sur le chemin d’envoi du fichier*, du socket pour les fichiers, du socket pour les messages, d’un pointeur vers le mutex et d’un pointeur vers la variable </w:t>
+      </w:r>
+      <w:proofErr w:type="spellStart"/>
+      <w:r>
+        <w:rPr>
+          <w:sz w:val="24"/>
+          <w:szCs w:val="24"/>
+        </w:rPr>
+        <w:t>thread_status</w:t>
+      </w:r>
+      <w:proofErr w:type="spellEnd"/>
+      <w:r>
+        <w:rPr>
+          <w:sz w:val="24"/>
+          <w:szCs w:val="24"/>
+        </w:rPr>
+        <w:t xml:space="preserve"> qui est d’ailleurs affectée juste avant le lancement du thread pour matérialiser l’état « en cours d’exécution ». A noter que, juste après le thread, l’on pense évidemment à </w:t>
+      </w:r>
+      <w:proofErr w:type="spellStart"/>
+      <w:r>
+        <w:rPr>
+          <w:sz w:val="24"/>
+          <w:szCs w:val="24"/>
+        </w:rPr>
+        <w:t>déverouiller</w:t>
+      </w:r>
+      <w:proofErr w:type="spellEnd"/>
+      <w:r>
+        <w:rPr>
+          <w:sz w:val="24"/>
+          <w:szCs w:val="24"/>
+        </w:rPr>
+        <w:t xml:space="preserve"> le mutex qui sera par la suite verrouillé par le thread en question.</w:t>
       </w:r>
     </w:p>
     <w:p>
@@ -2848,7 +4254,23 @@
           <w:sz w:val="24"/>
           <w:szCs w:val="24"/>
         </w:rPr>
-        <w:t>les erreurs rencontrées engendreront l’arrêt de ce dernier est l’envoi d’un message de type « /abort » au serveur pour que ce dernier signale au client destinataire qu’il y a eu un problème. Vis-à-vis du transfert, l’on</w:t>
+        <w:t>les erreurs rencontrées engendreront l’arrêt de ce dernier est l’envoi d’un message de type « /</w:t>
+      </w:r>
+      <w:proofErr w:type="spellStart"/>
+      <w:r>
+        <w:rPr>
+          <w:sz w:val="24"/>
+          <w:szCs w:val="24"/>
+        </w:rPr>
+        <w:t>abort</w:t>
+      </w:r>
+      <w:proofErr w:type="spellEnd"/>
+      <w:r>
+        <w:rPr>
+          <w:sz w:val="24"/>
+          <w:szCs w:val="24"/>
+        </w:rPr>
+        <w:t> » au serveur pour que ce dernier signale au client destinataire qu’il y a eu un problème. Vis-à-vis du transfert, l’on</w:t>
       </w:r>
       <w:r>
         <w:rPr>
@@ -2930,7 +4352,23 @@
           <w:sz w:val="24"/>
           <w:szCs w:val="24"/>
         </w:rPr>
-        <w:t>En fin de transfert, l’on ferme le thread en songeant à modifier la variable « thread_status » en conséquence et à évidemment retirer le verrou sur le mutex.</w:t>
+        <w:t>En fin de transfert, l’on ferme le thread en songeant à modifier la variable « </w:t>
+      </w:r>
+      <w:proofErr w:type="spellStart"/>
+      <w:r>
+        <w:rPr>
+          <w:sz w:val="24"/>
+          <w:szCs w:val="24"/>
+        </w:rPr>
+        <w:t>thread_status</w:t>
+      </w:r>
+      <w:proofErr w:type="spellEnd"/>
+      <w:r>
+        <w:rPr>
+          <w:sz w:val="24"/>
+          <w:szCs w:val="24"/>
+        </w:rPr>
+        <w:t> » en conséquence et à évidemment retirer le verrou sur le mutex.</w:t>
       </w:r>
     </w:p>
     <w:p>
@@ -2971,15 +4409,88 @@
           <w:sz w:val="24"/>
           <w:szCs w:val="24"/>
         </w:rPr>
-        <w:t xml:space="preserve"> une commande. Celle-ci peut-être du type « /abort » (énoncé précedemment) demandant de mettre fin au thread relatif au transfert en cours ou du type « /sendto ». On vérifie alors de la même manière qu’énoncé précédemment l’état du thread du transfert via « thread_status » et l’on passe alors en traitement de requête si c’est possible. L’utilisateur est effectivement interrogé</w:t>
-      </w:r>
-      <w:r>
-        <w:rPr>
-          <w:sz w:val="24"/>
-          <w:szCs w:val="24"/>
-        </w:rPr>
-        <w:t xml:space="preserve"> via la fonction answerSendingRequest</w:t>
-      </w:r>
+        <w:t xml:space="preserve"> une commande. Celle-ci peut-être du type « /</w:t>
+      </w:r>
+      <w:proofErr w:type="spellStart"/>
+      <w:r>
+        <w:rPr>
+          <w:sz w:val="24"/>
+          <w:szCs w:val="24"/>
+        </w:rPr>
+        <w:t>abort</w:t>
+      </w:r>
+      <w:proofErr w:type="spellEnd"/>
+      <w:r>
+        <w:rPr>
+          <w:sz w:val="24"/>
+          <w:szCs w:val="24"/>
+        </w:rPr>
+        <w:t xml:space="preserve"> » (énoncé </w:t>
+      </w:r>
+      <w:proofErr w:type="spellStart"/>
+      <w:r>
+        <w:rPr>
+          <w:sz w:val="24"/>
+          <w:szCs w:val="24"/>
+        </w:rPr>
+        <w:t>précedemment</w:t>
+      </w:r>
+      <w:proofErr w:type="spellEnd"/>
+      <w:r>
+        <w:rPr>
+          <w:sz w:val="24"/>
+          <w:szCs w:val="24"/>
+        </w:rPr>
+        <w:t>) demandant de mettre fin au thread relatif au transfert en cours ou du type « /</w:t>
+      </w:r>
+      <w:proofErr w:type="spellStart"/>
+      <w:r>
+        <w:rPr>
+          <w:sz w:val="24"/>
+          <w:szCs w:val="24"/>
+        </w:rPr>
+        <w:t>sendto</w:t>
+      </w:r>
+      <w:proofErr w:type="spellEnd"/>
+      <w:r>
+        <w:rPr>
+          <w:sz w:val="24"/>
+          <w:szCs w:val="24"/>
+        </w:rPr>
+        <w:t> ». On vérifie alors de la même manière qu’énoncé précédemment l’état du thread du transfert via « </w:t>
+      </w:r>
+      <w:proofErr w:type="spellStart"/>
+      <w:r>
+        <w:rPr>
+          <w:sz w:val="24"/>
+          <w:szCs w:val="24"/>
+        </w:rPr>
+        <w:t>thread_status</w:t>
+      </w:r>
+      <w:proofErr w:type="spellEnd"/>
+      <w:r>
+        <w:rPr>
+          <w:sz w:val="24"/>
+          <w:szCs w:val="24"/>
+        </w:rPr>
+        <w:t> » et l’on passe alors en traitement de requête si c’est possible. L’utilisateur est effectivement interrogé</w:t>
+      </w:r>
+      <w:r>
+        <w:rPr>
+          <w:sz w:val="24"/>
+          <w:szCs w:val="24"/>
+        </w:rPr>
+        <w:t xml:space="preserve"> via la fonction </w:t>
+      </w:r>
+      <w:proofErr w:type="spellStart"/>
+      <w:r>
+        <w:rPr>
+          <w:sz w:val="24"/>
+          <w:szCs w:val="24"/>
+        </w:rPr>
+        <w:t>answerSendingRequest</w:t>
+      </w:r>
+      <w:proofErr w:type="spellEnd"/>
       <w:r>
         <w:rPr>
           <w:sz w:val="24"/>
@@ -2992,8 +4503,17 @@
           <w:sz w:val="24"/>
           <w:szCs w:val="24"/>
         </w:rPr>
-        <w:t xml:space="preserve"> nommé File_Transfer</w:t>
-      </w:r>
+        <w:t xml:space="preserve"> nommé </w:t>
+      </w:r>
+      <w:proofErr w:type="spellStart"/>
+      <w:r>
+        <w:rPr>
+          <w:sz w:val="24"/>
+          <w:szCs w:val="24"/>
+        </w:rPr>
+        <w:t>File_Transfer</w:t>
+      </w:r>
+      <w:proofErr w:type="spellEnd"/>
       <w:r>
         <w:rPr>
           <w:sz w:val="24"/>
@@ -3034,7 +4554,23 @@
           <w:sz w:val="24"/>
           <w:szCs w:val="24"/>
         </w:rPr>
-        <w:t xml:space="preserve"> A noter que si, un fichier du même nom existe déjà dans le dossier File_Transfer, </w:t>
+        <w:t xml:space="preserve"> A noter que si, un fichier du même nom existe déjà dans le dossier </w:t>
+      </w:r>
+      <w:proofErr w:type="spellStart"/>
+      <w:r>
+        <w:rPr>
+          <w:sz w:val="24"/>
+          <w:szCs w:val="24"/>
+        </w:rPr>
+        <w:t>File_Transfer</w:t>
+      </w:r>
+      <w:proofErr w:type="spellEnd"/>
+      <w:r>
+        <w:rPr>
+          <w:sz w:val="24"/>
+          <w:szCs w:val="24"/>
+        </w:rPr>
+        <w:t xml:space="preserve">, </w:t>
       </w:r>
       <w:r>
         <w:rPr>
@@ -3149,25 +4685,28 @@
           <w:sz w:val="24"/>
           <w:szCs w:val="24"/>
         </w:rPr>
-        <w:t>En fin de transfert, l’on ferme</w:t>
-      </w:r>
-      <w:r>
-        <w:rPr>
-          <w:sz w:val="24"/>
-          <w:szCs w:val="24"/>
-        </w:rPr>
-        <w:t xml:space="preserve"> également</w:t>
-      </w:r>
-      <w:r>
-        <w:rPr>
-          <w:sz w:val="24"/>
-          <w:szCs w:val="24"/>
-        </w:rPr>
-        <w:t xml:space="preserve"> le thread en songeant à modifier la variable « thread_status » en conséquence et à évidemment retirer le verrou sur le mutex.</w:t>
-      </w:r>
-    </w:p>
-    <w:p>
-      <w:pPr>
+        <w:t>En fin de transfert, l’on ferme également le thread en songeant à modifier la variable « </w:t>
+      </w:r>
+      <w:proofErr w:type="spellStart"/>
+      <w:r>
+        <w:rPr>
+          <w:sz w:val="24"/>
+          <w:szCs w:val="24"/>
+        </w:rPr>
+        <w:t>thread_status</w:t>
+      </w:r>
+      <w:proofErr w:type="spellEnd"/>
+      <w:r>
+        <w:rPr>
+          <w:sz w:val="24"/>
+          <w:szCs w:val="24"/>
+        </w:rPr>
+        <w:t> » en conséquence et à évidemment retirer le verrou sur le mutex.</w:t>
+      </w:r>
+    </w:p>
+    <w:p>
+      <w:pPr>
+        <w:spacing w:after="600"/>
         <w:ind w:firstLine="708"/>
         <w:jc w:val="both"/>
         <w:rPr>
@@ -3175,6 +4714,29 @@
           <w:szCs w:val="24"/>
         </w:rPr>
       </w:pPr>
+      <w:r>
+        <w:rPr>
+          <w:sz w:val="24"/>
+          <w:szCs w:val="24"/>
+        </w:rPr>
+        <w:t>Si l’utilisateur veut envoyer un fichier qui est dans un dossier dont le chemin ne tient pas sur la ligne d’écriture, il faut que l’utilisateur ouvre la fen</w:t>
+      </w:r>
+      <w:r>
+        <w:rPr>
+          <w:sz w:val="24"/>
+          <w:szCs w:val="24"/>
+        </w:rPr>
+        <w:t>ê</w:t>
+      </w:r>
+      <w:bookmarkStart w:id="0" w:name="_GoBack"/>
+      <w:bookmarkEnd w:id="0"/>
+      <w:r>
+        <w:rPr>
+          <w:sz w:val="24"/>
+          <w:szCs w:val="24"/>
+        </w:rPr>
+        <w:t>tre en plein écran.</w:t>
+      </w:r>
     </w:p>
     <w:sectPr>
       <w:pgSz w:w="11906" w:h="16838"/>
@@ -3187,7 +4749,7 @@
 </file>
 
 <file path=word/numbering.xml><?xml version="1.0" encoding="utf-8"?>
-<w:numbering xmlns:wpc="http://schemas.microsoft.com/office/word/2010/wordprocessingCanvas" xmlns:mc="http://schemas.openxmlformats.org/markup-compatibility/2006" xmlns:o="urn:schemas-microsoft-com:office:office" xmlns:r="http://schemas.openxmlformats.org/officeDocument/2006/relationships" xmlns:m="http://schemas.openxmlformats.org/officeDocument/2006/math" xmlns:v="urn:schemas-microsoft-com:vml" xmlns:wp14="http://schemas.microsoft.com/office/word/2010/wordprocessingDrawing" xmlns:wp="http://schemas.openxmlformats.org/drawingml/2006/wordprocessingDrawing" xmlns:w10="urn:schemas-microsoft-com:office:word" xmlns:w="http://schemas.openxmlformats.org/wordprocessingml/2006/main" xmlns:w14="http://schemas.microsoft.com/office/word/2010/wordml" xmlns:w15="http://schemas.microsoft.com/office/word/2012/wordml" xmlns:wpg="http://schemas.microsoft.com/office/word/2010/wordprocessingGroup" xmlns:wpi="http://schemas.microsoft.com/office/word/2010/wordprocessingInk" xmlns:wne="http://schemas.microsoft.com/office/word/2006/wordml" xmlns:wps="http://schemas.microsoft.com/office/word/2010/wordprocessingShape" mc:Ignorable="w14 w15 wp14">
+<w:numbering xmlns:wpc="http://schemas.microsoft.com/office/word/2010/wordprocessingCanvas" xmlns:cx="http://schemas.microsoft.com/office/drawing/2014/chartex" xmlns:cx1="http://schemas.microsoft.com/office/drawing/2015/9/8/chartex" xmlns:cx2="http://schemas.microsoft.com/office/drawing/2015/10/21/chartex" xmlns:cx3="http://schemas.microsoft.com/office/drawing/2016/5/9/chartex" xmlns:cx4="http://schemas.microsoft.com/office/drawing/2016/5/10/chartex" xmlns:cx5="http://schemas.microsoft.com/office/drawing/2016/5/11/chartex" xmlns:cx6="http://schemas.microsoft.com/office/drawing/2016/5/12/chartex" xmlns:cx7="http://schemas.microsoft.com/office/drawing/2016/5/13/chartex" xmlns:cx8="http://schemas.microsoft.com/office/drawing/2016/5/14/chartex" xmlns:mc="http://schemas.openxmlformats.org/markup-compatibility/2006" xmlns:aink="http://schemas.microsoft.com/office/drawing/2016/ink" xmlns:am3d="http://schemas.microsoft.com/office/drawing/2017/model3d" xmlns:o="urn:schemas-microsoft-com:office:office" xmlns:r="http://schemas.openxmlformats.org/officeDocument/2006/relationships" xmlns:m="http://schemas.openxmlformats.org/officeDocument/2006/math" xmlns:v="urn:schemas-microsoft-com:vml" xmlns:wp14="http://schemas.microsoft.com/office/word/2010/wordprocessingDrawing" xmlns:wp="http://schemas.openxmlformats.org/drawingml/2006/wordprocessingDrawing" xmlns:w10="urn:schemas-microsoft-com:office:word" xmlns:w="http://schemas.openxmlformats.org/wordprocessingml/2006/main" xmlns:w14="http://schemas.microsoft.com/office/word/2010/wordml" xmlns:w15="http://schemas.microsoft.com/office/word/2012/wordml" xmlns:w16cid="http://schemas.microsoft.com/office/word/2016/wordml/cid" xmlns:w16se="http://schemas.microsoft.com/office/word/2015/wordml/symex" xmlns:wpg="http://schemas.microsoft.com/office/word/2010/wordprocessingGroup" xmlns:wpi="http://schemas.microsoft.com/office/word/2010/wordprocessingInk" xmlns:wne="http://schemas.microsoft.com/office/word/2006/wordml" xmlns:wps="http://schemas.microsoft.com/office/word/2010/wordprocessingShape" mc:Ignorable="w14 w15 w16se w16cid wp14">
   <w:abstractNum w:abstractNumId="0" w15:restartNumberingAfterBreak="0">
     <w:nsid w:val="12324EB7"/>
     <w:multiLevelType w:val="hybridMultilevel"/>
@@ -3670,7 +5232,7 @@
 </file>
 
 <file path=word/styles.xml><?xml version="1.0" encoding="utf-8"?>
-<w:styles xmlns:mc="http://schemas.openxmlformats.org/markup-compatibility/2006" xmlns:r="http://schemas.openxmlformats.org/officeDocument/2006/relationships" xmlns:w="http://schemas.openxmlformats.org/wordprocessingml/2006/main" xmlns:w14="http://schemas.microsoft.com/office/word/2010/wordml" xmlns:w15="http://schemas.microsoft.com/office/word/2012/wordml" mc:Ignorable="w14 w15">
+<w:styles xmlns:mc="http://schemas.openxmlformats.org/markup-compatibility/2006" xmlns:r="http://schemas.openxmlformats.org/officeDocument/2006/relationships" xmlns:w="http://schemas.openxmlformats.org/wordprocessingml/2006/main" xmlns:w14="http://schemas.microsoft.com/office/word/2010/wordml" xmlns:w15="http://schemas.microsoft.com/office/word/2012/wordml" xmlns:w16cid="http://schemas.microsoft.com/office/word/2016/wordml/cid" xmlns:w16se="http://schemas.microsoft.com/office/word/2015/wordml/symex" mc:Ignorable="w14 w15 w16se w16cid">
   <w:docDefaults>
     <w:rPrDefault>
       <w:rPr>
@@ -3686,7 +5248,7 @@
       </w:pPr>
     </w:pPrDefault>
   </w:docDefaults>
-  <w:latentStyles w:defLockedState="0" w:defUIPriority="99" w:defSemiHidden="0" w:defUnhideWhenUsed="0" w:defQFormat="0" w:count="371">
+  <w:latentStyles w:defLockedState="0" w:defUIPriority="99" w:defSemiHidden="0" w:defUnhideWhenUsed="0" w:defQFormat="0" w:count="375">
     <w:lsdException w:name="Normal" w:uiPriority="0" w:qFormat="1"/>
     <w:lsdException w:name="heading 1" w:uiPriority="9" w:qFormat="1"/>
     <w:lsdException w:name="heading 2" w:semiHidden="1" w:uiPriority="9" w:unhideWhenUsed="1" w:qFormat="1"/>
@@ -3792,7 +5354,6 @@
     <w:lsdException w:name="HTML Sample" w:semiHidden="1" w:unhideWhenUsed="1"/>
     <w:lsdException w:name="HTML Typewriter" w:semiHidden="1" w:unhideWhenUsed="1"/>
     <w:lsdException w:name="HTML Variable" w:semiHidden="1" w:unhideWhenUsed="1"/>
-    <w:lsdException w:name="Normal Table" w:semiHidden="1" w:unhideWhenUsed="1"/>
     <w:lsdException w:name="annotation subject" w:semiHidden="1" w:unhideWhenUsed="1"/>
     <w:lsdException w:name="No List" w:semiHidden="1" w:unhideWhenUsed="1"/>
     <w:lsdException w:name="Outline List 1" w:semiHidden="1" w:unhideWhenUsed="1"/>
@@ -3836,10 +5397,8 @@
     <w:lsdException w:name="Table Elegant" w:semiHidden="1" w:unhideWhenUsed="1"/>
     <w:lsdException w:name="Table Professional" w:semiHidden="1" w:unhideWhenUsed="1"/>
     <w:lsdException w:name="Table Subtle 1" w:semiHidden="1" w:unhideWhenUsed="1"/>
-    <w:lsdException w:name="Table Subtle 2" w:semiHidden="1" w:unhideWhenUsed="1"/>
     <w:lsdException w:name="Table Web 1" w:semiHidden="1" w:unhideWhenUsed="1"/>
     <w:lsdException w:name="Table Web 2" w:semiHidden="1" w:unhideWhenUsed="1"/>
-    <w:lsdException w:name="Table Web 3" w:semiHidden="1" w:unhideWhenUsed="1"/>
     <w:lsdException w:name="Balloon Text" w:semiHidden="1" w:unhideWhenUsed="1"/>
     <w:lsdException w:name="Table Grid" w:uiPriority="39"/>
     <w:lsdException w:name="Table Theme" w:semiHidden="1" w:unhideWhenUsed="1"/>
@@ -4058,6 +5617,10 @@
     <w:lsdException w:name="List Table 5 Dark Accent 6" w:uiPriority="50"/>
     <w:lsdException w:name="List Table 6 Colorful Accent 6" w:uiPriority="51"/>
     <w:lsdException w:name="List Table 7 Colorful Accent 6" w:uiPriority="52"/>
+    <w:lsdException w:name="Mention" w:semiHidden="1" w:unhideWhenUsed="1"/>
+    <w:lsdException w:name="Smart Hyperlink" w:semiHidden="1" w:unhideWhenUsed="1"/>
+    <w:lsdException w:name="Hashtag" w:semiHidden="1" w:unhideWhenUsed="1"/>
+    <w:lsdException w:name="Unresolved Mention" w:semiHidden="1" w:unhideWhenUsed="1"/>
   </w:latentStyles>
   <w:style w:type="paragraph" w:default="1" w:styleId="Normal">
     <w:name w:val="Normal"/>

</xml_diff>

<commit_message>
ecriture du compte rendu
</commit_message>
<xml_diff>
--- a/Compte_Rendu.docx
+++ b/Compte_Rendu.docx
@@ -1473,21 +1473,116 @@
     </w:p>
     <w:p>
       <w:pPr>
-        <w:jc w:val="both"/>
-        <w:rPr>
-          <w:sz w:val="24"/>
-          <w:szCs w:val="24"/>
-        </w:rPr>
-      </w:pPr>
-    </w:p>
-    <w:p>
-      <w:pPr>
-        <w:jc w:val="both"/>
-        <w:rPr>
-          <w:sz w:val="24"/>
-          <w:szCs w:val="24"/>
-        </w:rPr>
-      </w:pPr>
+        <w:spacing w:after="0"/>
+        <w:jc w:val="both"/>
+        <w:rPr>
+          <w:sz w:val="24"/>
+          <w:szCs w:val="24"/>
+        </w:rPr>
+      </w:pPr>
+      <w:r>
+        <w:rPr>
+          <w:sz w:val="24"/>
+          <w:szCs w:val="24"/>
+        </w:rPr>
+        <w:t xml:space="preserve">Voici la liste des commandes au niveau du </w:t>
+      </w:r>
+      <w:r>
+        <w:rPr>
+          <w:sz w:val="24"/>
+          <w:szCs w:val="24"/>
+        </w:rPr>
+        <w:t>client</w:t>
+      </w:r>
+      <w:r>
+        <w:rPr>
+          <w:sz w:val="24"/>
+          <w:szCs w:val="24"/>
+        </w:rPr>
+        <w:t xml:space="preserve"> </w:t>
+      </w:r>
+      <w:r>
+        <w:rPr>
+          <w:sz w:val="24"/>
+          <w:szCs w:val="24"/>
+        </w:rPr>
+        <w:t>:</w:t>
+      </w:r>
+    </w:p>
+    <w:p>
+      <w:pPr>
+        <w:spacing w:after="0"/>
+        <w:jc w:val="both"/>
+        <w:rPr>
+          <w:sz w:val="24"/>
+          <w:szCs w:val="24"/>
+        </w:rPr>
+      </w:pPr>
+      <w:r>
+        <w:rPr>
+          <w:sz w:val="24"/>
+          <w:szCs w:val="24"/>
+        </w:rPr>
+        <w:t>/</w:t>
+      </w:r>
+      <w:proofErr w:type="spellStart"/>
+      <w:r>
+        <w:rPr>
+          <w:sz w:val="24"/>
+          <w:szCs w:val="24"/>
+        </w:rPr>
+        <w:t>list</w:t>
+      </w:r>
+      <w:proofErr w:type="spellEnd"/>
+      <w:r>
+        <w:rPr>
+          <w:sz w:val="24"/>
+          <w:szCs w:val="24"/>
+        </w:rPr>
+        <w:t xml:space="preserve"> pour récupérer la liste des clients connecté</w:t>
+      </w:r>
+      <w:r>
+        <w:rPr>
+          <w:sz w:val="24"/>
+          <w:szCs w:val="24"/>
+        </w:rPr>
+        <w:t>s</w:t>
+      </w:r>
+      <w:bookmarkStart w:id="0" w:name="_GoBack"/>
+      <w:bookmarkEnd w:id="0"/>
+    </w:p>
+    <w:p>
+      <w:pPr>
+        <w:spacing w:after="0"/>
+        <w:jc w:val="both"/>
+        <w:rPr>
+          <w:sz w:val="24"/>
+          <w:szCs w:val="24"/>
+        </w:rPr>
+      </w:pPr>
+      <w:r>
+        <w:rPr>
+          <w:sz w:val="24"/>
+          <w:szCs w:val="24"/>
+        </w:rPr>
+        <w:t>/</w:t>
+      </w:r>
+      <w:proofErr w:type="spellStart"/>
+      <w:r>
+        <w:rPr>
+          <w:sz w:val="24"/>
+          <w:szCs w:val="24"/>
+        </w:rPr>
+        <w:t>quit</w:t>
+      </w:r>
+      <w:proofErr w:type="spellEnd"/>
+      <w:r>
+        <w:rPr>
+          <w:sz w:val="24"/>
+          <w:szCs w:val="24"/>
+        </w:rPr>
+        <w:t xml:space="preserve"> pour quitter le chat</w:t>
+      </w:r>
     </w:p>
     <w:p>
       <w:pPr>
@@ -1873,8 +1968,6 @@
         </w:rPr>
         <w:t>) ainsi que l’entrée standard.</w:t>
       </w:r>
-      <w:bookmarkStart w:id="0" w:name="_GoBack"/>
-      <w:bookmarkEnd w:id="0"/>
     </w:p>
     <w:p>
       <w:pPr>
@@ -1927,6 +2020,230 @@
         </w:rPr>
         <w:t xml:space="preserve">alors on ajoute le clients </w:t>
       </w:r>
+      <w:r>
+        <w:rPr>
+          <w:sz w:val="24"/>
+          <w:szCs w:val="24"/>
+        </w:rPr>
+        <w:t xml:space="preserve">avec la fonction </w:t>
+      </w:r>
+      <w:proofErr w:type="spellStart"/>
+      <w:r>
+        <w:rPr>
+          <w:sz w:val="24"/>
+          <w:szCs w:val="24"/>
+        </w:rPr>
+        <w:t>newClient</w:t>
+      </w:r>
+      <w:proofErr w:type="spellEnd"/>
+      <w:r>
+        <w:rPr>
+          <w:sz w:val="24"/>
+          <w:szCs w:val="24"/>
+        </w:rPr>
+        <w:t>. Puis on vérifie que le pseudo du nouvel utilisateur n’est pas déjà pris par quelqu’un d’autre. Si c’est le cas alors on supprime le nouveau client et on lui envoi une réponse  pour qu’il sache pourquoi il ne peut pas se connecter. Sinon, on envoi aux autres clients un message pour dire qu’un nouveau client s’est connecté et on envoi un message de bienvenue au nouveau client.</w:t>
+      </w:r>
+    </w:p>
+    <w:p>
+      <w:pPr>
+        <w:jc w:val="both"/>
+        <w:rPr>
+          <w:sz w:val="24"/>
+          <w:szCs w:val="24"/>
+        </w:rPr>
+      </w:pPr>
+    </w:p>
+    <w:p>
+      <w:pPr>
+        <w:spacing w:after="0"/>
+        <w:jc w:val="both"/>
+        <w:rPr>
+          <w:sz w:val="24"/>
+          <w:szCs w:val="24"/>
+        </w:rPr>
+      </w:pPr>
+      <w:r>
+        <w:rPr>
+          <w:sz w:val="24"/>
+          <w:szCs w:val="24"/>
+        </w:rPr>
+        <w:t>Si c’est un socket</w:t>
+      </w:r>
+      <w:r>
+        <w:rPr>
+          <w:sz w:val="24"/>
+          <w:szCs w:val="24"/>
+        </w:rPr>
+        <w:t xml:space="preserve"> message</w:t>
+      </w:r>
+      <w:r>
+        <w:rPr>
+          <w:sz w:val="24"/>
+          <w:szCs w:val="24"/>
+        </w:rPr>
+        <w:t xml:space="preserve"> client qui a été activée,</w:t>
+      </w:r>
+      <w:r>
+        <w:rPr>
+          <w:sz w:val="24"/>
+          <w:szCs w:val="24"/>
+        </w:rPr>
+        <w:t xml:space="preserve"> alors on récupère le message avec la fonction </w:t>
+      </w:r>
+      <w:proofErr w:type="spellStart"/>
+      <w:r>
+        <w:rPr>
+          <w:sz w:val="24"/>
+          <w:szCs w:val="24"/>
+        </w:rPr>
+        <w:t>recvClient</w:t>
+      </w:r>
+      <w:proofErr w:type="spellEnd"/>
+      <w:r>
+        <w:rPr>
+          <w:sz w:val="24"/>
+          <w:szCs w:val="24"/>
+        </w:rPr>
+        <w:t xml:space="preserve">. Si cette fonction retourne 0 alors le client s’est déconnecté. On le dit aux autres en leur envoyant un message avec la fonction </w:t>
+      </w:r>
+      <w:proofErr w:type="spellStart"/>
+      <w:r>
+        <w:rPr>
+          <w:sz w:val="24"/>
+          <w:szCs w:val="24"/>
+        </w:rPr>
+        <w:t>sendToOther</w:t>
+      </w:r>
+      <w:proofErr w:type="spellEnd"/>
+      <w:r>
+        <w:rPr>
+          <w:sz w:val="24"/>
+          <w:szCs w:val="24"/>
+        </w:rPr>
+        <w:t xml:space="preserve"> et on déconnecte le client avec la fonction </w:t>
+      </w:r>
+      <w:proofErr w:type="spellStart"/>
+      <w:r>
+        <w:rPr>
+          <w:sz w:val="24"/>
+          <w:szCs w:val="24"/>
+        </w:rPr>
+        <w:t>rmvClient</w:t>
+      </w:r>
+      <w:proofErr w:type="spellEnd"/>
+      <w:r>
+        <w:rPr>
+          <w:sz w:val="24"/>
+          <w:szCs w:val="24"/>
+        </w:rPr>
+        <w:t>.</w:t>
+      </w:r>
+    </w:p>
+    <w:p>
+      <w:pPr>
+        <w:spacing w:after="0"/>
+        <w:jc w:val="both"/>
+        <w:rPr>
+          <w:sz w:val="24"/>
+          <w:szCs w:val="24"/>
+        </w:rPr>
+      </w:pPr>
+      <w:r>
+        <w:rPr>
+          <w:sz w:val="24"/>
+          <w:szCs w:val="24"/>
+        </w:rPr>
+        <w:t>Sinon, si le message est « /</w:t>
+      </w:r>
+      <w:proofErr w:type="spellStart"/>
+      <w:r>
+        <w:rPr>
+          <w:sz w:val="24"/>
+          <w:szCs w:val="24"/>
+        </w:rPr>
+        <w:t>sendto</w:t>
+      </w:r>
+      <w:proofErr w:type="spellEnd"/>
+      <w:r>
+        <w:rPr>
+          <w:sz w:val="24"/>
+          <w:szCs w:val="24"/>
+        </w:rPr>
+        <w:t xml:space="preserve"> », </w:t>
+      </w:r>
+      <w:proofErr w:type="spellStart"/>
+      <w:r>
+        <w:rPr>
+          <w:sz w:val="24"/>
+          <w:szCs w:val="24"/>
+        </w:rPr>
+        <w:t>cf</w:t>
+      </w:r>
+      <w:proofErr w:type="spellEnd"/>
+      <w:r>
+        <w:rPr>
+          <w:sz w:val="24"/>
+          <w:szCs w:val="24"/>
+        </w:rPr>
+        <w:t> : B transfert de fichier.</w:t>
+      </w:r>
+    </w:p>
+    <w:p>
+      <w:pPr>
+        <w:spacing w:after="0"/>
+        <w:jc w:val="both"/>
+        <w:rPr>
+          <w:sz w:val="24"/>
+          <w:szCs w:val="24"/>
+        </w:rPr>
+      </w:pPr>
+      <w:r>
+        <w:rPr>
+          <w:sz w:val="24"/>
+          <w:szCs w:val="24"/>
+        </w:rPr>
+        <w:t>Sinon, si le message est « /</w:t>
+      </w:r>
+      <w:proofErr w:type="spellStart"/>
+      <w:r>
+        <w:rPr>
+          <w:sz w:val="24"/>
+          <w:szCs w:val="24"/>
+        </w:rPr>
+        <w:t>list</w:t>
+      </w:r>
+      <w:proofErr w:type="spellEnd"/>
+      <w:r>
+        <w:rPr>
+          <w:sz w:val="24"/>
+          <w:szCs w:val="24"/>
+        </w:rPr>
+        <w:t> », on récupère les pseudo des personnes connectés et on envoie la liste à l’utilisateur qui les a demandé.</w:t>
+      </w:r>
+    </w:p>
+    <w:p>
+      <w:pPr>
+        <w:spacing w:after="0"/>
+        <w:jc w:val="both"/>
+        <w:rPr>
+          <w:sz w:val="24"/>
+          <w:szCs w:val="24"/>
+        </w:rPr>
+      </w:pPr>
+      <w:r>
+        <w:rPr>
+          <w:sz w:val="24"/>
+          <w:szCs w:val="24"/>
+        </w:rPr>
+        <w:t>Sinon, on envoi le message reçu aux autres clients.</w:t>
+      </w:r>
+      <w:r>
+        <w:rPr>
+          <w:sz w:val="24"/>
+          <w:szCs w:val="24"/>
+        </w:rPr>
+        <w:t xml:space="preserve"> </w:t>
+      </w:r>
     </w:p>
     <w:p>
       <w:pPr>
@@ -1964,21 +2281,14 @@
           <w:sz w:val="24"/>
           <w:szCs w:val="24"/>
         </w:rPr>
-        <w:t xml:space="preserve"> qui a été activée, alors, on </w:t>
-      </w:r>
-      <w:r>
-        <w:rPr>
-          <w:sz w:val="24"/>
-          <w:szCs w:val="24"/>
-        </w:rPr>
-        <w:t>récupère</w:t>
-      </w:r>
-      <w:r>
-        <w:rPr>
-          <w:sz w:val="24"/>
-          <w:szCs w:val="24"/>
-        </w:rPr>
-        <w:t xml:space="preserve"> le message entré avec </w:t>
+        <w:t xml:space="preserve"> qui a été activée, alors</w:t>
+      </w:r>
+      <w:r>
+        <w:rPr>
+          <w:sz w:val="24"/>
+          <w:szCs w:val="24"/>
+        </w:rPr>
+        <w:t xml:space="preserve"> on récupère le message avec la fonction </w:t>
       </w:r>
       <w:proofErr w:type="spellStart"/>
       <w:r>
@@ -1994,90 +2304,87 @@
           <w:sz w:val="24"/>
           <w:szCs w:val="24"/>
         </w:rPr>
-        <w:t xml:space="preserve">(). Puis, on ajoute « Serveur : » devant le message pour dire qui a envoyé le message. </w:t>
-      </w:r>
-      <w:r>
-        <w:rPr>
-          <w:sz w:val="24"/>
-          <w:szCs w:val="24"/>
-        </w:rPr>
-        <w:t xml:space="preserve">Ceci est fait à l’aide de la fonction </w:t>
-      </w:r>
-      <w:proofErr w:type="spellStart"/>
-      <w:r>
-        <w:rPr>
-          <w:sz w:val="24"/>
-          <w:szCs w:val="24"/>
-        </w:rPr>
-        <w:t>concatener</w:t>
-      </w:r>
-      <w:proofErr w:type="spellEnd"/>
-      <w:r>
-        <w:rPr>
-          <w:sz w:val="24"/>
-          <w:szCs w:val="24"/>
-        </w:rPr>
-        <w:t xml:space="preserve">. </w:t>
-      </w:r>
-      <w:r>
-        <w:rPr>
-          <w:sz w:val="24"/>
-          <w:szCs w:val="24"/>
-        </w:rPr>
-        <w:t>Et enfin</w:t>
-      </w:r>
-      <w:r>
-        <w:rPr>
-          <w:sz w:val="24"/>
-          <w:szCs w:val="24"/>
-        </w:rPr>
-        <w:t xml:space="preserve">, on </w:t>
-      </w:r>
-      <w:r>
-        <w:rPr>
-          <w:sz w:val="24"/>
-          <w:szCs w:val="24"/>
-        </w:rPr>
-        <w:t>envoi</w:t>
-      </w:r>
-      <w:r>
-        <w:rPr>
-          <w:sz w:val="24"/>
-          <w:szCs w:val="24"/>
-        </w:rPr>
-        <w:t xml:space="preserve"> le message à tous les clients à l’aide de la fonction </w:t>
-      </w:r>
-      <w:proofErr w:type="spellStart"/>
-      <w:r>
-        <w:rPr>
-          <w:sz w:val="24"/>
-          <w:szCs w:val="24"/>
-        </w:rPr>
-        <w:t>envoiMessageTous</w:t>
-      </w:r>
-      <w:proofErr w:type="spellEnd"/>
-      <w:r>
-        <w:rPr>
-          <w:sz w:val="24"/>
-          <w:szCs w:val="24"/>
-        </w:rPr>
-        <w:t xml:space="preserve">(). Celle-ci utilise la fonction </w:t>
-      </w:r>
-      <w:proofErr w:type="spellStart"/>
-      <w:r>
-        <w:rPr>
-          <w:sz w:val="24"/>
-          <w:szCs w:val="24"/>
-        </w:rPr>
-        <w:t>envoiMessage</w:t>
-      </w:r>
-      <w:proofErr w:type="spellEnd"/>
-      <w:r>
-        <w:rPr>
-          <w:sz w:val="24"/>
-          <w:szCs w:val="24"/>
-        </w:rPr>
-        <w:t>() dans une boucle for pour envoyer le message à tous les clients.</w:t>
+        <w:t>.</w:t>
+      </w:r>
+    </w:p>
+    <w:p>
+      <w:pPr>
+        <w:jc w:val="both"/>
+        <w:rPr>
+          <w:sz w:val="24"/>
+          <w:szCs w:val="24"/>
+        </w:rPr>
+      </w:pPr>
+      <w:r>
+        <w:rPr>
+          <w:sz w:val="24"/>
+          <w:szCs w:val="24"/>
+        </w:rPr>
+        <w:t>Si le message est « /</w:t>
+      </w:r>
+      <w:proofErr w:type="spellStart"/>
+      <w:r>
+        <w:rPr>
+          <w:sz w:val="24"/>
+          <w:szCs w:val="24"/>
+        </w:rPr>
+        <w:t>abort</w:t>
+      </w:r>
+      <w:proofErr w:type="spellEnd"/>
+      <w:r>
+        <w:rPr>
+          <w:sz w:val="24"/>
+          <w:szCs w:val="24"/>
+        </w:rPr>
+        <w:t> », se référer au B transfert de fichier. Sinon, si le message est « /</w:t>
+      </w:r>
+      <w:proofErr w:type="spellStart"/>
+      <w:r>
+        <w:rPr>
+          <w:sz w:val="24"/>
+          <w:szCs w:val="24"/>
+        </w:rPr>
+        <w:t>quit</w:t>
+      </w:r>
+      <w:proofErr w:type="spellEnd"/>
+      <w:r>
+        <w:rPr>
+          <w:sz w:val="24"/>
+          <w:szCs w:val="24"/>
+        </w:rPr>
+        <w:t> » alors on déconnecte le serveur. Sinon, si le message est « /kick …» on vérifie que le pseudo existe puis on déconnecte le client. Sinon, si le message est « /</w:t>
+      </w:r>
+      <w:proofErr w:type="spellStart"/>
+      <w:r>
+        <w:rPr>
+          <w:sz w:val="24"/>
+          <w:szCs w:val="24"/>
+        </w:rPr>
+        <w:t>list</w:t>
+      </w:r>
+      <w:proofErr w:type="spellEnd"/>
+      <w:r>
+        <w:rPr>
+          <w:sz w:val="24"/>
+          <w:szCs w:val="24"/>
+        </w:rPr>
+        <w:t xml:space="preserve"> », on affiche les pseudos  des personnes connectés. Sinon, on envoie le message à tous les clients avec la fonction </w:t>
+      </w:r>
+      <w:proofErr w:type="spellStart"/>
+      <w:r>
+        <w:rPr>
+          <w:sz w:val="24"/>
+          <w:szCs w:val="24"/>
+        </w:rPr>
+        <w:t>sendToAll</w:t>
+      </w:r>
+      <w:proofErr w:type="spellEnd"/>
+      <w:r>
+        <w:rPr>
+          <w:sz w:val="24"/>
+          <w:szCs w:val="24"/>
+        </w:rPr>
+        <w:t>.</w:t>
       </w:r>
     </w:p>
     <w:p>
@@ -2098,84 +2405,6 @@
           <w:szCs w:val="24"/>
         </w:rPr>
       </w:pPr>
-      <w:r>
-        <w:rPr>
-          <w:sz w:val="24"/>
-          <w:szCs w:val="24"/>
-        </w:rPr>
-        <w:t xml:space="preserve">Si c’est un socket client qui a été activée, alors on lance la fonction </w:t>
-      </w:r>
-      <w:proofErr w:type="spellStart"/>
-      <w:r>
-        <w:rPr>
-          <w:sz w:val="24"/>
-          <w:szCs w:val="24"/>
-        </w:rPr>
-        <w:t>ecouteMessage</w:t>
-      </w:r>
-      <w:proofErr w:type="spellEnd"/>
-      <w:r>
-        <w:rPr>
-          <w:sz w:val="24"/>
-          <w:szCs w:val="24"/>
-        </w:rPr>
-        <w:t xml:space="preserve"> (). Cette fonction récupère le message du client ainsi que la taille. Si la taille est égale à -1 alors on ferme le serveur. Si la taille est de  0 alors cela veut dire que le client s’est déconnecté. Donc on </w:t>
-      </w:r>
-      <w:proofErr w:type="spellStart"/>
-      <w:r>
-        <w:rPr>
-          <w:sz w:val="24"/>
-          <w:szCs w:val="24"/>
-        </w:rPr>
-        <w:t>envoi</w:t>
-      </w:r>
-      <w:proofErr w:type="spellEnd"/>
-      <w:r>
-        <w:rPr>
-          <w:sz w:val="24"/>
-          <w:szCs w:val="24"/>
-        </w:rPr>
-        <w:t xml:space="preserve"> un message aux autres clients pour les informer que le client s’est déconnecté à l’aide de la fonction </w:t>
-      </w:r>
-      <w:proofErr w:type="spellStart"/>
-      <w:r>
-        <w:rPr>
-          <w:sz w:val="24"/>
-          <w:szCs w:val="24"/>
-        </w:rPr>
-        <w:t>envoiMessageAutresClients</w:t>
-      </w:r>
-      <w:proofErr w:type="spellEnd"/>
-      <w:r>
-        <w:rPr>
-          <w:sz w:val="24"/>
-          <w:szCs w:val="24"/>
-        </w:rPr>
-        <w:t xml:space="preserve">(). Puis, on lance la fonction </w:t>
-      </w:r>
-      <w:proofErr w:type="spellStart"/>
-      <w:r>
-        <w:rPr>
-          <w:sz w:val="24"/>
-          <w:szCs w:val="24"/>
-        </w:rPr>
-        <w:t>deconnexionClient</w:t>
-      </w:r>
-      <w:proofErr w:type="spellEnd"/>
-      <w:r>
-        <w:rPr>
-          <w:sz w:val="24"/>
-          <w:szCs w:val="24"/>
-        </w:rPr>
-        <w:t>(). Cette fonction va fermer le socket du client à l’aide de la fonction close() et supprimer le pseudo du client. Et elle va refaire la liste des socket clients et des pseudos. C’est-à-dire que la fonction va décaler le socket du client déconnecté à la fin de la liste. Pareil pour la liste des pseudos.</w:t>
-      </w:r>
-      <w:r>
-        <w:rPr>
-          <w:sz w:val="24"/>
-          <w:szCs w:val="24"/>
-        </w:rPr>
-        <w:t xml:space="preserve"> Et on décrémente de 1 le nombre de clients.</w:t>
-      </w:r>
     </w:p>
     <w:p>
       <w:pPr>
@@ -2186,64 +2415,6 @@
           <w:szCs w:val="24"/>
         </w:rPr>
       </w:pPr>
-      <w:r>
-        <w:rPr>
-          <w:sz w:val="24"/>
-          <w:szCs w:val="24"/>
-        </w:rPr>
-        <w:t xml:space="preserve">Si la taille est différente de -1 et de 0, alors </w:t>
-      </w:r>
-      <w:r>
-        <w:rPr>
-          <w:sz w:val="24"/>
-          <w:szCs w:val="24"/>
-        </w:rPr>
-        <w:t xml:space="preserve">on </w:t>
-      </w:r>
-      <w:r>
-        <w:rPr>
-          <w:sz w:val="24"/>
-          <w:szCs w:val="24"/>
-        </w:rPr>
-        <w:t>concatène</w:t>
-      </w:r>
-      <w:r>
-        <w:rPr>
-          <w:sz w:val="24"/>
-          <w:szCs w:val="24"/>
-        </w:rPr>
-        <w:t xml:space="preserve"> le pseudo au message, on affiche le </w:t>
-      </w:r>
-      <w:r>
-        <w:rPr>
-          <w:sz w:val="24"/>
-          <w:szCs w:val="24"/>
-        </w:rPr>
-        <w:t>message</w:t>
-      </w:r>
-      <w:r>
-        <w:rPr>
-          <w:sz w:val="24"/>
-          <w:szCs w:val="24"/>
-        </w:rPr>
-        <w:t xml:space="preserve"> et on envoi le message aux autres client avec la fonction </w:t>
-      </w:r>
-      <w:proofErr w:type="spellStart"/>
-      <w:r>
-        <w:rPr>
-          <w:sz w:val="24"/>
-          <w:szCs w:val="24"/>
-        </w:rPr>
-        <w:t>envoiMessageAutresClients</w:t>
-      </w:r>
-      <w:proofErr w:type="spellEnd"/>
-      <w:r>
-        <w:rPr>
-          <w:sz w:val="24"/>
-          <w:szCs w:val="24"/>
-        </w:rPr>
-        <w:t>().</w:t>
-      </w:r>
     </w:p>
     <w:p>
       <w:pPr>
@@ -2274,6 +2445,14 @@
           <w:szCs w:val="24"/>
         </w:rPr>
       </w:pPr>
+      <w:r>
+        <w:rPr>
+          <w:sz w:val="24"/>
+          <w:szCs w:val="24"/>
+        </w:rPr>
+        <w:lastRenderedPageBreak/>
+        <w:t>Voici la liste des commandes au niveau du serveur :</w:t>
+      </w:r>
     </w:p>
     <w:p>
       <w:pPr>
@@ -2289,7 +2468,30 @@
           <w:sz w:val="24"/>
           <w:szCs w:val="24"/>
         </w:rPr>
-        <w:t>Commandes :</w:t>
+        <w:t>/</w:t>
+      </w:r>
+      <w:proofErr w:type="spellStart"/>
+      <w:r>
+        <w:rPr>
+          <w:sz w:val="24"/>
+          <w:szCs w:val="24"/>
+        </w:rPr>
+        <w:t>list</w:t>
+      </w:r>
+      <w:proofErr w:type="spellEnd"/>
+      <w:r>
+        <w:rPr>
+          <w:sz w:val="24"/>
+          <w:szCs w:val="24"/>
+        </w:rPr>
+        <w:t xml:space="preserve"> pour récupérer la liste des clients connecté</w:t>
+      </w:r>
+      <w:r>
+        <w:rPr>
+          <w:sz w:val="24"/>
+          <w:szCs w:val="24"/>
+        </w:rPr>
+        <w:t>s</w:t>
       </w:r>
     </w:p>
     <w:p>
@@ -2306,47 +2508,6 @@
           <w:sz w:val="24"/>
           <w:szCs w:val="24"/>
         </w:rPr>
-        <w:t>Coté client :     /</w:t>
-      </w:r>
-      <w:proofErr w:type="spellStart"/>
-      <w:r>
-        <w:rPr>
-          <w:sz w:val="24"/>
-          <w:szCs w:val="24"/>
-        </w:rPr>
-        <w:t>list</w:t>
-      </w:r>
-      <w:proofErr w:type="spellEnd"/>
-      <w:r>
-        <w:rPr>
-          <w:sz w:val="24"/>
-          <w:szCs w:val="24"/>
-        </w:rPr>
-        <w:t xml:space="preserve"> pour récupérer la liste des clients connecté</w:t>
-      </w:r>
-    </w:p>
-    <w:p>
-      <w:pPr>
-        <w:spacing w:after="0"/>
-        <w:jc w:val="both"/>
-        <w:rPr>
-          <w:sz w:val="24"/>
-          <w:szCs w:val="24"/>
-        </w:rPr>
-      </w:pPr>
-      <w:r>
-        <w:rPr>
-          <w:sz w:val="24"/>
-          <w:szCs w:val="24"/>
-        </w:rPr>
-        <w:tab/>
-      </w:r>
-      <w:r>
-        <w:rPr>
-          <w:sz w:val="24"/>
-          <w:szCs w:val="24"/>
-        </w:rPr>
-        <w:tab/>
         <w:t>/</w:t>
       </w:r>
       <w:proofErr w:type="spellStart"/>
@@ -2363,80 +2524,6 @@
           <w:sz w:val="24"/>
           <w:szCs w:val="24"/>
         </w:rPr>
-        <w:t xml:space="preserve"> pour quitter le chat</w:t>
-      </w:r>
-    </w:p>
-    <w:p>
-      <w:pPr>
-        <w:spacing w:after="0"/>
-        <w:jc w:val="both"/>
-        <w:rPr>
-          <w:sz w:val="24"/>
-          <w:szCs w:val="24"/>
-        </w:rPr>
-      </w:pPr>
-      <w:r>
-        <w:rPr>
-          <w:sz w:val="24"/>
-          <w:szCs w:val="24"/>
-        </w:rPr>
-        <w:t>Coté serveur : /</w:t>
-      </w:r>
-      <w:proofErr w:type="spellStart"/>
-      <w:r>
-        <w:rPr>
-          <w:sz w:val="24"/>
-          <w:szCs w:val="24"/>
-        </w:rPr>
-        <w:t>list</w:t>
-      </w:r>
-      <w:proofErr w:type="spellEnd"/>
-      <w:r>
-        <w:rPr>
-          <w:sz w:val="24"/>
-          <w:szCs w:val="24"/>
-        </w:rPr>
-        <w:t xml:space="preserve"> pour récupérer la liste des clients connecté</w:t>
-      </w:r>
-    </w:p>
-    <w:p>
-      <w:pPr>
-        <w:spacing w:after="0"/>
-        <w:jc w:val="both"/>
-        <w:rPr>
-          <w:sz w:val="24"/>
-          <w:szCs w:val="24"/>
-        </w:rPr>
-      </w:pPr>
-      <w:r>
-        <w:rPr>
-          <w:sz w:val="24"/>
-          <w:szCs w:val="24"/>
-        </w:rPr>
-        <w:tab/>
-      </w:r>
-      <w:r>
-        <w:rPr>
-          <w:sz w:val="24"/>
-          <w:szCs w:val="24"/>
-        </w:rPr>
-        <w:tab/>
-        <w:t>/</w:t>
-      </w:r>
-      <w:proofErr w:type="spellStart"/>
-      <w:r>
-        <w:rPr>
-          <w:sz w:val="24"/>
-          <w:szCs w:val="24"/>
-        </w:rPr>
-        <w:t>quit</w:t>
-      </w:r>
-      <w:proofErr w:type="spellEnd"/>
-      <w:r>
-        <w:rPr>
-          <w:sz w:val="24"/>
-          <w:szCs w:val="24"/>
-        </w:rPr>
         <w:t xml:space="preserve"> pour fermer le serveur</w:t>
       </w:r>
     </w:p>
@@ -2454,15 +2541,6 @@
           <w:sz w:val="24"/>
           <w:szCs w:val="24"/>
         </w:rPr>
-        <w:lastRenderedPageBreak/>
-        <w:tab/>
-      </w:r>
-      <w:r>
-        <w:rPr>
-          <w:sz w:val="24"/>
-          <w:szCs w:val="24"/>
-        </w:rPr>
-        <w:tab/>
         <w:t xml:space="preserve">/kick … pour </w:t>
       </w:r>
       <w:proofErr w:type="spellStart"/>
@@ -2471,7 +2549,14 @@
           <w:sz w:val="24"/>
           <w:szCs w:val="24"/>
         </w:rPr>
-        <w:t>deconnecté</w:t>
+        <w:t>deconnect</w:t>
+      </w:r>
+      <w:r>
+        <w:rPr>
+          <w:sz w:val="24"/>
+          <w:szCs w:val="24"/>
+        </w:rPr>
+        <w:t>er</w:t>
       </w:r>
       <w:proofErr w:type="spellEnd"/>
       <w:r>
@@ -3092,6 +3177,7 @@
           <w:sz w:val="24"/>
           <w:szCs w:val="24"/>
         </w:rPr>
+        <w:lastRenderedPageBreak/>
         <w:t>* : le chemin est un pointeur vers un caractère et non un tableau de caractères car l’allocation a déjà été effectuée dans le thread principal et le tableau ne sera pas modifié tant que le thread du transfert n’est pas terminé.</w:t>
       </w:r>
     </w:p>
@@ -3109,7 +3195,6 @@
           <w:sz w:val="24"/>
           <w:szCs w:val="24"/>
         </w:rPr>
-        <w:lastRenderedPageBreak/>
         <w:t xml:space="preserve">Dans le thread, </w:t>
       </w:r>
       <w:r>
@@ -3560,6 +3645,7 @@
           <w:sz w:val="24"/>
           <w:szCs w:val="24"/>
         </w:rPr>
+        <w:lastRenderedPageBreak/>
         <w:t>Si l’utilisateur veut envoyer un fichier qui est dans un dossier dont le chemin ne tient pas sur la ligne d’écriture, il faut que l’utilisateur ouvre la fen</w:t>
       </w:r>
       <w:r>

</xml_diff>

<commit_message>
Modifications légères du compte-rendu et du fichier "a faire.txt".
</commit_message>
<xml_diff>
--- a/Compte_Rendu.docx
+++ b/Compte_Rendu.docx
@@ -133,6 +133,13 @@
           <w:sz w:val="24"/>
           <w:szCs w:val="24"/>
         </w:rPr>
+        <w:t xml:space="preserve"> synchronisé</w:t>
+      </w:r>
+      <w:r>
+        <w:rPr>
+          <w:sz w:val="24"/>
+          <w:szCs w:val="24"/>
+        </w:rPr>
         <w:t>. Notre projet</w:t>
       </w:r>
       <w:r>
@@ -154,16 +161,7 @@
           <w:sz w:val="24"/>
           <w:szCs w:val="24"/>
         </w:rPr>
-        <w:t xml:space="preserve"> et par la connexion </w:t>
-      </w:r>
-      <w:bookmarkStart w:id="0" w:name="_GoBack"/>
-      <w:bookmarkEnd w:id="0"/>
-      <w:r>
-        <w:rPr>
-          <w:sz w:val="24"/>
-          <w:szCs w:val="24"/>
-        </w:rPr>
-        <w:t>ultérieure de plusieurs clients</w:t>
+        <w:t xml:space="preserve"> et par la connexion ultérieure de plusieurs clients</w:t>
       </w:r>
       <w:r>
         <w:rPr>
@@ -730,21 +728,7 @@
           <w:sz w:val="24"/>
           <w:szCs w:val="24"/>
         </w:rPr>
-        <w:t xml:space="preserve"> pour </w:t>
-      </w:r>
-      <w:r>
-        <w:rPr>
-          <w:sz w:val="24"/>
-          <w:szCs w:val="24"/>
-        </w:rPr>
-        <w:t>déconnecter</w:t>
-      </w:r>
-      <w:r>
-        <w:rPr>
-          <w:sz w:val="24"/>
-          <w:szCs w:val="24"/>
-        </w:rPr>
-        <w:t xml:space="preserve"> </w:t>
+        <w:t xml:space="preserve"> pour déconnecter </w:t>
       </w:r>
       <w:r>
         <w:rPr>
@@ -841,21 +825,21 @@
         </w:rPr>
         <w:t>Avant toute chose, il est préférable d’exécuter toujours en plein écran pour disposer de l’interface la plus agréable possible et de la place nécessaire pour taper les messages et les commandes. En effet, le terminal ne pourra pas être redimensionné après le démarrage de l’interface graphique (</w:t>
       </w:r>
-      <w:proofErr w:type="spellStart"/>
-      <w:r>
-        <w:rPr>
-          <w:sz w:val="24"/>
-          <w:szCs w:val="24"/>
-        </w:rPr>
-        <w:t>ncurses</w:t>
-      </w:r>
-      <w:proofErr w:type="spellEnd"/>
-      <w:r>
-        <w:rPr>
-          <w:sz w:val="24"/>
-          <w:szCs w:val="24"/>
-        </w:rPr>
-        <w:t xml:space="preserve"> n’apprécie pas trop).</w:t>
+      <w:r>
+        <w:rPr>
+          <w:sz w:val="24"/>
+          <w:szCs w:val="24"/>
+        </w:rPr>
+        <w:t>voir la section IV. Remarques annexes</w:t>
+      </w:r>
+      <w:bookmarkStart w:id="0" w:name="_GoBack"/>
+      <w:bookmarkEnd w:id="0"/>
+      <w:r>
+        <w:rPr>
+          <w:sz w:val="24"/>
+          <w:szCs w:val="24"/>
+        </w:rPr>
+        <w:t>).</w:t>
       </w:r>
     </w:p>
     <w:p>
@@ -872,42 +856,7 @@
           <w:sz w:val="24"/>
           <w:szCs w:val="24"/>
         </w:rPr>
-        <w:t xml:space="preserve">L’exécutable prend </w:t>
-      </w:r>
-      <w:r>
-        <w:rPr>
-          <w:sz w:val="24"/>
-          <w:szCs w:val="24"/>
-        </w:rPr>
-        <w:t>trois</w:t>
-      </w:r>
-      <w:r>
-        <w:rPr>
-          <w:sz w:val="24"/>
-          <w:szCs w:val="24"/>
-        </w:rPr>
-        <w:t xml:space="preserve"> paramètre</w:t>
-      </w:r>
-      <w:r>
-        <w:rPr>
-          <w:sz w:val="24"/>
-          <w:szCs w:val="24"/>
-        </w:rPr>
-        <w:t>s : le pseudonyme souhaité par l’utilisateur, l’adresse IP du serveur et le port du serveur</w:t>
-      </w:r>
-      <w:r>
-        <w:rPr>
-          <w:sz w:val="24"/>
-          <w:szCs w:val="24"/>
-        </w:rPr>
-        <w:t xml:space="preserve">. </w:t>
-      </w:r>
-      <w:r>
-        <w:rPr>
-          <w:sz w:val="24"/>
-          <w:szCs w:val="24"/>
-        </w:rPr>
-        <w:t xml:space="preserve">Si les arguments sont intègres et corrects, l’interface graphique démarre. Elle est divisée en deux parties. La section </w:t>
+        <w:t xml:space="preserve">L’exécutable prend trois paramètres : le pseudonyme souhaité par l’utilisateur, l’adresse IP du serveur et le port du serveur. Si les arguments sont intègres et corrects, l’interface graphique démarre. Elle est divisée en deux parties. La section </w:t>
       </w:r>
       <w:r>
         <w:rPr>
@@ -5705,23 +5654,31 @@
         <w:pStyle w:val="Paragraphedeliste"/>
         <w:numPr>
           <w:ilvl w:val="0"/>
-          <w:numId w:val="18"/>
+          <w:numId w:val="19"/>
         </w:numPr>
         <w:jc w:val="both"/>
         <w:rPr>
-          <w:color w:val="0070C0"/>
+          <w:color w:val="4472C4" w:themeColor="accent1"/>
           <w:sz w:val="32"/>
-          <w:szCs w:val="24"/>
-        </w:rPr>
-      </w:pPr>
-      <w:r>
-        <w:rPr>
-          <w:color w:val="0070C0"/>
+          <w:szCs w:val="32"/>
+        </w:rPr>
+      </w:pPr>
+      <w:r>
+        <w:rPr>
+          <w:color w:val="4472C4" w:themeColor="accent1"/>
           <w:sz w:val="32"/>
-          <w:szCs w:val="24"/>
+          <w:szCs w:val="32"/>
         </w:rPr>
         <w:lastRenderedPageBreak/>
-        <w:t>Côté client</w:t>
+        <w:t xml:space="preserve">Côté </w:t>
+      </w:r>
+      <w:r>
+        <w:rPr>
+          <w:color w:val="4472C4" w:themeColor="accent1"/>
+          <w:sz w:val="32"/>
+          <w:szCs w:val="32"/>
+        </w:rPr>
+        <w:t>client</w:t>
       </w:r>
     </w:p>
     <w:p>
@@ -6441,23 +6398,7 @@
           <w:sz w:val="24"/>
           <w:szCs w:val="24"/>
         </w:rPr>
-        <w:t xml:space="preserve">, d’un double pointeur sur char pour avoir accès à </w:t>
-      </w:r>
-      <w:proofErr w:type="spellStart"/>
-      <w:r>
-        <w:rPr>
-          <w:sz w:val="24"/>
-          <w:szCs w:val="24"/>
-        </w:rPr>
-        <w:t>la</w:t>
-      </w:r>
-      <w:proofErr w:type="spellEnd"/>
-      <w:r>
-        <w:rPr>
-          <w:sz w:val="24"/>
-          <w:szCs w:val="24"/>
-        </w:rPr>
-        <w:t xml:space="preserve"> conversation, d’un pointeur sur </w:t>
+        <w:t xml:space="preserve">, d’un double pointeur sur char pour avoir accès à la conversation, d’un pointeur sur </w:t>
       </w:r>
       <w:proofErr w:type="spellStart"/>
       <w:r>
@@ -7147,14 +7088,7 @@
           <w:sz w:val="24"/>
           <w:szCs w:val="24"/>
         </w:rPr>
-        <w:t xml:space="preserve"> </w:t>
-      </w:r>
-      <w:r>
-        <w:rPr>
-          <w:sz w:val="24"/>
-          <w:szCs w:val="24"/>
-        </w:rPr>
-        <w:t>Le client est d’ailleurs notifié du bon déroulement du transfert.</w:t>
+        <w:t xml:space="preserve"> Le client est d’ailleurs notifié du bon déroulement du transfert.</w:t>
       </w:r>
     </w:p>
     <w:p>
@@ -7162,30 +7096,22 @@
         <w:pStyle w:val="Paragraphedeliste"/>
         <w:numPr>
           <w:ilvl w:val="0"/>
-          <w:numId w:val="18"/>
+          <w:numId w:val="19"/>
         </w:numPr>
         <w:jc w:val="both"/>
         <w:rPr>
-          <w:color w:val="0070C0"/>
+          <w:color w:val="4472C4" w:themeColor="accent1"/>
           <w:sz w:val="32"/>
-          <w:szCs w:val="24"/>
-        </w:rPr>
-      </w:pPr>
-      <w:r>
-        <w:rPr>
-          <w:color w:val="0070C0"/>
+          <w:szCs w:val="32"/>
+        </w:rPr>
+      </w:pPr>
+      <w:r>
+        <w:rPr>
+          <w:color w:val="4472C4" w:themeColor="accent1"/>
           <w:sz w:val="32"/>
-          <w:szCs w:val="24"/>
-        </w:rPr>
-        <w:t xml:space="preserve">Côté </w:t>
-      </w:r>
-      <w:r>
-        <w:rPr>
-          <w:color w:val="0070C0"/>
-          <w:sz w:val="32"/>
-          <w:szCs w:val="24"/>
-        </w:rPr>
-        <w:t>serveur</w:t>
+          <w:szCs w:val="32"/>
+        </w:rPr>
+        <w:t>Côté serveur</w:t>
       </w:r>
     </w:p>
     <w:p>
@@ -8136,39 +8062,7 @@
           <w:sz w:val="24"/>
           <w:szCs w:val="24"/>
         </w:rPr>
-        <w:t xml:space="preserve">Il est possible que l’interface graphique de l’application plante dans le cas d’une tentative de redimensionnement ou dans le cas de changement de focus. En effet, notamment sous </w:t>
-      </w:r>
-      <w:proofErr w:type="spellStart"/>
-      <w:r>
-        <w:rPr>
-          <w:sz w:val="24"/>
-          <w:szCs w:val="24"/>
-        </w:rPr>
-        <w:t>Unity</w:t>
-      </w:r>
-      <w:proofErr w:type="spellEnd"/>
-      <w:r>
-        <w:rPr>
-          <w:sz w:val="24"/>
-          <w:szCs w:val="24"/>
-        </w:rPr>
-        <w:t xml:space="preserve">, </w:t>
-      </w:r>
-      <w:proofErr w:type="spellStart"/>
-      <w:r>
-        <w:rPr>
-          <w:sz w:val="24"/>
-          <w:szCs w:val="24"/>
-        </w:rPr>
-        <w:t>ncurses</w:t>
-      </w:r>
-      <w:proofErr w:type="spellEnd"/>
-      <w:r>
-        <w:rPr>
-          <w:sz w:val="24"/>
-          <w:szCs w:val="24"/>
-        </w:rPr>
-        <w:t xml:space="preserve"> n’apprécie guère les animations lorsque l’on change de focus sur une autre fenêtre. Il est ainsi préférable d’utiliser ALT+TAB pour changer de focus.</w:t>
+        <w:t>Le programme, autant du côté serveur que du côté client, risque d’afficher des messages d’erreur ou simplement d’information. Ils sont balisés de la façon suivante : &lt; FTS &gt; précède un message de type informatif et relatif au transfert de fichiers (d’où l’acronyme File Transfer Service), &lt; ERROR &gt; précède une erreur qui n’a pas entraîné un arrêt du programme et &lt; FERROR &gt; indique une erreur fatale.</w:t>
       </w:r>
     </w:p>
     <w:p>
@@ -8191,6 +8085,176 @@
           <w:sz w:val="24"/>
           <w:szCs w:val="24"/>
         </w:rPr>
+        <w:t xml:space="preserve">Il est possible que l’interface graphique de l’application </w:t>
+      </w:r>
+      <w:r>
+        <w:rPr>
+          <w:sz w:val="24"/>
+          <w:szCs w:val="24"/>
+        </w:rPr>
+        <w:t xml:space="preserve">ne supporte pas </w:t>
+      </w:r>
+      <w:r>
+        <w:rPr>
+          <w:sz w:val="24"/>
+          <w:szCs w:val="24"/>
+        </w:rPr>
+        <w:t xml:space="preserve">une tentative de redimensionnement ou </w:t>
+      </w:r>
+      <w:r>
+        <w:rPr>
+          <w:sz w:val="24"/>
+          <w:szCs w:val="24"/>
+        </w:rPr>
+        <w:t xml:space="preserve">un </w:t>
+      </w:r>
+      <w:r>
+        <w:rPr>
+          <w:sz w:val="24"/>
+          <w:szCs w:val="24"/>
+        </w:rPr>
+        <w:t xml:space="preserve"> changement de focus. En effet, notamment sous </w:t>
+      </w:r>
+      <w:proofErr w:type="spellStart"/>
+      <w:r>
+        <w:rPr>
+          <w:sz w:val="24"/>
+          <w:szCs w:val="24"/>
+        </w:rPr>
+        <w:t>Unity</w:t>
+      </w:r>
+      <w:proofErr w:type="spellEnd"/>
+      <w:r>
+        <w:rPr>
+          <w:sz w:val="24"/>
+          <w:szCs w:val="24"/>
+        </w:rPr>
+        <w:t xml:space="preserve">, </w:t>
+      </w:r>
+      <w:proofErr w:type="spellStart"/>
+      <w:r>
+        <w:rPr>
+          <w:sz w:val="24"/>
+          <w:szCs w:val="24"/>
+        </w:rPr>
+        <w:t>ncurses</w:t>
+      </w:r>
+      <w:proofErr w:type="spellEnd"/>
+      <w:r>
+        <w:rPr>
+          <w:sz w:val="24"/>
+          <w:szCs w:val="24"/>
+        </w:rPr>
+        <w:t xml:space="preserve"> n’apprécie </w:t>
+      </w:r>
+      <w:r>
+        <w:rPr>
+          <w:sz w:val="24"/>
+          <w:szCs w:val="24"/>
+        </w:rPr>
+        <w:t>pas</w:t>
+      </w:r>
+      <w:r>
+        <w:rPr>
+          <w:sz w:val="24"/>
+          <w:szCs w:val="24"/>
+        </w:rPr>
+        <w:t xml:space="preserve"> les animations lorsque l’on change de focus sur une autre fenêtre. Il est ainsi préférable d’utiliser</w:t>
+      </w:r>
+      <w:r>
+        <w:rPr>
+          <w:sz w:val="24"/>
+          <w:szCs w:val="24"/>
+        </w:rPr>
+        <w:t xml:space="preserve"> la combinaison</w:t>
+      </w:r>
+      <w:r>
+        <w:rPr>
+          <w:sz w:val="24"/>
+          <w:szCs w:val="24"/>
+        </w:rPr>
+        <w:t xml:space="preserve"> ALT+TAB pour changer de focus</w:t>
+      </w:r>
+      <w:r>
+        <w:rPr>
+          <w:sz w:val="24"/>
+          <w:szCs w:val="24"/>
+        </w:rPr>
+        <w:t xml:space="preserve"> si l’on</w:t>
+      </w:r>
+      <w:r>
+        <w:rPr>
+          <w:sz w:val="24"/>
+          <w:szCs w:val="24"/>
+        </w:rPr>
+        <w:t xml:space="preserve"> souhaite</w:t>
+      </w:r>
+      <w:r>
+        <w:rPr>
+          <w:sz w:val="24"/>
+          <w:szCs w:val="24"/>
+        </w:rPr>
+        <w:t xml:space="preserve"> travaille</w:t>
+      </w:r>
+      <w:r>
+        <w:rPr>
+          <w:sz w:val="24"/>
+          <w:szCs w:val="24"/>
+        </w:rPr>
+        <w:t>r</w:t>
+      </w:r>
+      <w:r>
+        <w:rPr>
+          <w:sz w:val="24"/>
+          <w:szCs w:val="24"/>
+        </w:rPr>
+        <w:t xml:space="preserve"> en « </w:t>
+      </w:r>
+      <w:proofErr w:type="spellStart"/>
+      <w:r>
+        <w:rPr>
+          <w:sz w:val="24"/>
+          <w:szCs w:val="24"/>
+        </w:rPr>
+        <w:t>localhost</w:t>
+      </w:r>
+      <w:proofErr w:type="spellEnd"/>
+      <w:r>
+        <w:rPr>
+          <w:sz w:val="24"/>
+          <w:szCs w:val="24"/>
+        </w:rPr>
+        <w:t> »</w:t>
+      </w:r>
+      <w:r>
+        <w:rPr>
+          <w:sz w:val="24"/>
+          <w:szCs w:val="24"/>
+        </w:rPr>
+        <w:t>.</w:t>
+      </w:r>
+    </w:p>
+    <w:p>
+      <w:pPr>
+        <w:pStyle w:val="Paragraphedeliste"/>
+        <w:numPr>
+          <w:ilvl w:val="0"/>
+          <w:numId w:val="18"/>
+        </w:numPr>
+        <w:ind w:left="0" w:firstLine="369"/>
+        <w:contextualSpacing w:val="0"/>
+        <w:jc w:val="both"/>
+        <w:rPr>
+          <w:sz w:val="24"/>
+          <w:szCs w:val="24"/>
+        </w:rPr>
+      </w:pPr>
+      <w:r>
+        <w:rPr>
+          <w:sz w:val="24"/>
+          <w:szCs w:val="24"/>
+        </w:rPr>
+        <w:lastRenderedPageBreak/>
         <w:t xml:space="preserve">Dans le code source du programme, les variables sont toujours écrites en </w:t>
       </w:r>
       <w:proofErr w:type="spellStart"/>
@@ -8739,6 +8803,98 @@
     </w:lvl>
   </w:abstractNum>
   <w:abstractNum w:abstractNumId="5" w15:restartNumberingAfterBreak="0">
+    <w:nsid w:val="3757365A"/>
+    <w:multiLevelType w:val="hybridMultilevel"/>
+    <w:tmpl w:val="9036F152"/>
+    <w:lvl w:ilvl="0" w:tplc="040C0017">
+      <w:start w:val="1"/>
+      <w:numFmt w:val="lowerLetter"/>
+      <w:lvlText w:val="%1)"/>
+      <w:lvlJc w:val="left"/>
+      <w:pPr>
+        <w:ind w:left="720" w:hanging="360"/>
+      </w:pPr>
+      <w:rPr>
+        <w:rFonts w:hint="default"/>
+      </w:rPr>
+    </w:lvl>
+    <w:lvl w:ilvl="1" w:tplc="040C000B">
+      <w:start w:val="1"/>
+      <w:numFmt w:val="bullet"/>
+      <w:lvlText w:val=""/>
+      <w:lvlJc w:val="left"/>
+      <w:pPr>
+        <w:ind w:left="1440" w:hanging="360"/>
+      </w:pPr>
+      <w:rPr>
+        <w:rFonts w:ascii="Wingdings" w:hAnsi="Wingdings" w:hint="default"/>
+      </w:rPr>
+    </w:lvl>
+    <w:lvl w:ilvl="2" w:tplc="040C001B" w:tentative="1">
+      <w:start w:val="1"/>
+      <w:numFmt w:val="lowerRoman"/>
+      <w:lvlText w:val="%3."/>
+      <w:lvlJc w:val="right"/>
+      <w:pPr>
+        <w:ind w:left="2160" w:hanging="180"/>
+      </w:pPr>
+    </w:lvl>
+    <w:lvl w:ilvl="3" w:tplc="040C000F" w:tentative="1">
+      <w:start w:val="1"/>
+      <w:numFmt w:val="decimal"/>
+      <w:lvlText w:val="%4."/>
+      <w:lvlJc w:val="left"/>
+      <w:pPr>
+        <w:ind w:left="2880" w:hanging="360"/>
+      </w:pPr>
+    </w:lvl>
+    <w:lvl w:ilvl="4" w:tplc="040C0019" w:tentative="1">
+      <w:start w:val="1"/>
+      <w:numFmt w:val="lowerLetter"/>
+      <w:lvlText w:val="%5."/>
+      <w:lvlJc w:val="left"/>
+      <w:pPr>
+        <w:ind w:left="3600" w:hanging="360"/>
+      </w:pPr>
+    </w:lvl>
+    <w:lvl w:ilvl="5" w:tplc="040C001B" w:tentative="1">
+      <w:start w:val="1"/>
+      <w:numFmt w:val="lowerRoman"/>
+      <w:lvlText w:val="%6."/>
+      <w:lvlJc w:val="right"/>
+      <w:pPr>
+        <w:ind w:left="4320" w:hanging="180"/>
+      </w:pPr>
+    </w:lvl>
+    <w:lvl w:ilvl="6" w:tplc="040C000F" w:tentative="1">
+      <w:start w:val="1"/>
+      <w:numFmt w:val="decimal"/>
+      <w:lvlText w:val="%7."/>
+      <w:lvlJc w:val="left"/>
+      <w:pPr>
+        <w:ind w:left="5040" w:hanging="360"/>
+      </w:pPr>
+    </w:lvl>
+    <w:lvl w:ilvl="7" w:tplc="040C0019" w:tentative="1">
+      <w:start w:val="1"/>
+      <w:numFmt w:val="lowerLetter"/>
+      <w:lvlText w:val="%8."/>
+      <w:lvlJc w:val="left"/>
+      <w:pPr>
+        <w:ind w:left="5760" w:hanging="360"/>
+      </w:pPr>
+    </w:lvl>
+    <w:lvl w:ilvl="8" w:tplc="040C001B" w:tentative="1">
+      <w:start w:val="1"/>
+      <w:numFmt w:val="lowerRoman"/>
+      <w:lvlText w:val="%9."/>
+      <w:lvlJc w:val="right"/>
+      <w:pPr>
+        <w:ind w:left="6480" w:hanging="180"/>
+      </w:pPr>
+    </w:lvl>
+  </w:abstractNum>
+  <w:abstractNum w:abstractNumId="6" w15:restartNumberingAfterBreak="0">
     <w:nsid w:val="393F53C0"/>
     <w:multiLevelType w:val="hybridMultilevel"/>
     <w:tmpl w:val="562E8A66"/>
@@ -8827,7 +8983,7 @@
       </w:pPr>
     </w:lvl>
   </w:abstractNum>
-  <w:abstractNum w:abstractNumId="6" w15:restartNumberingAfterBreak="0">
+  <w:abstractNum w:abstractNumId="7" w15:restartNumberingAfterBreak="0">
     <w:nsid w:val="40234EC0"/>
     <w:multiLevelType w:val="hybridMultilevel"/>
     <w:tmpl w:val="2CA8949A"/>
@@ -8916,7 +9072,7 @@
       </w:pPr>
     </w:lvl>
   </w:abstractNum>
-  <w:abstractNum w:abstractNumId="7" w15:restartNumberingAfterBreak="0">
+  <w:abstractNum w:abstractNumId="8" w15:restartNumberingAfterBreak="0">
     <w:nsid w:val="417453C2"/>
     <w:multiLevelType w:val="hybridMultilevel"/>
     <w:tmpl w:val="206A0052"/>
@@ -9002,7 +9158,7 @@
       </w:pPr>
     </w:lvl>
   </w:abstractNum>
-  <w:abstractNum w:abstractNumId="8" w15:restartNumberingAfterBreak="0">
+  <w:abstractNum w:abstractNumId="9" w15:restartNumberingAfterBreak="0">
     <w:nsid w:val="41D43163"/>
     <w:multiLevelType w:val="hybridMultilevel"/>
     <w:tmpl w:val="9C42FB20"/>
@@ -9091,7 +9247,7 @@
       </w:pPr>
     </w:lvl>
   </w:abstractNum>
-  <w:abstractNum w:abstractNumId="9" w15:restartNumberingAfterBreak="0">
+  <w:abstractNum w:abstractNumId="10" w15:restartNumberingAfterBreak="0">
     <w:nsid w:val="496744C2"/>
     <w:multiLevelType w:val="hybridMultilevel"/>
     <w:tmpl w:val="D150A97E"/>
@@ -9183,7 +9339,7 @@
       </w:pPr>
     </w:lvl>
   </w:abstractNum>
-  <w:abstractNum w:abstractNumId="10" w15:restartNumberingAfterBreak="0">
+  <w:abstractNum w:abstractNumId="11" w15:restartNumberingAfterBreak="0">
     <w:nsid w:val="4CC2029E"/>
     <w:multiLevelType w:val="hybridMultilevel"/>
     <w:tmpl w:val="456212C2"/>
@@ -9269,7 +9425,7 @@
       </w:pPr>
     </w:lvl>
   </w:abstractNum>
-  <w:abstractNum w:abstractNumId="11" w15:restartNumberingAfterBreak="0">
+  <w:abstractNum w:abstractNumId="12" w15:restartNumberingAfterBreak="0">
     <w:nsid w:val="4E0D2180"/>
     <w:multiLevelType w:val="hybridMultilevel"/>
     <w:tmpl w:val="513CE652"/>
@@ -9358,7 +9514,7 @@
       </w:pPr>
     </w:lvl>
   </w:abstractNum>
-  <w:abstractNum w:abstractNumId="12" w15:restartNumberingAfterBreak="0">
+  <w:abstractNum w:abstractNumId="13" w15:restartNumberingAfterBreak="0">
     <w:nsid w:val="52834000"/>
     <w:multiLevelType w:val="hybridMultilevel"/>
     <w:tmpl w:val="456212C2"/>
@@ -9444,7 +9600,7 @@
       </w:pPr>
     </w:lvl>
   </w:abstractNum>
-  <w:abstractNum w:abstractNumId="13" w15:restartNumberingAfterBreak="0">
+  <w:abstractNum w:abstractNumId="14" w15:restartNumberingAfterBreak="0">
     <w:nsid w:val="70A1126F"/>
     <w:multiLevelType w:val="hybridMultilevel"/>
     <w:tmpl w:val="506A86A2"/>
@@ -9536,7 +9692,7 @@
       </w:pPr>
     </w:lvl>
   </w:abstractNum>
-  <w:abstractNum w:abstractNumId="14" w15:restartNumberingAfterBreak="0">
+  <w:abstractNum w:abstractNumId="15" w15:restartNumberingAfterBreak="0">
     <w:nsid w:val="71395CBC"/>
     <w:multiLevelType w:val="hybridMultilevel"/>
     <w:tmpl w:val="6C509724"/>
@@ -9649,7 +9805,7 @@
       </w:rPr>
     </w:lvl>
   </w:abstractNum>
-  <w:abstractNum w:abstractNumId="15" w15:restartNumberingAfterBreak="0">
+  <w:abstractNum w:abstractNumId="16" w15:restartNumberingAfterBreak="0">
     <w:nsid w:val="78424371"/>
     <w:multiLevelType w:val="hybridMultilevel"/>
     <w:tmpl w:val="9C42FB20"/>
@@ -9738,7 +9894,7 @@
       </w:pPr>
     </w:lvl>
   </w:abstractNum>
-  <w:abstractNum w:abstractNumId="16" w15:restartNumberingAfterBreak="0">
+  <w:abstractNum w:abstractNumId="17" w15:restartNumberingAfterBreak="0">
     <w:nsid w:val="7AE044C8"/>
     <w:multiLevelType w:val="hybridMultilevel"/>
     <w:tmpl w:val="9C42FB20"/>
@@ -9827,7 +9983,7 @@
       </w:pPr>
     </w:lvl>
   </w:abstractNum>
-  <w:abstractNum w:abstractNumId="17" w15:restartNumberingAfterBreak="0">
+  <w:abstractNum w:abstractNumId="18" w15:restartNumberingAfterBreak="0">
     <w:nsid w:val="7BB647B0"/>
     <w:multiLevelType w:val="hybridMultilevel"/>
     <w:tmpl w:val="03205ACE"/>
@@ -9944,34 +10100,34 @@
     <w:abstractNumId w:val="1"/>
   </w:num>
   <w:num w:numId="2">
+    <w:abstractNumId w:val="9"/>
+  </w:num>
+  <w:num w:numId="3">
     <w:abstractNumId w:val="8"/>
   </w:num>
-  <w:num w:numId="3">
-    <w:abstractNumId w:val="7"/>
-  </w:num>
   <w:num w:numId="4">
-    <w:abstractNumId w:val="10"/>
+    <w:abstractNumId w:val="11"/>
   </w:num>
   <w:num w:numId="5">
-    <w:abstractNumId w:val="14"/>
+    <w:abstractNumId w:val="15"/>
   </w:num>
   <w:num w:numId="6">
-    <w:abstractNumId w:val="11"/>
+    <w:abstractNumId w:val="12"/>
   </w:num>
   <w:num w:numId="7">
-    <w:abstractNumId w:val="5"/>
+    <w:abstractNumId w:val="6"/>
   </w:num>
   <w:num w:numId="8">
     <w:abstractNumId w:val="3"/>
   </w:num>
   <w:num w:numId="9">
-    <w:abstractNumId w:val="12"/>
+    <w:abstractNumId w:val="13"/>
   </w:num>
   <w:num w:numId="10">
-    <w:abstractNumId w:val="13"/>
+    <w:abstractNumId w:val="14"/>
   </w:num>
   <w:num w:numId="11">
-    <w:abstractNumId w:val="6"/>
+    <w:abstractNumId w:val="7"/>
   </w:num>
   <w:num w:numId="12">
     <w:abstractNumId w:val="2"/>
@@ -9980,19 +10136,22 @@
     <w:abstractNumId w:val="0"/>
   </w:num>
   <w:num w:numId="14">
-    <w:abstractNumId w:val="15"/>
+    <w:abstractNumId w:val="16"/>
   </w:num>
   <w:num w:numId="15">
-    <w:abstractNumId w:val="17"/>
+    <w:abstractNumId w:val="18"/>
   </w:num>
   <w:num w:numId="16">
     <w:abstractNumId w:val="4"/>
   </w:num>
   <w:num w:numId="17">
-    <w:abstractNumId w:val="16"/>
+    <w:abstractNumId w:val="17"/>
   </w:num>
   <w:num w:numId="18">
-    <w:abstractNumId w:val="9"/>
+    <w:abstractNumId w:val="10"/>
+  </w:num>
+  <w:num w:numId="19">
+    <w:abstractNumId w:val="5"/>
   </w:num>
 </w:numbering>
 </file>
@@ -10787,7 +10946,7 @@
 </file>
 
 <file path=customXml/itemProps1.xml><?xml version="1.0" encoding="utf-8"?>
-<ds:datastoreItem xmlns:ds="http://schemas.openxmlformats.org/officeDocument/2006/customXml" ds:itemID="{6539479F-1443-4C26-B24D-EF377AE4295E}">
+<ds:datastoreItem xmlns:ds="http://schemas.openxmlformats.org/officeDocument/2006/customXml" ds:itemID="{01B8FB6A-18BD-4B15-94CF-A3A5D14BD34B}">
   <ds:schemaRefs>
     <ds:schemaRef ds:uri="http://schemas.openxmlformats.org/officeDocument/2006/bibliography"/>
   </ds:schemaRefs>

</xml_diff>

<commit_message>
modif du compte rendu
</commit_message>
<xml_diff>
--- a/Compte_Rendu.docx
+++ b/Compte_Rendu.docx
@@ -1,6 +1,6 @@
 
 <file path=word/document.xml><?xml version="1.0" encoding="utf-8"?>
-<w:document xmlns:wpc="http://schemas.microsoft.com/office/word/2010/wordprocessingCanvas" xmlns:mc="http://schemas.openxmlformats.org/markup-compatibility/2006" xmlns:o="urn:schemas-microsoft-com:office:office" xmlns:r="http://schemas.openxmlformats.org/officeDocument/2006/relationships" xmlns:m="http://schemas.openxmlformats.org/officeDocument/2006/math" xmlns:v="urn:schemas-microsoft-com:vml" xmlns:wp14="http://schemas.microsoft.com/office/word/2010/wordprocessingDrawing" xmlns:wp="http://schemas.openxmlformats.org/drawingml/2006/wordprocessingDrawing" xmlns:w10="urn:schemas-microsoft-com:office:word" xmlns:w="http://schemas.openxmlformats.org/wordprocessingml/2006/main" xmlns:w14="http://schemas.microsoft.com/office/word/2010/wordml" xmlns:w15="http://schemas.microsoft.com/office/word/2012/wordml" xmlns:wpg="http://schemas.microsoft.com/office/word/2010/wordprocessingGroup" xmlns:wpi="http://schemas.microsoft.com/office/word/2010/wordprocessingInk" xmlns:wne="http://schemas.microsoft.com/office/word/2006/wordml" xmlns:wps="http://schemas.microsoft.com/office/word/2010/wordprocessingShape" mc:Ignorable="w14 w15 wp14">
+<w:document xmlns:wpc="http://schemas.microsoft.com/office/word/2010/wordprocessingCanvas" xmlns:cx="http://schemas.microsoft.com/office/drawing/2014/chartex" xmlns:cx1="http://schemas.microsoft.com/office/drawing/2015/9/8/chartex" xmlns:cx2="http://schemas.microsoft.com/office/drawing/2015/10/21/chartex" xmlns:cx3="http://schemas.microsoft.com/office/drawing/2016/5/9/chartex" xmlns:cx4="http://schemas.microsoft.com/office/drawing/2016/5/10/chartex" xmlns:cx5="http://schemas.microsoft.com/office/drawing/2016/5/11/chartex" xmlns:cx6="http://schemas.microsoft.com/office/drawing/2016/5/12/chartex" xmlns:cx7="http://schemas.microsoft.com/office/drawing/2016/5/13/chartex" xmlns:cx8="http://schemas.microsoft.com/office/drawing/2016/5/14/chartex" xmlns:mc="http://schemas.openxmlformats.org/markup-compatibility/2006" xmlns:aink="http://schemas.microsoft.com/office/drawing/2016/ink" xmlns:am3d="http://schemas.microsoft.com/office/drawing/2017/model3d" xmlns:o="urn:schemas-microsoft-com:office:office" xmlns:r="http://schemas.openxmlformats.org/officeDocument/2006/relationships" xmlns:m="http://schemas.openxmlformats.org/officeDocument/2006/math" xmlns:v="urn:schemas-microsoft-com:vml" xmlns:wp14="http://schemas.microsoft.com/office/word/2010/wordprocessingDrawing" xmlns:wp="http://schemas.openxmlformats.org/drawingml/2006/wordprocessingDrawing" xmlns:w10="urn:schemas-microsoft-com:office:word" xmlns:w="http://schemas.openxmlformats.org/wordprocessingml/2006/main" xmlns:w14="http://schemas.microsoft.com/office/word/2010/wordml" xmlns:w15="http://schemas.microsoft.com/office/word/2012/wordml" xmlns:w16cid="http://schemas.microsoft.com/office/word/2016/wordml/cid" xmlns:w16se="http://schemas.microsoft.com/office/word/2015/wordml/symex" xmlns:wpg="http://schemas.microsoft.com/office/word/2010/wordprocessingGroup" xmlns:wpi="http://schemas.microsoft.com/office/word/2010/wordprocessingInk" xmlns:wne="http://schemas.microsoft.com/office/word/2006/wordml" xmlns:wps="http://schemas.microsoft.com/office/word/2010/wordprocessingShape" mc:Ignorable="w14 w15 w16se w16cid wp14">
   <w:body>
     <w:p>
       <w:pPr>
@@ -488,15 +488,15 @@
           <w:sz w:val="24"/>
           <w:szCs w:val="24"/>
         </w:rPr>
-        <w:t>libncurses-dev</w:t>
-      </w:r>
-      <w:proofErr w:type="spellEnd"/>
-      <w:r>
-        <w:rPr>
-          <w:sz w:val="24"/>
-          <w:szCs w:val="24"/>
-        </w:rPr>
-        <w:t xml:space="preserve"> sur une distribution Debian ou dérivée comme Ubuntu.</w:t>
+        <w:t>libncurses</w:t>
+      </w:r>
+      <w:proofErr w:type="spellEnd"/>
+      <w:r>
+        <w:rPr>
+          <w:sz w:val="24"/>
+          <w:szCs w:val="24"/>
+        </w:rPr>
+        <w:t>-dev sur une distribution Debian ou dérivée comme Ubuntu.</w:t>
       </w:r>
     </w:p>
     <w:p>
@@ -535,23 +535,7 @@
           <w:sz w:val="24"/>
           <w:szCs w:val="24"/>
         </w:rPr>
-        <w:t xml:space="preserve">L’exécutable prend seulement un paramètre, il s’agit du port </w:t>
-      </w:r>
-      <w:proofErr w:type="gramStart"/>
-      <w:r>
-        <w:rPr>
-          <w:sz w:val="24"/>
-          <w:szCs w:val="24"/>
-        </w:rPr>
-        <w:t>de la</w:t>
-      </w:r>
-      <w:proofErr w:type="gramEnd"/>
-      <w:r>
-        <w:rPr>
-          <w:sz w:val="24"/>
-          <w:szCs w:val="24"/>
-        </w:rPr>
-        <w:t xml:space="preserve"> socket passive. Un message indique par la suite le bon fonctionnement du serveur et l’aptitude d’accepter des nouveaux clients (10 au maximum). Il est possible d’interagir avec les clients en écrivant des messages sur le terminal et e</w:t>
+        <w:t>L’exécutable prend seulement un paramètre, il s’agit du port de la socket passive. Un message indique par la suite le bon fonctionnement du serveur et l’aptitude d’accepter des nouveaux clients (10 au maximum). Il est possible d’interagir avec les clients en écrivant des messages sur le terminal et e</w:t>
       </w:r>
       <w:r>
         <w:rPr>
@@ -832,8 +816,6 @@
         </w:rPr>
         <w:t>voir la section IV. Remarques annexes</w:t>
       </w:r>
-      <w:bookmarkStart w:id="0" w:name="_GoBack"/>
-      <w:bookmarkEnd w:id="0"/>
       <w:r>
         <w:rPr>
           <w:sz w:val="24"/>
@@ -1856,39 +1838,21 @@
           <w:sz w:val="24"/>
           <w:szCs w:val="24"/>
         </w:rPr>
-        <w:t xml:space="preserve">conserver une certaine </w:t>
-      </w:r>
-      <w:proofErr w:type="spellStart"/>
-      <w:r>
-        <w:rPr>
-          <w:sz w:val="24"/>
-          <w:szCs w:val="24"/>
-        </w:rPr>
-        <w:t>sychronisation</w:t>
-      </w:r>
-      <w:proofErr w:type="spellEnd"/>
-      <w:r>
-        <w:rPr>
-          <w:sz w:val="24"/>
-          <w:szCs w:val="24"/>
-        </w:rPr>
-        <w:t xml:space="preserve">. En effet, dans la suite, le serveur envoie un message de bienvenue au client nouvellement connecté et il ne faudrait évidemment pas que ce message vienne écraser la confirmation ou l’infirmation </w:t>
-      </w:r>
-      <w:proofErr w:type="gramStart"/>
-      <w:r>
-        <w:rPr>
-          <w:sz w:val="24"/>
-          <w:szCs w:val="24"/>
-        </w:rPr>
-        <w:t>de la</w:t>
-      </w:r>
-      <w:proofErr w:type="gramEnd"/>
-      <w:r>
-        <w:rPr>
-          <w:sz w:val="24"/>
-          <w:szCs w:val="24"/>
-        </w:rPr>
-        <w:t xml:space="preserve"> non utilisation du pseudonyme souhaité par le nouvel utilisateur qui vient de tenter de joindre la session de chat.</w:t>
+        <w:t>conserver une certaine sy</w:t>
+      </w:r>
+      <w:r>
+        <w:rPr>
+          <w:sz w:val="24"/>
+          <w:szCs w:val="24"/>
+        </w:rPr>
+        <w:t>n</w:t>
+      </w:r>
+      <w:r>
+        <w:rPr>
+          <w:sz w:val="24"/>
+          <w:szCs w:val="24"/>
+        </w:rPr>
+        <w:t>chronisation. En effet, dans la suite, le serveur envoie un message de bienvenue au client nouvellement connecté et il ne faudrait évidemment pas que ce message vienne écraser la confirmation ou l’infirmation de la non utilisation du pseudonyme souhaité par le nouvel utilisateur qui vient de tenter de joindre la session de chat.</w:t>
       </w:r>
     </w:p>
     <w:p>
@@ -2410,15 +2374,7 @@
           <w:sz w:val="24"/>
           <w:szCs w:val="24"/>
         </w:rPr>
-        <w:t xml:space="preserve"> écoute </w:t>
-      </w:r>
-      <w:proofErr w:type="gramStart"/>
-      <w:r>
-        <w:rPr>
-          <w:sz w:val="24"/>
-          <w:szCs w:val="24"/>
-        </w:rPr>
-        <w:t>l</w:t>
+        <w:t xml:space="preserve"> écoute l</w:t>
       </w:r>
       <w:r>
         <w:rPr>
@@ -2427,7 +2383,6 @@
         </w:rPr>
         <w:t>a</w:t>
       </w:r>
-      <w:proofErr w:type="gramEnd"/>
       <w:r>
         <w:rPr>
           <w:sz w:val="24"/>
@@ -2493,23 +2448,7 @@
           <w:sz w:val="24"/>
           <w:szCs w:val="24"/>
         </w:rPr>
-        <w:t xml:space="preserve">Si </w:t>
-      </w:r>
-      <w:proofErr w:type="gramStart"/>
-      <w:r>
-        <w:rPr>
-          <w:sz w:val="24"/>
-          <w:szCs w:val="24"/>
-        </w:rPr>
-        <w:t>la</w:t>
-      </w:r>
-      <w:proofErr w:type="gramEnd"/>
-      <w:r>
-        <w:rPr>
-          <w:sz w:val="24"/>
-          <w:szCs w:val="24"/>
-        </w:rPr>
-        <w:t xml:space="preserve"> socket message du serveur est activ</w:t>
+        <w:t>Si la socket message du serveur est activ</w:t>
       </w:r>
       <w:r>
         <w:rPr>
@@ -2530,23 +2469,7 @@
           <w:sz w:val="24"/>
           <w:szCs w:val="24"/>
         </w:rPr>
-        <w:t xml:space="preserve"> dans un </w:t>
-      </w:r>
-      <w:proofErr w:type="spellStart"/>
-      <w:r>
-        <w:rPr>
-          <w:sz w:val="24"/>
-          <w:szCs w:val="24"/>
-        </w:rPr>
-        <w:t>buffer</w:t>
-      </w:r>
-      <w:proofErr w:type="spellEnd"/>
-      <w:r>
-        <w:rPr>
-          <w:sz w:val="24"/>
-          <w:szCs w:val="24"/>
-        </w:rPr>
-        <w:t xml:space="preserve"> nommé </w:t>
+        <w:t xml:space="preserve"> dans un buffer nommé </w:t>
       </w:r>
       <w:r>
         <w:rPr>
@@ -2844,17 +2767,8 @@
           <w:sz w:val="24"/>
           <w:szCs w:val="24"/>
         </w:rPr>
-        <w:t xml:space="preserve"> et on le stocke dans un </w:t>
-      </w:r>
-      <w:proofErr w:type="spellStart"/>
-      <w:r>
-        <w:rPr>
-          <w:sz w:val="24"/>
-          <w:szCs w:val="24"/>
-        </w:rPr>
-        <w:t>buffer</w:t>
-      </w:r>
-      <w:proofErr w:type="spellEnd"/>
+        <w:t xml:space="preserve"> et on le stocke dans un buffer</w:t>
+      </w:r>
       <w:r>
         <w:rPr>
           <w:sz w:val="24"/>
@@ -2916,15 +2830,27 @@
         </w:rPr>
         <w:t xml:space="preserve"> cas </w:t>
       </w:r>
-      <w:proofErr w:type="spellStart"/>
-      <w:r>
-        <w:rPr>
-          <w:sz w:val="24"/>
-          <w:szCs w:val="24"/>
-        </w:rPr>
-        <w:t>précedent</w:t>
-      </w:r>
-      <w:proofErr w:type="spellEnd"/>
+      <w:r>
+        <w:rPr>
+          <w:sz w:val="24"/>
+          <w:szCs w:val="24"/>
+        </w:rPr>
+        <w:t>préc</w:t>
+      </w:r>
+      <w:r>
+        <w:rPr>
+          <w:sz w:val="24"/>
+          <w:szCs w:val="24"/>
+        </w:rPr>
+        <w:t>é</w:t>
+      </w:r>
+      <w:r>
+        <w:rPr>
+          <w:sz w:val="24"/>
+          <w:szCs w:val="24"/>
+        </w:rPr>
+        <w:t>dent</w:t>
+      </w:r>
       <w:r>
         <w:rPr>
           <w:sz w:val="24"/>
@@ -3851,23 +3777,7 @@
           <w:sz w:val="24"/>
           <w:szCs w:val="24"/>
         </w:rPr>
-        <w:t xml:space="preserve"> (il s’agira du port pour </w:t>
-      </w:r>
-      <w:proofErr w:type="gramStart"/>
-      <w:r>
-        <w:rPr>
-          <w:sz w:val="24"/>
-          <w:szCs w:val="24"/>
-        </w:rPr>
-        <w:t>la socket passive</w:t>
-      </w:r>
-      <w:proofErr w:type="gramEnd"/>
-      <w:r>
-        <w:rPr>
-          <w:sz w:val="24"/>
-          <w:szCs w:val="24"/>
-        </w:rPr>
-        <w:t>)</w:t>
+        <w:t xml:space="preserve"> (il s’agira du port pour la socket passive)</w:t>
       </w:r>
       <w:r>
         <w:rPr>
@@ -4025,23 +3935,7 @@
           <w:sz w:val="24"/>
           <w:szCs w:val="24"/>
         </w:rPr>
-        <w:t xml:space="preserve"> représentant respectivement </w:t>
-      </w:r>
-      <w:proofErr w:type="gramStart"/>
-      <w:r>
-        <w:rPr>
-          <w:sz w:val="24"/>
-          <w:szCs w:val="24"/>
-        </w:rPr>
-        <w:t>la</w:t>
-      </w:r>
-      <w:proofErr w:type="gramEnd"/>
-      <w:r>
-        <w:rPr>
-          <w:sz w:val="24"/>
-          <w:szCs w:val="24"/>
-        </w:rPr>
-        <w:t xml:space="preserve"> socket relative aux messages et celle relative au transfert de fichiers</w:t>
+        <w:t xml:space="preserve"> représentant respectivement la socket relative aux messages et celle relative au transfert de fichiers</w:t>
       </w:r>
       <w:r>
         <w:rPr>
@@ -4168,15 +4062,7 @@
           <w:sz w:val="24"/>
           <w:szCs w:val="24"/>
         </w:rPr>
-        <w:t xml:space="preserve">), de faire appel à un autre buffer de taille plus grande. On affectera alors </w:t>
-      </w:r>
-      <w:proofErr w:type="gramStart"/>
-      <w:r>
-        <w:rPr>
-          <w:sz w:val="24"/>
-          <w:szCs w:val="24"/>
-        </w:rPr>
-        <w:t>le 1 024</w:t>
+        <w:t>), de faire appel à un autre buffer de taille plus grande. On affectera alors le 1 024</w:t>
       </w:r>
       <w:r>
         <w:rPr>
@@ -4191,15 +4077,7 @@
           <w:sz w:val="24"/>
           <w:szCs w:val="24"/>
         </w:rPr>
-        <w:t xml:space="preserve"> octet</w:t>
-      </w:r>
-      <w:proofErr w:type="gramEnd"/>
-      <w:r>
-        <w:rPr>
-          <w:sz w:val="24"/>
-          <w:szCs w:val="24"/>
-        </w:rPr>
-        <w:t xml:space="preserve"> de ce buffer de formatage à ‘\0’ avant de le copier dans le buffer standard pour finalement passer à l’envoi.</w:t>
+        <w:t xml:space="preserve"> octet de ce buffer de formatage à ‘\0’ avant de le copier dans le buffer standard pour finalement passer à l’envoi.</w:t>
       </w:r>
     </w:p>
     <w:p>
@@ -4301,15 +4179,7 @@
           <w:sz w:val="24"/>
           <w:szCs w:val="24"/>
         </w:rPr>
-        <w:t xml:space="preserve"> écoute </w:t>
-      </w:r>
-      <w:proofErr w:type="gramStart"/>
-      <w:r>
-        <w:rPr>
-          <w:sz w:val="24"/>
-          <w:szCs w:val="24"/>
-        </w:rPr>
-        <w:t>la</w:t>
+        <w:t xml:space="preserve"> écoute la</w:t>
       </w:r>
       <w:r>
         <w:rPr>
@@ -4323,15 +4193,7 @@
           <w:sz w:val="24"/>
           <w:szCs w:val="24"/>
         </w:rPr>
-        <w:t xml:space="preserve"> passive</w:t>
-      </w:r>
-      <w:proofErr w:type="gramEnd"/>
-      <w:r>
-        <w:rPr>
-          <w:sz w:val="24"/>
-          <w:szCs w:val="24"/>
-        </w:rPr>
-        <w:t xml:space="preserve"> du serveur</w:t>
+        <w:t xml:space="preserve"> passive du serveur</w:t>
       </w:r>
       <w:r>
         <w:rPr>
@@ -4428,15 +4290,7 @@
           <w:sz w:val="24"/>
           <w:szCs w:val="24"/>
         </w:rPr>
-        <w:t xml:space="preserve"> </w:t>
-      </w:r>
-      <w:proofErr w:type="gramStart"/>
-      <w:r>
-        <w:rPr>
-          <w:sz w:val="24"/>
-          <w:szCs w:val="24"/>
-        </w:rPr>
-        <w:t>l</w:t>
+        <w:t xml:space="preserve"> l</w:t>
       </w:r>
       <w:r>
         <w:rPr>
@@ -4457,15 +4311,7 @@
           <w:sz w:val="24"/>
           <w:szCs w:val="24"/>
         </w:rPr>
-        <w:t>passive</w:t>
-      </w:r>
-      <w:proofErr w:type="gramEnd"/>
-      <w:r>
-        <w:rPr>
-          <w:sz w:val="24"/>
-          <w:szCs w:val="24"/>
-        </w:rPr>
-        <w:t xml:space="preserve"> </w:t>
+        <w:t xml:space="preserve">passive </w:t>
       </w:r>
       <w:r>
         <w:rPr>
@@ -4652,15 +4498,7 @@
           <w:sz w:val="24"/>
           <w:szCs w:val="24"/>
         </w:rPr>
-        <w:t xml:space="preserve">Si c’est </w:t>
-      </w:r>
-      <w:proofErr w:type="gramStart"/>
-      <w:r>
-        <w:rPr>
-          <w:sz w:val="24"/>
-          <w:szCs w:val="24"/>
-        </w:rPr>
-        <w:t xml:space="preserve">la </w:t>
+        <w:t xml:space="preserve">Si c’est la </w:t>
       </w:r>
       <w:r>
         <w:rPr>
@@ -4674,15 +4512,7 @@
           <w:sz w:val="24"/>
           <w:szCs w:val="24"/>
         </w:rPr>
-        <w:t xml:space="preserve"> relative</w:t>
-      </w:r>
-      <w:proofErr w:type="gramEnd"/>
-      <w:r>
-        <w:rPr>
-          <w:sz w:val="24"/>
-          <w:szCs w:val="24"/>
-        </w:rPr>
-        <w:t xml:space="preserve"> aux</w:t>
+        <w:t xml:space="preserve"> relative aux</w:t>
       </w:r>
       <w:r>
         <w:rPr>
@@ -5895,23 +5725,7 @@
           <w:sz w:val="24"/>
           <w:szCs w:val="24"/>
         </w:rPr>
-        <w:t xml:space="preserve">regarder s’il est possible de verrouiller le </w:t>
-      </w:r>
-      <w:proofErr w:type="spellStart"/>
-      <w:r>
-        <w:rPr>
-          <w:sz w:val="24"/>
-          <w:szCs w:val="24"/>
-        </w:rPr>
-        <w:t>mutex</w:t>
-      </w:r>
-      <w:proofErr w:type="spellEnd"/>
-      <w:r>
-        <w:rPr>
-          <w:sz w:val="24"/>
-          <w:szCs w:val="24"/>
-        </w:rPr>
-        <w:t xml:space="preserve"> associé à la variable « </w:t>
+        <w:t>regarder s’il est possible de verrouiller le mutex associé à la variable « </w:t>
       </w:r>
       <w:proofErr w:type="spellStart"/>
       <w:r>
@@ -6084,17 +5898,8 @@
           <w:sz w:val="24"/>
           <w:szCs w:val="24"/>
         </w:rPr>
-        <w:t xml:space="preserve"> sur </w:t>
-      </w:r>
-      <w:proofErr w:type="gramStart"/>
-      <w:r>
-        <w:rPr>
-          <w:sz w:val="24"/>
-          <w:szCs w:val="24"/>
-        </w:rPr>
-        <w:t>la</w:t>
-      </w:r>
-      <w:proofErr w:type="gramEnd"/>
+        <w:t xml:space="preserve"> sur la</w:t>
+      </w:r>
       <w:r>
         <w:rPr>
           <w:sz w:val="24"/>
@@ -6189,21 +5994,19 @@
         </w:rPr>
         <w:t xml:space="preserve"> </w:t>
       </w:r>
-      <w:proofErr w:type="spellStart"/>
-      <w:r>
-        <w:rPr>
-          <w:sz w:val="24"/>
-          <w:szCs w:val="24"/>
-        </w:rPr>
-        <w:t>éxécutant</w:t>
-      </w:r>
-      <w:proofErr w:type="spellEnd"/>
-      <w:r>
-        <w:rPr>
-          <w:sz w:val="24"/>
-          <w:szCs w:val="24"/>
-        </w:rPr>
-        <w:t xml:space="preserve"> la fonction </w:t>
+      <w:r>
+        <w:rPr>
+          <w:sz w:val="24"/>
+          <w:szCs w:val="24"/>
+        </w:rPr>
+        <w:t>e</w:t>
+      </w:r>
+      <w:r>
+        <w:rPr>
+          <w:sz w:val="24"/>
+          <w:szCs w:val="24"/>
+        </w:rPr>
+        <w:t xml:space="preserve">xécutant la fonction </w:t>
       </w:r>
       <w:proofErr w:type="spellStart"/>
       <w:r>
@@ -6329,17 +6132,8 @@
           <w:sz w:val="24"/>
           <w:szCs w:val="24"/>
         </w:rPr>
-        <w:t xml:space="preserve"> composée d’un pointeur sur le chemin d’envoi du fichier*, du socket pour les fichiers, du socket pour les messages, d’un pointeur vers le </w:t>
-      </w:r>
-      <w:proofErr w:type="spellStart"/>
-      <w:r>
-        <w:rPr>
-          <w:sz w:val="24"/>
-          <w:szCs w:val="24"/>
-        </w:rPr>
-        <w:t>mutex</w:t>
-      </w:r>
-      <w:proofErr w:type="spellEnd"/>
+        <w:t xml:space="preserve"> composée d’un pointeur sur le chemin d’envoi du fichier*, du socket pour les fichiers, du socket pour les messages, d’un pointeur vers le mutex</w:t>
+      </w:r>
       <w:r>
         <w:rPr>
           <w:sz w:val="24"/>
@@ -6433,37 +6227,19 @@
         </w:rPr>
         <w:t xml:space="preserve">A noter que, juste après le thread, l’on pense évidemment à </w:t>
       </w:r>
-      <w:proofErr w:type="spellStart"/>
-      <w:r>
-        <w:rPr>
-          <w:sz w:val="24"/>
-          <w:szCs w:val="24"/>
-        </w:rPr>
-        <w:t>déverouiller</w:t>
-      </w:r>
-      <w:proofErr w:type="spellEnd"/>
-      <w:r>
-        <w:rPr>
-          <w:sz w:val="24"/>
-          <w:szCs w:val="24"/>
-        </w:rPr>
-        <w:t xml:space="preserve"> le </w:t>
-      </w:r>
-      <w:proofErr w:type="spellStart"/>
-      <w:r>
-        <w:rPr>
-          <w:sz w:val="24"/>
-          <w:szCs w:val="24"/>
-        </w:rPr>
-        <w:t>mutex</w:t>
-      </w:r>
-      <w:proofErr w:type="spellEnd"/>
-      <w:r>
-        <w:rPr>
-          <w:sz w:val="24"/>
-          <w:szCs w:val="24"/>
-        </w:rPr>
-        <w:t xml:space="preserve"> qui sera par la suite verrouillé par le thread en question.</w:t>
+      <w:r>
+        <w:rPr>
+          <w:sz w:val="24"/>
+          <w:szCs w:val="24"/>
+        </w:rPr>
+        <w:t>déverrouiller</w:t>
+      </w:r>
+      <w:r>
+        <w:rPr>
+          <w:sz w:val="24"/>
+          <w:szCs w:val="24"/>
+        </w:rPr>
+        <w:t xml:space="preserve"> le mutex qui sera par la suite verrouillé par le thread en question.</w:t>
       </w:r>
     </w:p>
     <w:p>
@@ -6639,23 +6415,7 @@
           <w:sz w:val="24"/>
           <w:szCs w:val="24"/>
         </w:rPr>
-        <w:t xml:space="preserve"> » en conséquence et à évidemment retirer le verrou sur le </w:t>
-      </w:r>
-      <w:proofErr w:type="spellStart"/>
-      <w:r>
-        <w:rPr>
-          <w:sz w:val="24"/>
-          <w:szCs w:val="24"/>
-        </w:rPr>
-        <w:t>mutex</w:t>
-      </w:r>
-      <w:proofErr w:type="spellEnd"/>
-      <w:r>
-        <w:rPr>
-          <w:sz w:val="24"/>
-          <w:szCs w:val="24"/>
-        </w:rPr>
-        <w:t>.</w:t>
+        <w:t> » en conséquence et à évidemment retirer le verrou sur le mutex.</w:t>
       </w:r>
       <w:r>
         <w:rPr>
@@ -6721,15 +6481,13 @@
         </w:rPr>
         <w:t xml:space="preserve"> » (énoncé </w:t>
       </w:r>
-      <w:proofErr w:type="spellStart"/>
-      <w:r>
-        <w:rPr>
-          <w:sz w:val="24"/>
-          <w:szCs w:val="24"/>
-        </w:rPr>
-        <w:t>précedemment</w:t>
-      </w:r>
-      <w:proofErr w:type="spellEnd"/>
+      <w:r>
+        <w:rPr>
+          <w:sz w:val="24"/>
+          <w:szCs w:val="24"/>
+        </w:rPr>
+        <w:t>précédemment</w:t>
+      </w:r>
       <w:r>
         <w:rPr>
           <w:sz w:val="24"/>
@@ -6842,15 +6600,7 @@
           <w:sz w:val="24"/>
           <w:szCs w:val="24"/>
         </w:rPr>
-        <w:t xml:space="preserve"> créé à l’avenir dans son répertoire personnel (ou home directory dans la langue de Shakespeare). Cette réponse est alors transmise au serveur sur </w:t>
-      </w:r>
-      <w:proofErr w:type="gramStart"/>
-      <w:r>
-        <w:rPr>
-          <w:sz w:val="24"/>
-          <w:szCs w:val="24"/>
-        </w:rPr>
-        <w:t>l</w:t>
+        <w:t xml:space="preserve"> créé à l’avenir dans son répertoire personnel (ou home directory dans la langue de Shakespeare). Cette réponse est alors transmise au serveur sur l</w:t>
       </w:r>
       <w:r>
         <w:rPr>
@@ -6859,7 +6609,6 @@
         </w:rPr>
         <w:t>a</w:t>
       </w:r>
-      <w:proofErr w:type="gramEnd"/>
       <w:r>
         <w:rPr>
           <w:sz w:val="24"/>
@@ -7065,23 +6814,7 @@
           <w:sz w:val="24"/>
           <w:szCs w:val="24"/>
         </w:rPr>
-        <w:t xml:space="preserve"> » en conséquence et à évidemment retirer le verrou sur le </w:t>
-      </w:r>
-      <w:proofErr w:type="spellStart"/>
-      <w:r>
-        <w:rPr>
-          <w:sz w:val="24"/>
-          <w:szCs w:val="24"/>
-        </w:rPr>
-        <w:t>mutex</w:t>
-      </w:r>
-      <w:proofErr w:type="spellEnd"/>
-      <w:r>
-        <w:rPr>
-          <w:sz w:val="24"/>
-          <w:szCs w:val="24"/>
-        </w:rPr>
-        <w:t>.</w:t>
+        <w:t> » en conséquence et à évidemment retirer le verrou sur le mutex.</w:t>
       </w:r>
       <w:r>
         <w:rPr>
@@ -7128,23 +6861,7 @@
           <w:sz w:val="24"/>
           <w:szCs w:val="24"/>
         </w:rPr>
-        <w:t xml:space="preserve">Comme expliqué dans la partie A, le serveur est toujours à l’écoute des sockets </w:t>
-      </w:r>
-      <w:proofErr w:type="gramStart"/>
-      <w:r>
-        <w:rPr>
-          <w:sz w:val="24"/>
-          <w:szCs w:val="24"/>
-        </w:rPr>
-        <w:t>relatives</w:t>
-      </w:r>
-      <w:proofErr w:type="gramEnd"/>
-      <w:r>
-        <w:rPr>
-          <w:sz w:val="24"/>
-          <w:szCs w:val="24"/>
-        </w:rPr>
-        <w:t xml:space="preserve"> aux messages des clients. Il est donc possible,</w:t>
+        <w:t>Comme expliqué dans la partie A, le serveur est toujours à l’écoute des sockets relatives aux messages des clients. Il est donc possible,</w:t>
       </w:r>
       <w:r>
         <w:rPr>
@@ -7174,23 +6891,7 @@
           <w:sz w:val="24"/>
           <w:szCs w:val="24"/>
         </w:rPr>
-        <w:t xml:space="preserve"> ». Dans ce cas effectif, l’on procède, comme chez le client, à une tentative de verrouillage du </w:t>
-      </w:r>
-      <w:proofErr w:type="spellStart"/>
-      <w:r>
-        <w:rPr>
-          <w:sz w:val="24"/>
-          <w:szCs w:val="24"/>
-        </w:rPr>
-        <w:t>mutex</w:t>
-      </w:r>
-      <w:proofErr w:type="spellEnd"/>
-      <w:r>
-        <w:rPr>
-          <w:sz w:val="24"/>
-          <w:szCs w:val="24"/>
-        </w:rPr>
-        <w:t xml:space="preserve"> associé à la variable « </w:t>
+        <w:t> ». Dans ce cas effectif, l’on procède, comme chez le client, à une tentative de verrouillage du mutex associé à la variable « </w:t>
       </w:r>
       <w:proofErr w:type="spellStart"/>
       <w:r>
@@ -7442,17 +7143,8 @@
           <w:sz w:val="24"/>
           <w:szCs w:val="24"/>
         </w:rPr>
-        <w:t xml:space="preserve">d’un pointeur vers le </w:t>
-      </w:r>
-      <w:proofErr w:type="spellStart"/>
-      <w:r>
-        <w:rPr>
-          <w:sz w:val="24"/>
-          <w:szCs w:val="24"/>
-        </w:rPr>
-        <w:t>mutex</w:t>
-      </w:r>
-      <w:proofErr w:type="spellEnd"/>
+        <w:t>d’un pointeur vers le mutex</w:t>
+      </w:r>
       <w:r>
         <w:rPr>
           <w:sz w:val="24"/>
@@ -7477,37 +7169,19 @@
         </w:rPr>
         <w:t xml:space="preserve">A noter que, juste après le thread, l’on pense évidemment à </w:t>
       </w:r>
-      <w:proofErr w:type="spellStart"/>
-      <w:r>
-        <w:rPr>
-          <w:sz w:val="24"/>
-          <w:szCs w:val="24"/>
-        </w:rPr>
-        <w:t>déverouiller</w:t>
-      </w:r>
-      <w:proofErr w:type="spellEnd"/>
-      <w:r>
-        <w:rPr>
-          <w:sz w:val="24"/>
-          <w:szCs w:val="24"/>
-        </w:rPr>
-        <w:t xml:space="preserve"> le </w:t>
-      </w:r>
-      <w:proofErr w:type="spellStart"/>
-      <w:r>
-        <w:rPr>
-          <w:sz w:val="24"/>
-          <w:szCs w:val="24"/>
-        </w:rPr>
-        <w:t>mutex</w:t>
-      </w:r>
-      <w:proofErr w:type="spellEnd"/>
-      <w:r>
-        <w:rPr>
-          <w:sz w:val="24"/>
-          <w:szCs w:val="24"/>
-        </w:rPr>
-        <w:t xml:space="preserve"> qui sera par la suite verrouillé par le thread en question.</w:t>
+      <w:r>
+        <w:rPr>
+          <w:sz w:val="24"/>
+          <w:szCs w:val="24"/>
+        </w:rPr>
+        <w:t>déverrouiller</w:t>
+      </w:r>
+      <w:r>
+        <w:rPr>
+          <w:sz w:val="24"/>
+          <w:szCs w:val="24"/>
+        </w:rPr>
+        <w:t xml:space="preserve"> le mutex qui sera par la suite verrouillé par le thread en question.</w:t>
       </w:r>
     </w:p>
     <w:p>
@@ -7541,23 +7215,7 @@
           <w:sz w:val="24"/>
           <w:szCs w:val="24"/>
         </w:rPr>
-        <w:t xml:space="preserve">Au début de l’exécution du thread relatif au transfert, l’on envoie la requête au destinataire pour savoir si ce dernier souhaite effectivement recevoir le fichier sur </w:t>
-      </w:r>
-      <w:proofErr w:type="gramStart"/>
-      <w:r>
-        <w:rPr>
-          <w:sz w:val="24"/>
-          <w:szCs w:val="24"/>
-        </w:rPr>
-        <w:t>la</w:t>
-      </w:r>
-      <w:proofErr w:type="gramEnd"/>
-      <w:r>
-        <w:rPr>
-          <w:sz w:val="24"/>
-          <w:szCs w:val="24"/>
-        </w:rPr>
-        <w:t xml:space="preserve"> socket des messages et l’on reçoit sa réponse sur la socket des fichiers. Il est important d’expliquer un tel choix au niveau de la réception de la réponse</w:t>
+        <w:t>Au début de l’exécution du thread relatif au transfert, l’on envoie la requête au destinataire pour savoir si ce dernier souhaite effectivement recevoir le fichier sur la socket des messages et l’on reçoit sa réponse sur la socket des fichiers. Il est important d’expliquer un tel choix au niveau de la réception de la réponse</w:t>
       </w:r>
       <w:r>
         <w:rPr>
@@ -7585,23 +7243,7 @@
           <w:sz w:val="24"/>
           <w:szCs w:val="24"/>
         </w:rPr>
-        <w:t xml:space="preserve"> de recevoir cette dernière sur </w:t>
-      </w:r>
-      <w:proofErr w:type="gramStart"/>
-      <w:r>
-        <w:rPr>
-          <w:sz w:val="24"/>
-          <w:szCs w:val="24"/>
-        </w:rPr>
-        <w:t>la</w:t>
-      </w:r>
-      <w:proofErr w:type="gramEnd"/>
-      <w:r>
-        <w:rPr>
-          <w:sz w:val="24"/>
-          <w:szCs w:val="24"/>
-        </w:rPr>
-        <w:t xml:space="preserve"> </w:t>
+        <w:t xml:space="preserve"> de recevoir cette dernière sur la </w:t>
       </w:r>
       <w:r>
         <w:rPr>
@@ -7650,23 +7292,7 @@
           <w:sz w:val="24"/>
           <w:szCs w:val="24"/>
         </w:rPr>
-        <w:t xml:space="preserve"> » et à relâcher le verrou sur le </w:t>
-      </w:r>
-      <w:proofErr w:type="spellStart"/>
-      <w:r>
-        <w:rPr>
-          <w:sz w:val="24"/>
-          <w:szCs w:val="24"/>
-        </w:rPr>
-        <w:t>mutex</w:t>
-      </w:r>
-      <w:proofErr w:type="spellEnd"/>
-      <w:r>
-        <w:rPr>
-          <w:sz w:val="24"/>
-          <w:szCs w:val="24"/>
-        </w:rPr>
-        <w:t>. Dans le cas contraire l’on passe à l’étape suivante décrite au paragraphe suivante.</w:t>
+        <w:t> » et à relâcher le verrou sur le mutex. Dans le cas contraire l’on passe à l’étape suivante décrite au paragraphe suivante.</w:t>
       </w:r>
     </w:p>
     <w:p>
@@ -7858,37 +7484,21 @@
         </w:rPr>
         <w:t xml:space="preserve"> » ait été rentrée sur l’entrée standard. L’on procède alors à une tentative de </w:t>
       </w:r>
-      <w:proofErr w:type="spellStart"/>
-      <w:r>
-        <w:rPr>
-          <w:sz w:val="24"/>
-          <w:szCs w:val="24"/>
-        </w:rPr>
-        <w:t>vérouillage</w:t>
-      </w:r>
-      <w:proofErr w:type="spellEnd"/>
-      <w:r>
-        <w:rPr>
-          <w:sz w:val="24"/>
-          <w:szCs w:val="24"/>
-        </w:rPr>
-        <w:t xml:space="preserve"> du </w:t>
-      </w:r>
-      <w:proofErr w:type="spellStart"/>
-      <w:r>
-        <w:rPr>
-          <w:sz w:val="24"/>
-          <w:szCs w:val="24"/>
-        </w:rPr>
-        <w:t>mutex</w:t>
-      </w:r>
-      <w:proofErr w:type="spellEnd"/>
-      <w:r>
-        <w:rPr>
-          <w:sz w:val="24"/>
-          <w:szCs w:val="24"/>
-        </w:rPr>
-        <w:t xml:space="preserve"> et de lecture de </w:t>
+      <w:r>
+        <w:rPr>
+          <w:sz w:val="24"/>
+          <w:szCs w:val="24"/>
+        </w:rPr>
+        <w:t>verrouillage</w:t>
+      </w:r>
+      <w:bookmarkStart w:id="0" w:name="_GoBack"/>
+      <w:bookmarkEnd w:id="0"/>
+      <w:r>
+        <w:rPr>
+          <w:sz w:val="24"/>
+          <w:szCs w:val="24"/>
+        </w:rPr>
+        <w:t xml:space="preserve"> du mutex et de lecture de </w:t>
       </w:r>
       <w:r>
         <w:rPr>
@@ -7961,23 +7571,7 @@
           <w:sz w:val="24"/>
           <w:szCs w:val="24"/>
         </w:rPr>
-        <w:t xml:space="preserve">) et l’on déverrouille le </w:t>
-      </w:r>
-      <w:proofErr w:type="spellStart"/>
-      <w:r>
-        <w:rPr>
-          <w:sz w:val="24"/>
-          <w:szCs w:val="24"/>
-        </w:rPr>
-        <w:t>mutex</w:t>
-      </w:r>
-      <w:proofErr w:type="spellEnd"/>
-      <w:r>
-        <w:rPr>
-          <w:sz w:val="24"/>
-          <w:szCs w:val="24"/>
-        </w:rPr>
-        <w:t>, sinon, l’on affiche simplement sur le terminal qu’aucun transfert est en cours.</w:t>
+        <w:t>) et l’on déverrouille le mutex, sinon, l’on affiche simplement sur le terminal qu’aucun transfert est en cours.</w:t>
       </w:r>
     </w:p>
     <w:p>
@@ -8208,23 +7802,7 @@
           <w:sz w:val="24"/>
           <w:szCs w:val="24"/>
         </w:rPr>
-        <w:t xml:space="preserve"> en « </w:t>
-      </w:r>
-      <w:proofErr w:type="spellStart"/>
-      <w:r>
-        <w:rPr>
-          <w:sz w:val="24"/>
-          <w:szCs w:val="24"/>
-        </w:rPr>
-        <w:t>localhost</w:t>
-      </w:r>
-      <w:proofErr w:type="spellEnd"/>
-      <w:r>
-        <w:rPr>
-          <w:sz w:val="24"/>
-          <w:szCs w:val="24"/>
-        </w:rPr>
-        <w:t> »</w:t>
+        <w:t xml:space="preserve"> en « localhost »</w:t>
       </w:r>
       <w:r>
         <w:rPr>
@@ -8356,7 +7934,7 @@
 </file>
 
 <file path=word/numbering.xml><?xml version="1.0" encoding="utf-8"?>
-<w:numbering xmlns:wpc="http://schemas.microsoft.com/office/word/2010/wordprocessingCanvas" xmlns:mc="http://schemas.openxmlformats.org/markup-compatibility/2006" xmlns:o="urn:schemas-microsoft-com:office:office" xmlns:r="http://schemas.openxmlformats.org/officeDocument/2006/relationships" xmlns:m="http://schemas.openxmlformats.org/officeDocument/2006/math" xmlns:v="urn:schemas-microsoft-com:vml" xmlns:wp14="http://schemas.microsoft.com/office/word/2010/wordprocessingDrawing" xmlns:wp="http://schemas.openxmlformats.org/drawingml/2006/wordprocessingDrawing" xmlns:w10="urn:schemas-microsoft-com:office:word" xmlns:w="http://schemas.openxmlformats.org/wordprocessingml/2006/main" xmlns:w14="http://schemas.microsoft.com/office/word/2010/wordml" xmlns:w15="http://schemas.microsoft.com/office/word/2012/wordml" xmlns:wpg="http://schemas.microsoft.com/office/word/2010/wordprocessingGroup" xmlns:wpi="http://schemas.microsoft.com/office/word/2010/wordprocessingInk" xmlns:wne="http://schemas.microsoft.com/office/word/2006/wordml" xmlns:wps="http://schemas.microsoft.com/office/word/2010/wordprocessingShape" mc:Ignorable="w14 w15 wp14">
+<w:numbering xmlns:wpc="http://schemas.microsoft.com/office/word/2010/wordprocessingCanvas" xmlns:cx="http://schemas.microsoft.com/office/drawing/2014/chartex" xmlns:cx1="http://schemas.microsoft.com/office/drawing/2015/9/8/chartex" xmlns:cx2="http://schemas.microsoft.com/office/drawing/2015/10/21/chartex" xmlns:cx3="http://schemas.microsoft.com/office/drawing/2016/5/9/chartex" xmlns:cx4="http://schemas.microsoft.com/office/drawing/2016/5/10/chartex" xmlns:cx5="http://schemas.microsoft.com/office/drawing/2016/5/11/chartex" xmlns:cx6="http://schemas.microsoft.com/office/drawing/2016/5/12/chartex" xmlns:cx7="http://schemas.microsoft.com/office/drawing/2016/5/13/chartex" xmlns:cx8="http://schemas.microsoft.com/office/drawing/2016/5/14/chartex" xmlns:mc="http://schemas.openxmlformats.org/markup-compatibility/2006" xmlns:aink="http://schemas.microsoft.com/office/drawing/2016/ink" xmlns:am3d="http://schemas.microsoft.com/office/drawing/2017/model3d" xmlns:o="urn:schemas-microsoft-com:office:office" xmlns:r="http://schemas.openxmlformats.org/officeDocument/2006/relationships" xmlns:m="http://schemas.openxmlformats.org/officeDocument/2006/math" xmlns:v="urn:schemas-microsoft-com:vml" xmlns:wp14="http://schemas.microsoft.com/office/word/2010/wordprocessingDrawing" xmlns:wp="http://schemas.openxmlformats.org/drawingml/2006/wordprocessingDrawing" xmlns:w10="urn:schemas-microsoft-com:office:word" xmlns:w="http://schemas.openxmlformats.org/wordprocessingml/2006/main" xmlns:w14="http://schemas.microsoft.com/office/word/2010/wordml" xmlns:w15="http://schemas.microsoft.com/office/word/2012/wordml" xmlns:w16cid="http://schemas.microsoft.com/office/word/2016/wordml/cid" xmlns:w16se="http://schemas.microsoft.com/office/word/2015/wordml/symex" xmlns:wpg="http://schemas.microsoft.com/office/word/2010/wordprocessingGroup" xmlns:wpi="http://schemas.microsoft.com/office/word/2010/wordprocessingInk" xmlns:wne="http://schemas.microsoft.com/office/word/2006/wordml" xmlns:wps="http://schemas.microsoft.com/office/word/2010/wordprocessingShape" mc:Ignorable="w14 w15 w16se w16cid wp14">
   <w:abstractNum w:abstractNumId="0" w15:restartNumberingAfterBreak="0">
     <w:nsid w:val="090F3ADB"/>
     <w:multiLevelType w:val="hybridMultilevel"/>
@@ -10157,7 +9735,7 @@
 </file>
 
 <file path=word/styles.xml><?xml version="1.0" encoding="utf-8"?>
-<w:styles xmlns:mc="http://schemas.openxmlformats.org/markup-compatibility/2006" xmlns:r="http://schemas.openxmlformats.org/officeDocument/2006/relationships" xmlns:w="http://schemas.openxmlformats.org/wordprocessingml/2006/main" xmlns:w14="http://schemas.microsoft.com/office/word/2010/wordml" xmlns:w15="http://schemas.microsoft.com/office/word/2012/wordml" mc:Ignorable="w14 w15">
+<w:styles xmlns:mc="http://schemas.openxmlformats.org/markup-compatibility/2006" xmlns:r="http://schemas.openxmlformats.org/officeDocument/2006/relationships" xmlns:w="http://schemas.openxmlformats.org/wordprocessingml/2006/main" xmlns:w14="http://schemas.microsoft.com/office/word/2010/wordml" xmlns:w15="http://schemas.microsoft.com/office/word/2012/wordml" xmlns:w16cid="http://schemas.microsoft.com/office/word/2016/wordml/cid" xmlns:w16se="http://schemas.microsoft.com/office/word/2015/wordml/symex" mc:Ignorable="w14 w15 w16se w16cid">
   <w:docDefaults>
     <w:rPrDefault>
       <w:rPr>
@@ -10173,7 +9751,7 @@
       </w:pPr>
     </w:pPrDefault>
   </w:docDefaults>
-  <w:latentStyles w:defLockedState="0" w:defUIPriority="99" w:defSemiHidden="0" w:defUnhideWhenUsed="0" w:defQFormat="0" w:count="371">
+  <w:latentStyles w:defLockedState="0" w:defUIPriority="99" w:defSemiHidden="0" w:defUnhideWhenUsed="0" w:defQFormat="0" w:count="375">
     <w:lsdException w:name="Normal" w:uiPriority="0" w:qFormat="1"/>
     <w:lsdException w:name="heading 1" w:uiPriority="9" w:qFormat="1"/>
     <w:lsdException w:name="heading 2" w:semiHidden="1" w:uiPriority="9" w:unhideWhenUsed="1" w:qFormat="1"/>
@@ -10279,7 +9857,6 @@
     <w:lsdException w:name="HTML Sample" w:semiHidden="1" w:unhideWhenUsed="1"/>
     <w:lsdException w:name="HTML Typewriter" w:semiHidden="1" w:unhideWhenUsed="1"/>
     <w:lsdException w:name="HTML Variable" w:semiHidden="1" w:unhideWhenUsed="1"/>
-    <w:lsdException w:name="Normal Table" w:semiHidden="1" w:unhideWhenUsed="1"/>
     <w:lsdException w:name="annotation subject" w:semiHidden="1" w:unhideWhenUsed="1"/>
     <w:lsdException w:name="No List" w:semiHidden="1" w:unhideWhenUsed="1"/>
     <w:lsdException w:name="Outline List 1" w:semiHidden="1" w:unhideWhenUsed="1"/>
@@ -10323,10 +9900,8 @@
     <w:lsdException w:name="Table Elegant" w:semiHidden="1" w:unhideWhenUsed="1"/>
     <w:lsdException w:name="Table Professional" w:semiHidden="1" w:unhideWhenUsed="1"/>
     <w:lsdException w:name="Table Subtle 1" w:semiHidden="1" w:unhideWhenUsed="1"/>
-    <w:lsdException w:name="Table Subtle 2" w:semiHidden="1" w:unhideWhenUsed="1"/>
     <w:lsdException w:name="Table Web 1" w:semiHidden="1" w:unhideWhenUsed="1"/>
     <w:lsdException w:name="Table Web 2" w:semiHidden="1" w:unhideWhenUsed="1"/>
-    <w:lsdException w:name="Table Web 3" w:semiHidden="1" w:unhideWhenUsed="1"/>
     <w:lsdException w:name="Balloon Text" w:semiHidden="1" w:unhideWhenUsed="1"/>
     <w:lsdException w:name="Table Grid" w:uiPriority="39"/>
     <w:lsdException w:name="Table Theme" w:semiHidden="1" w:unhideWhenUsed="1"/>
@@ -10545,6 +10120,10 @@
     <w:lsdException w:name="List Table 5 Dark Accent 6" w:uiPriority="50"/>
     <w:lsdException w:name="List Table 6 Colorful Accent 6" w:uiPriority="51"/>
     <w:lsdException w:name="List Table 7 Colorful Accent 6" w:uiPriority="52"/>
+    <w:lsdException w:name="Mention" w:semiHidden="1" w:unhideWhenUsed="1"/>
+    <w:lsdException w:name="Smart Hyperlink" w:semiHidden="1" w:unhideWhenUsed="1"/>
+    <w:lsdException w:name="Hashtag" w:semiHidden="1" w:unhideWhenUsed="1"/>
+    <w:lsdException w:name="Unresolved Mention" w:semiHidden="1" w:unhideWhenUsed="1"/>
   </w:latentStyles>
   <w:style w:type="paragraph" w:default="1" w:styleId="Normal">
     <w:name w:val="Normal"/>
@@ -10946,7 +10525,7 @@
 </file>
 
 <file path=customXml/itemProps1.xml><?xml version="1.0" encoding="utf-8"?>
-<ds:datastoreItem xmlns:ds="http://schemas.openxmlformats.org/officeDocument/2006/customXml" ds:itemID="{01B8FB6A-18BD-4B15-94CF-A3A5D14BD34B}">
+<ds:datastoreItem xmlns:ds="http://schemas.openxmlformats.org/officeDocument/2006/customXml" ds:itemID="{F3306318-33FB-4506-980F-8A4713E531CB}">
   <ds:schemaRefs>
     <ds:schemaRef ds:uri="http://schemas.openxmlformats.org/officeDocument/2006/bibliography"/>
   </ds:schemaRefs>

</xml_diff>

<commit_message>
Ajout de la dernière version du compte-rendu.
</commit_message>
<xml_diff>
--- a/Compte_Rendu.docx
+++ b/Compte_Rendu.docx
@@ -1,6 +1,6 @@
 
 <file path=word/document.xml><?xml version="1.0" encoding="utf-8"?>
-<w:document xmlns:wpc="http://schemas.microsoft.com/office/word/2010/wordprocessingCanvas" xmlns:cx="http://schemas.microsoft.com/office/drawing/2014/chartex" xmlns:cx1="http://schemas.microsoft.com/office/drawing/2015/9/8/chartex" xmlns:cx2="http://schemas.microsoft.com/office/drawing/2015/10/21/chartex" xmlns:cx3="http://schemas.microsoft.com/office/drawing/2016/5/9/chartex" xmlns:cx4="http://schemas.microsoft.com/office/drawing/2016/5/10/chartex" xmlns:cx5="http://schemas.microsoft.com/office/drawing/2016/5/11/chartex" xmlns:cx6="http://schemas.microsoft.com/office/drawing/2016/5/12/chartex" xmlns:cx7="http://schemas.microsoft.com/office/drawing/2016/5/13/chartex" xmlns:cx8="http://schemas.microsoft.com/office/drawing/2016/5/14/chartex" xmlns:mc="http://schemas.openxmlformats.org/markup-compatibility/2006" xmlns:aink="http://schemas.microsoft.com/office/drawing/2016/ink" xmlns:am3d="http://schemas.microsoft.com/office/drawing/2017/model3d" xmlns:o="urn:schemas-microsoft-com:office:office" xmlns:r="http://schemas.openxmlformats.org/officeDocument/2006/relationships" xmlns:m="http://schemas.openxmlformats.org/officeDocument/2006/math" xmlns:v="urn:schemas-microsoft-com:vml" xmlns:wp14="http://schemas.microsoft.com/office/word/2010/wordprocessingDrawing" xmlns:wp="http://schemas.openxmlformats.org/drawingml/2006/wordprocessingDrawing" xmlns:w10="urn:schemas-microsoft-com:office:word" xmlns:w="http://schemas.openxmlformats.org/wordprocessingml/2006/main" xmlns:w14="http://schemas.microsoft.com/office/word/2010/wordml" xmlns:w15="http://schemas.microsoft.com/office/word/2012/wordml" xmlns:w16cid="http://schemas.microsoft.com/office/word/2016/wordml/cid" xmlns:w16se="http://schemas.microsoft.com/office/word/2015/wordml/symex" xmlns:wpg="http://schemas.microsoft.com/office/word/2010/wordprocessingGroup" xmlns:wpi="http://schemas.microsoft.com/office/word/2010/wordprocessingInk" xmlns:wne="http://schemas.microsoft.com/office/word/2006/wordml" xmlns:wps="http://schemas.microsoft.com/office/word/2010/wordprocessingShape" mc:Ignorable="w14 w15 w16se w16cid wp14">
+<w:document xmlns:wpc="http://schemas.microsoft.com/office/word/2010/wordprocessingCanvas" xmlns:mc="http://schemas.openxmlformats.org/markup-compatibility/2006" xmlns:o="urn:schemas-microsoft-com:office:office" xmlns:r="http://schemas.openxmlformats.org/officeDocument/2006/relationships" xmlns:m="http://schemas.openxmlformats.org/officeDocument/2006/math" xmlns:v="urn:schemas-microsoft-com:vml" xmlns:wp14="http://schemas.microsoft.com/office/word/2010/wordprocessingDrawing" xmlns:wp="http://schemas.openxmlformats.org/drawingml/2006/wordprocessingDrawing" xmlns:w10="urn:schemas-microsoft-com:office:word" xmlns:w="http://schemas.openxmlformats.org/wordprocessingml/2006/main" xmlns:w14="http://schemas.microsoft.com/office/word/2010/wordml" xmlns:w15="http://schemas.microsoft.com/office/word/2012/wordml" xmlns:wpg="http://schemas.microsoft.com/office/word/2010/wordprocessingGroup" xmlns:wpi="http://schemas.microsoft.com/office/word/2010/wordprocessingInk" xmlns:wne="http://schemas.microsoft.com/office/word/2006/wordml" xmlns:wps="http://schemas.microsoft.com/office/word/2010/wordprocessingShape" mc:Ignorable="w14 w15 wp14">
   <w:body>
     <w:p>
       <w:pPr>
@@ -170,9 +170,39 @@
         </w:rPr>
         <w:t xml:space="preserve"> via l’adresse IP fournie par le serveur (</w:t>
       </w:r>
-      <w:r>
-        <w:rPr>
-          <w:i/>
+      <w:proofErr w:type="spellStart"/>
+      <w:r>
+        <w:rPr>
+          <w:i/>
+          <w:sz w:val="24"/>
+          <w:szCs w:val="24"/>
+        </w:rPr>
+        <w:t>localhost</w:t>
+      </w:r>
+      <w:proofErr w:type="spellEnd"/>
+      <w:r>
+        <w:rPr>
+          <w:sz w:val="24"/>
+          <w:szCs w:val="24"/>
+        </w:rPr>
+        <w:t xml:space="preserve"> si le serveur </w:t>
+      </w:r>
+      <w:r>
+        <w:rPr>
+          <w:sz w:val="24"/>
+          <w:szCs w:val="24"/>
+        </w:rPr>
+        <w:t xml:space="preserve">et le client sont s’exécutent sur la même machine </w:t>
+      </w:r>
+      <w:r>
+        <w:rPr>
+          <w:sz w:val="24"/>
+          <w:szCs w:val="24"/>
+        </w:rPr>
+        <w:t xml:space="preserve">ou </w:t>
+      </w:r>
+      <w:r>
+        <w:rPr>
           <w:sz w:val="24"/>
           <w:szCs w:val="24"/>
         </w:rPr>
@@ -480,17 +510,15 @@
           <w:sz w:val="24"/>
           <w:szCs w:val="24"/>
         </w:rPr>
-        <w:t xml:space="preserve"> </w:t>
-      </w:r>
-      <w:proofErr w:type="spellStart"/>
-      <w:r>
-        <w:rPr>
-          <w:sz w:val="24"/>
-          <w:szCs w:val="24"/>
-        </w:rPr>
-        <w:t>libncurses</w:t>
-      </w:r>
-      <w:proofErr w:type="spellEnd"/>
+        <w:t xml:space="preserve"> libncurses</w:t>
+      </w:r>
+      <w:r>
+        <w:rPr>
+          <w:sz w:val="24"/>
+          <w:szCs w:val="24"/>
+        </w:rPr>
+        <w:t>5</w:t>
+      </w:r>
       <w:r>
         <w:rPr>
           <w:sz w:val="24"/>
@@ -535,7 +563,23 @@
           <w:sz w:val="24"/>
           <w:szCs w:val="24"/>
         </w:rPr>
-        <w:t>L’exécutable prend seulement un paramètre, il s’agit du port de la socket passive. Un message indique par la suite le bon fonctionnement du serveur et l’aptitude d’accepter des nouveaux clients (10 au maximum). Il est possible d’interagir avec les clients en écrivant des messages sur le terminal et e</w:t>
+        <w:t xml:space="preserve">L’exécutable prend seulement un paramètre, il s’agit du port </w:t>
+      </w:r>
+      <w:proofErr w:type="gramStart"/>
+      <w:r>
+        <w:rPr>
+          <w:sz w:val="24"/>
+          <w:szCs w:val="24"/>
+        </w:rPr>
+        <w:t>de la</w:t>
+      </w:r>
+      <w:proofErr w:type="gramEnd"/>
+      <w:r>
+        <w:rPr>
+          <w:sz w:val="24"/>
+          <w:szCs w:val="24"/>
+        </w:rPr>
+        <w:t xml:space="preserve"> socket passive. Un message indique par la suite le bon fonctionnement du serveur et l’aptitude d’accepter des nouveaux clients (10 au maximum). Il est possible d’interagir avec les clients en écrivant des messages sur le terminal et e</w:t>
       </w:r>
       <w:r>
         <w:rPr>
@@ -1348,6 +1392,7 @@
       <w:proofErr w:type="spellStart"/>
       <w:r>
         <w:rPr>
+          <w:i/>
           <w:sz w:val="24"/>
           <w:szCs w:val="24"/>
         </w:rPr>
@@ -1356,10 +1401,18 @@
       <w:proofErr w:type="spellEnd"/>
       <w:r>
         <w:rPr>
-          <w:sz w:val="24"/>
-          <w:szCs w:val="24"/>
-        </w:rPr>
-        <w:t xml:space="preserve"> contenant le code source</w:t>
+          <w:i/>
+          <w:sz w:val="24"/>
+          <w:szCs w:val="24"/>
+        </w:rPr>
+        <w:t xml:space="preserve"> </w:t>
+      </w:r>
+      <w:r>
+        <w:rPr>
+          <w:sz w:val="24"/>
+          <w:szCs w:val="24"/>
+        </w:rPr>
+        <w:t>contenant le code source</w:t>
       </w:r>
       <w:r>
         <w:rPr>
@@ -1373,11 +1426,20 @@
           <w:sz w:val="24"/>
           <w:szCs w:val="24"/>
         </w:rPr>
-        <w:t xml:space="preserve"> du client, du fichier </w:t>
-      </w:r>
-      <w:proofErr w:type="spellStart"/>
-      <w:r>
-        <w:rPr>
+        <w:t xml:space="preserve"> du client, du fichier</w:t>
+      </w:r>
+      <w:r>
+        <w:rPr>
+          <w:i/>
+          <w:sz w:val="24"/>
+          <w:szCs w:val="24"/>
+        </w:rPr>
+        <w:t xml:space="preserve"> </w:t>
+      </w:r>
+      <w:proofErr w:type="spellStart"/>
+      <w:r>
+        <w:rPr>
+          <w:i/>
           <w:sz w:val="24"/>
           <w:szCs w:val="24"/>
         </w:rPr>
@@ -1471,6 +1533,7 @@
       <w:proofErr w:type="spellStart"/>
       <w:r>
         <w:rPr>
+          <w:i/>
           <w:sz w:val="24"/>
           <w:szCs w:val="24"/>
         </w:rPr>
@@ -1494,6 +1557,7 @@
       <w:proofErr w:type="spellStart"/>
       <w:r>
         <w:rPr>
+          <w:i/>
           <w:sz w:val="24"/>
           <w:szCs w:val="24"/>
         </w:rPr>
@@ -1510,6 +1574,7 @@
       <w:proofErr w:type="spellStart"/>
       <w:r>
         <w:rPr>
+          <w:i/>
           <w:sz w:val="24"/>
           <w:szCs w:val="24"/>
         </w:rPr>
@@ -1708,6 +1773,7 @@
       <w:proofErr w:type="spellStart"/>
       <w:r>
         <w:rPr>
+          <w:i/>
           <w:sz w:val="24"/>
           <w:szCs w:val="24"/>
         </w:rPr>
@@ -1768,7 +1834,7 @@
           <w:sz w:val="24"/>
           <w:szCs w:val="24"/>
         </w:rPr>
-        <w:t xml:space="preserve"> de l’utilisateur et</w:t>
+        <w:t xml:space="preserve"> et</w:t>
       </w:r>
       <w:r>
         <w:rPr>
@@ -1782,14 +1848,28 @@
           <w:sz w:val="24"/>
           <w:szCs w:val="24"/>
         </w:rPr>
-        <w:t xml:space="preserve"> attend la réponse du serveur pour savoir si le pseudo</w:t>
-      </w:r>
-      <w:r>
-        <w:rPr>
-          <w:sz w:val="24"/>
-          <w:szCs w:val="24"/>
-        </w:rPr>
-        <w:t>nyme</w:t>
+        <w:t xml:space="preserve"> attend la rép</w:t>
+      </w:r>
+      <w:r>
+        <w:rPr>
+          <w:sz w:val="24"/>
+          <w:szCs w:val="24"/>
+        </w:rPr>
+        <w:t>onse du serveur pour savoir si c</w:t>
+      </w:r>
+      <w:r>
+        <w:rPr>
+          <w:sz w:val="24"/>
+          <w:szCs w:val="24"/>
+        </w:rPr>
+        <w:t xml:space="preserve">e </w:t>
+      </w:r>
+      <w:r>
+        <w:rPr>
+          <w:sz w:val="24"/>
+          <w:szCs w:val="24"/>
+        </w:rPr>
+        <w:t>nom d’utilisateur</w:t>
       </w:r>
       <w:r>
         <w:rPr>
@@ -1817,7 +1897,21 @@
           <w:sz w:val="24"/>
           <w:szCs w:val="24"/>
         </w:rPr>
-        <w:t xml:space="preserve"> utilisé par un autre client</w:t>
+        <w:t xml:space="preserve"> </w:t>
+      </w:r>
+      <w:r>
+        <w:rPr>
+          <w:sz w:val="24"/>
+          <w:szCs w:val="24"/>
+        </w:rPr>
+        <w:t>pris</w:t>
+      </w:r>
+      <w:r>
+        <w:rPr>
+          <w:sz w:val="24"/>
+          <w:szCs w:val="24"/>
+        </w:rPr>
+        <w:t xml:space="preserve"> par un autre client</w:t>
       </w:r>
       <w:r>
         <w:rPr>
@@ -1831,7 +1925,49 @@
           <w:sz w:val="24"/>
           <w:szCs w:val="24"/>
         </w:rPr>
-        <w:t xml:space="preserve"> A noter que l’on demande un accusé de réception lors de cette initialisation de la session de chat pour </w:t>
+        <w:t xml:space="preserve"> A noter que</w:t>
+      </w:r>
+      <w:r>
+        <w:rPr>
+          <w:sz w:val="24"/>
+          <w:szCs w:val="24"/>
+        </w:rPr>
+        <w:t xml:space="preserve"> le serveur</w:t>
+      </w:r>
+      <w:r>
+        <w:rPr>
+          <w:sz w:val="24"/>
+          <w:szCs w:val="24"/>
+        </w:rPr>
+        <w:t xml:space="preserve"> </w:t>
+      </w:r>
+      <w:r>
+        <w:rPr>
+          <w:sz w:val="24"/>
+          <w:szCs w:val="24"/>
+        </w:rPr>
+        <w:t xml:space="preserve">souhaite recevoir </w:t>
+      </w:r>
+      <w:r>
+        <w:rPr>
+          <w:sz w:val="24"/>
+          <w:szCs w:val="24"/>
+        </w:rPr>
+        <w:t xml:space="preserve">un accusé de réception </w:t>
+      </w:r>
+      <w:r>
+        <w:rPr>
+          <w:sz w:val="24"/>
+          <w:szCs w:val="24"/>
+        </w:rPr>
+        <w:t>de sa réponse pour</w:t>
+      </w:r>
+      <w:r>
+        <w:rPr>
+          <w:sz w:val="24"/>
+          <w:szCs w:val="24"/>
+        </w:rPr>
+        <w:t xml:space="preserve"> </w:t>
       </w:r>
       <w:r>
         <w:rPr>
@@ -1852,7 +1988,23 @@
           <w:sz w:val="24"/>
           <w:szCs w:val="24"/>
         </w:rPr>
-        <w:t>chronisation. En effet, dans la suite, le serveur envoie un message de bienvenue au client nouvellement connecté et il ne faudrait évidemment pas que ce message vienne écraser la confirmation ou l’infirmation de la non utilisation du pseudonyme souhaité par le nouvel utilisateur qui vient de tenter de joindre la session de chat.</w:t>
+        <w:t xml:space="preserve">chronisation. En effet, dans la suite, le serveur envoie un message de bienvenue au client nouvellement connecté et il ne faudrait évidemment pas que ce message vienne écraser la confirmation ou l’infirmation </w:t>
+      </w:r>
+      <w:proofErr w:type="gramStart"/>
+      <w:r>
+        <w:rPr>
+          <w:sz w:val="24"/>
+          <w:szCs w:val="24"/>
+        </w:rPr>
+        <w:t>de la</w:t>
+      </w:r>
+      <w:proofErr w:type="gramEnd"/>
+      <w:r>
+        <w:rPr>
+          <w:sz w:val="24"/>
+          <w:szCs w:val="24"/>
+        </w:rPr>
+        <w:t xml:space="preserve"> non utilisation du pseudonyme.</w:t>
       </w:r>
     </w:p>
     <w:p>
@@ -1916,6 +2068,7 @@
       <w:proofErr w:type="spellStart"/>
       <w:r>
         <w:rPr>
+          <w:i/>
           <w:sz w:val="24"/>
           <w:szCs w:val="24"/>
         </w:rPr>
@@ -1953,6 +2106,7 @@
       <w:proofErr w:type="spellStart"/>
       <w:r>
         <w:rPr>
+          <w:i/>
           <w:sz w:val="24"/>
           <w:szCs w:val="24"/>
         </w:rPr>
@@ -2011,6 +2165,7 @@
       <w:proofErr w:type="spellStart"/>
       <w:r>
         <w:rPr>
+          <w:i/>
           <w:sz w:val="24"/>
           <w:szCs w:val="24"/>
         </w:rPr>
@@ -2019,14 +2174,23 @@
       <w:proofErr w:type="spellEnd"/>
       <w:r>
         <w:rPr>
-          <w:sz w:val="24"/>
-          <w:szCs w:val="24"/>
-        </w:rPr>
-        <w:t xml:space="preserve"> et </w:t>
-      </w:r>
-      <w:proofErr w:type="spellStart"/>
-      <w:r>
-        <w:rPr>
+          <w:i/>
+          <w:sz w:val="24"/>
+          <w:szCs w:val="24"/>
+        </w:rPr>
+        <w:t xml:space="preserve"> </w:t>
+      </w:r>
+      <w:r>
+        <w:rPr>
+          <w:sz w:val="24"/>
+          <w:szCs w:val="24"/>
+        </w:rPr>
+        <w:t xml:space="preserve">et </w:t>
+      </w:r>
+      <w:proofErr w:type="spellStart"/>
+      <w:r>
+        <w:rPr>
+          <w:i/>
           <w:sz w:val="24"/>
           <w:szCs w:val="24"/>
         </w:rPr>
@@ -2038,11 +2202,20 @@
           <w:sz w:val="24"/>
           <w:szCs w:val="24"/>
         </w:rPr>
-        <w:t xml:space="preserve">) avec la fonction </w:t>
-      </w:r>
-      <w:proofErr w:type="spellStart"/>
-      <w:r>
-        <w:rPr>
+        <w:t>) avec la fonction</w:t>
+      </w:r>
+      <w:r>
+        <w:rPr>
+          <w:i/>
+          <w:sz w:val="24"/>
+          <w:szCs w:val="24"/>
+        </w:rPr>
+        <w:t xml:space="preserve"> </w:t>
+      </w:r>
+      <w:proofErr w:type="spellStart"/>
+      <w:r>
+        <w:rPr>
+          <w:i/>
           <w:sz w:val="24"/>
           <w:szCs w:val="24"/>
         </w:rPr>
@@ -2160,6 +2333,7 @@
       <w:proofErr w:type="spellStart"/>
       <w:r>
         <w:rPr>
+          <w:i/>
           <w:sz w:val="24"/>
           <w:szCs w:val="24"/>
         </w:rPr>
@@ -2259,7 +2433,21 @@
           <w:sz w:val="24"/>
           <w:szCs w:val="24"/>
         </w:rPr>
-        <w:t xml:space="preserve">on crée le tableau </w:t>
+        <w:t xml:space="preserve">on crée </w:t>
+      </w:r>
+      <w:r>
+        <w:rPr>
+          <w:sz w:val="24"/>
+          <w:szCs w:val="24"/>
+        </w:rPr>
+        <w:t>un</w:t>
+      </w:r>
+      <w:r>
+        <w:rPr>
+          <w:sz w:val="24"/>
+          <w:szCs w:val="24"/>
+        </w:rPr>
+        <w:t xml:space="preserve"> tableau </w:t>
       </w:r>
       <w:r>
         <w:rPr>
@@ -2287,7 +2475,51 @@
           <w:sz w:val="24"/>
           <w:szCs w:val="24"/>
         </w:rPr>
-        <w:t xml:space="preserve">. La taille que peut contenir cette conversation dépend de la largeur et de </w:t>
+        <w:t xml:space="preserve">. </w:t>
+      </w:r>
+      <w:r>
+        <w:rPr>
+          <w:sz w:val="24"/>
+          <w:szCs w:val="24"/>
+        </w:rPr>
+        <w:t>Le nombre et l</w:t>
+      </w:r>
+      <w:r>
+        <w:rPr>
+          <w:sz w:val="24"/>
+          <w:szCs w:val="24"/>
+        </w:rPr>
+        <w:t>a taille</w:t>
+      </w:r>
+      <w:r>
+        <w:rPr>
+          <w:sz w:val="24"/>
+          <w:szCs w:val="24"/>
+        </w:rPr>
+        <w:t xml:space="preserve"> des messages</w:t>
+      </w:r>
+      <w:r>
+        <w:rPr>
+          <w:sz w:val="24"/>
+          <w:szCs w:val="24"/>
+        </w:rPr>
+        <w:t xml:space="preserve"> que peut contenir cette conversation </w:t>
+      </w:r>
+      <w:proofErr w:type="gramStart"/>
+      <w:r>
+        <w:rPr>
+          <w:sz w:val="24"/>
+          <w:szCs w:val="24"/>
+        </w:rPr>
+        <w:t>dépend</w:t>
+      </w:r>
+      <w:proofErr w:type="gramEnd"/>
+      <w:r>
+        <w:rPr>
+          <w:sz w:val="24"/>
+          <w:szCs w:val="24"/>
+        </w:rPr>
+        <w:t xml:space="preserve"> de la largeur et de </w:t>
       </w:r>
       <w:r>
         <w:rPr>
@@ -2374,7 +2606,15 @@
           <w:sz w:val="24"/>
           <w:szCs w:val="24"/>
         </w:rPr>
-        <w:t xml:space="preserve"> écoute l</w:t>
+        <w:t xml:space="preserve"> écoute </w:t>
+      </w:r>
+      <w:proofErr w:type="gramStart"/>
+      <w:r>
+        <w:rPr>
+          <w:sz w:val="24"/>
+          <w:szCs w:val="24"/>
+        </w:rPr>
+        <w:t>l</w:t>
       </w:r>
       <w:r>
         <w:rPr>
@@ -2383,6 +2623,7 @@
         </w:rPr>
         <w:t>a</w:t>
       </w:r>
+      <w:proofErr w:type="gramEnd"/>
       <w:r>
         <w:rPr>
           <w:sz w:val="24"/>
@@ -2407,6 +2648,7 @@
       <w:proofErr w:type="spellStart"/>
       <w:r>
         <w:rPr>
+          <w:i/>
           <w:sz w:val="24"/>
           <w:szCs w:val="24"/>
         </w:rPr>
@@ -2448,7 +2690,23 @@
           <w:sz w:val="24"/>
           <w:szCs w:val="24"/>
         </w:rPr>
-        <w:t>Si la socket message du serveur est activ</w:t>
+        <w:t xml:space="preserve">Si </w:t>
+      </w:r>
+      <w:proofErr w:type="gramStart"/>
+      <w:r>
+        <w:rPr>
+          <w:sz w:val="24"/>
+          <w:szCs w:val="24"/>
+        </w:rPr>
+        <w:t>la</w:t>
+      </w:r>
+      <w:proofErr w:type="gramEnd"/>
+      <w:r>
+        <w:rPr>
+          <w:sz w:val="24"/>
+          <w:szCs w:val="24"/>
+        </w:rPr>
+        <w:t xml:space="preserve"> socket message du serveur est activ</w:t>
       </w:r>
       <w:r>
         <w:rPr>
@@ -2489,6 +2747,7 @@
       <w:proofErr w:type="spellStart"/>
       <w:r>
         <w:rPr>
+          <w:i/>
           <w:sz w:val="24"/>
           <w:szCs w:val="24"/>
         </w:rPr>
@@ -2514,11 +2773,20 @@
           <w:sz w:val="24"/>
           <w:szCs w:val="24"/>
         </w:rPr>
-        <w:t>commence par « /</w:t>
-      </w:r>
-      <w:proofErr w:type="spellStart"/>
-      <w:r>
-        <w:rPr>
+        <w:t xml:space="preserve">commence par </w:t>
+      </w:r>
+      <w:r>
+        <w:rPr>
+          <w:i/>
+          <w:sz w:val="24"/>
+          <w:szCs w:val="24"/>
+        </w:rPr>
+        <w:t>« /</w:t>
+      </w:r>
+      <w:proofErr w:type="spellStart"/>
+      <w:r>
+        <w:rPr>
+          <w:i/>
           <w:sz w:val="24"/>
           <w:szCs w:val="24"/>
         </w:rPr>
@@ -2527,17 +2795,39 @@
       <w:proofErr w:type="spellEnd"/>
       <w:r>
         <w:rPr>
-          <w:sz w:val="24"/>
-          <w:szCs w:val="24"/>
-        </w:rPr>
-        <w:t> » cela signifie qu’un autre</w:t>
-      </w:r>
-      <w:r>
-        <w:rPr>
-          <w:sz w:val="24"/>
-          <w:szCs w:val="24"/>
-        </w:rPr>
-        <w:t xml:space="preserve"> utilisateur veut transférer un message.</w:t>
+          <w:i/>
+          <w:sz w:val="24"/>
+          <w:szCs w:val="24"/>
+        </w:rPr>
+        <w:t> »</w:t>
+      </w:r>
+      <w:r>
+        <w:rPr>
+          <w:sz w:val="24"/>
+          <w:szCs w:val="24"/>
+        </w:rPr>
+        <w:t xml:space="preserve"> cela signifie qu’un autre</w:t>
+      </w:r>
+      <w:r>
+        <w:rPr>
+          <w:sz w:val="24"/>
+          <w:szCs w:val="24"/>
+        </w:rPr>
+        <w:t xml:space="preserve"> utilisateur veut transférer un </w:t>
+      </w:r>
+      <w:r>
+        <w:rPr>
+          <w:sz w:val="24"/>
+          <w:szCs w:val="24"/>
+        </w:rPr>
+        <w:t>fichier</w:t>
+      </w:r>
+      <w:r>
+        <w:rPr>
+          <w:sz w:val="24"/>
+          <w:szCs w:val="24"/>
+        </w:rPr>
+        <w:t>.</w:t>
       </w:r>
       <w:r>
         <w:rPr>
@@ -2605,6 +2895,7 @@
       <w:proofErr w:type="spellStart"/>
       <w:r>
         <w:rPr>
+          <w:i/>
           <w:sz w:val="24"/>
           <w:szCs w:val="24"/>
         </w:rPr>
@@ -2756,6 +3047,7 @@
       <w:proofErr w:type="spellStart"/>
       <w:r>
         <w:rPr>
+          <w:i/>
           <w:sz w:val="24"/>
           <w:szCs w:val="24"/>
         </w:rPr>
@@ -2767,8 +3059,17 @@
           <w:sz w:val="24"/>
           <w:szCs w:val="24"/>
         </w:rPr>
-        <w:t xml:space="preserve"> et on le stocke dans un buffer</w:t>
-      </w:r>
+        <w:t xml:space="preserve"> et on le stocke dans un </w:t>
+      </w:r>
+      <w:proofErr w:type="spellStart"/>
+      <w:r>
+        <w:rPr>
+          <w:sz w:val="24"/>
+          <w:szCs w:val="24"/>
+        </w:rPr>
+        <w:t>buffer</w:t>
+      </w:r>
+      <w:proofErr w:type="spellEnd"/>
       <w:r>
         <w:rPr>
           <w:sz w:val="24"/>
@@ -2891,7 +3192,63 @@
           <w:sz w:val="24"/>
           <w:szCs w:val="24"/>
         </w:rPr>
-        <w:t xml:space="preserve">on vérifie si l’utilisateur a appuyé sur une touche spéciale. Si c’est flèche de droite ou flèche de gauche on décale le curseur. Si c’est la touche retour, on efface le dernier caractère. </w:t>
+        <w:t xml:space="preserve">on vérifie si l’utilisateur a appuyé sur une touche spéciale. Si c’est </w:t>
+      </w:r>
+      <w:r>
+        <w:rPr>
+          <w:sz w:val="24"/>
+          <w:szCs w:val="24"/>
+        </w:rPr>
+        <w:t>« </w:t>
+      </w:r>
+      <w:r>
+        <w:rPr>
+          <w:sz w:val="24"/>
+          <w:szCs w:val="24"/>
+        </w:rPr>
+        <w:t>flèche de droite</w:t>
+      </w:r>
+      <w:r>
+        <w:rPr>
+          <w:sz w:val="24"/>
+          <w:szCs w:val="24"/>
+        </w:rPr>
+        <w:t> »</w:t>
+      </w:r>
+      <w:r>
+        <w:rPr>
+          <w:sz w:val="24"/>
+          <w:szCs w:val="24"/>
+        </w:rPr>
+        <w:t xml:space="preserve"> ou </w:t>
+      </w:r>
+      <w:r>
+        <w:rPr>
+          <w:sz w:val="24"/>
+          <w:szCs w:val="24"/>
+        </w:rPr>
+        <w:t>« </w:t>
+      </w:r>
+      <w:r>
+        <w:rPr>
+          <w:sz w:val="24"/>
+          <w:szCs w:val="24"/>
+        </w:rPr>
+        <w:t>flèche de gauche</w:t>
+      </w:r>
+      <w:r>
+        <w:rPr>
+          <w:sz w:val="24"/>
+          <w:szCs w:val="24"/>
+        </w:rPr>
+        <w:t> »,</w:t>
+      </w:r>
+      <w:r>
+        <w:rPr>
+          <w:sz w:val="24"/>
+          <w:szCs w:val="24"/>
+        </w:rPr>
+        <w:t xml:space="preserve"> on décale le curseur. Si c’est la touche retour, on efface le dernier caractère. </w:t>
       </w:r>
     </w:p>
     <w:p>
@@ -3109,6 +3466,13 @@
           <w:sz w:val="24"/>
           <w:szCs w:val="24"/>
         </w:rPr>
+        <w:t>,</w:t>
+      </w:r>
+      <w:r>
+        <w:rPr>
+          <w:sz w:val="24"/>
+          <w:szCs w:val="24"/>
+        </w:rPr>
         <w:t xml:space="preserve"> se référer</w:t>
       </w:r>
       <w:r>
@@ -3203,42 +3567,35 @@
           <w:sz w:val="24"/>
           <w:szCs w:val="24"/>
         </w:rPr>
-        <w:t>l’</w:t>
-      </w:r>
-      <w:r>
-        <w:rPr>
-          <w:sz w:val="24"/>
-          <w:szCs w:val="24"/>
-        </w:rPr>
-        <w:t xml:space="preserve">on </w:t>
-      </w:r>
-      <w:r>
-        <w:rPr>
-          <w:sz w:val="24"/>
-          <w:szCs w:val="24"/>
-        </w:rPr>
-        <w:t>envoie</w:t>
-      </w:r>
-      <w:r>
-        <w:rPr>
-          <w:sz w:val="24"/>
-          <w:szCs w:val="24"/>
-        </w:rPr>
-        <w:t xml:space="preserve"> le message au serveur et </w:t>
-      </w:r>
-      <w:r>
-        <w:rPr>
-          <w:sz w:val="24"/>
-          <w:szCs w:val="24"/>
-        </w:rPr>
-        <w:t>l’</w:t>
-      </w:r>
-      <w:r>
-        <w:rPr>
-          <w:sz w:val="24"/>
-          <w:szCs w:val="24"/>
-        </w:rPr>
-        <w:t>on écrit le message dans la conversation</w:t>
+        <w:t>on l’envoie</w:t>
+      </w:r>
+      <w:r>
+        <w:rPr>
+          <w:sz w:val="24"/>
+          <w:szCs w:val="24"/>
+        </w:rPr>
+        <w:t xml:space="preserve"> au serveur et </w:t>
+      </w:r>
+      <w:r>
+        <w:rPr>
+          <w:sz w:val="24"/>
+          <w:szCs w:val="24"/>
+        </w:rPr>
+        <w:t>on l’écrit</w:t>
+      </w:r>
+      <w:r>
+        <w:rPr>
+          <w:sz w:val="24"/>
+          <w:szCs w:val="24"/>
+        </w:rPr>
+        <w:t xml:space="preserve"> dans la conversation</w:t>
+      </w:r>
+      <w:r>
+        <w:rPr>
+          <w:sz w:val="24"/>
+          <w:szCs w:val="24"/>
+        </w:rPr>
+        <w:t>,</w:t>
       </w:r>
       <w:r>
         <w:rPr>
@@ -3366,6 +3723,7 @@
       <w:proofErr w:type="spellStart"/>
       <w:r>
         <w:rPr>
+          <w:i/>
           <w:sz w:val="24"/>
           <w:szCs w:val="24"/>
         </w:rPr>
@@ -3382,6 +3740,7 @@
       <w:proofErr w:type="spellStart"/>
       <w:r>
         <w:rPr>
+          <w:i/>
           <w:sz w:val="24"/>
           <w:szCs w:val="24"/>
         </w:rPr>
@@ -3407,7 +3766,21 @@
           <w:sz w:val="24"/>
           <w:szCs w:val="24"/>
         </w:rPr>
-        <w:t xml:space="preserve"> un caractère, cette fonction bloqu</w:t>
+        <w:t xml:space="preserve"> un caractère, </w:t>
+      </w:r>
+      <w:r>
+        <w:rPr>
+          <w:sz w:val="24"/>
+          <w:szCs w:val="24"/>
+        </w:rPr>
+        <w:t>elle</w:t>
+      </w:r>
+      <w:r>
+        <w:rPr>
+          <w:sz w:val="24"/>
+          <w:szCs w:val="24"/>
+        </w:rPr>
+        <w:t xml:space="preserve"> bloqu</w:t>
       </w:r>
       <w:r>
         <w:rPr>
@@ -3422,6 +3795,13 @@
           <w:szCs w:val="24"/>
         </w:rPr>
         <w:t xml:space="preserve"> la réception des messages jusqu’à l’appui sur la touche entrée</w:t>
+      </w:r>
+      <w:r>
+        <w:rPr>
+          <w:sz w:val="24"/>
+          <w:szCs w:val="24"/>
+        </w:rPr>
+        <w:t>. En fait</w:t>
       </w:r>
       <w:r>
         <w:rPr>
@@ -3552,6 +3932,52 @@
       <w:proofErr w:type="spellStart"/>
       <w:r>
         <w:rPr>
+          <w:i/>
+          <w:sz w:val="24"/>
+          <w:szCs w:val="24"/>
+        </w:rPr>
+        <w:t>server.c</w:t>
+      </w:r>
+      <w:proofErr w:type="spellEnd"/>
+      <w:r>
+        <w:rPr>
+          <w:sz w:val="24"/>
+          <w:szCs w:val="24"/>
+        </w:rPr>
+        <w:t xml:space="preserve"> contenant le code source</w:t>
+      </w:r>
+      <w:r>
+        <w:rPr>
+          <w:sz w:val="24"/>
+          <w:szCs w:val="24"/>
+        </w:rPr>
+        <w:t xml:space="preserve"> principal</w:t>
+      </w:r>
+      <w:r>
+        <w:rPr>
+          <w:sz w:val="24"/>
+          <w:szCs w:val="24"/>
+        </w:rPr>
+        <w:t xml:space="preserve"> du</w:t>
+      </w:r>
+      <w:r>
+        <w:rPr>
+          <w:sz w:val="24"/>
+          <w:szCs w:val="24"/>
+        </w:rPr>
+        <w:t xml:space="preserve"> serveur</w:t>
+      </w:r>
+      <w:r>
+        <w:rPr>
+          <w:sz w:val="24"/>
+          <w:szCs w:val="24"/>
+        </w:rPr>
+        <w:t xml:space="preserve">, du fichier </w:t>
+      </w:r>
+      <w:proofErr w:type="spellStart"/>
+      <w:r>
+        <w:rPr>
+          <w:i/>
           <w:sz w:val="24"/>
           <w:szCs w:val="24"/>
         </w:rPr>
@@ -3559,50 +3985,66 @@
       </w:r>
       <w:r>
         <w:rPr>
-          <w:sz w:val="24"/>
-          <w:szCs w:val="24"/>
-        </w:rPr>
-        <w:t>.c</w:t>
-      </w:r>
-      <w:proofErr w:type="spellEnd"/>
-      <w:r>
-        <w:rPr>
-          <w:sz w:val="24"/>
-          <w:szCs w:val="24"/>
-        </w:rPr>
-        <w:t xml:space="preserve"> contenant le code source</w:t>
-      </w:r>
-      <w:r>
-        <w:rPr>
-          <w:sz w:val="24"/>
-          <w:szCs w:val="24"/>
-        </w:rPr>
-        <w:t xml:space="preserve"> principal</w:t>
-      </w:r>
-      <w:r>
-        <w:rPr>
-          <w:sz w:val="24"/>
-          <w:szCs w:val="24"/>
-        </w:rPr>
-        <w:t xml:space="preserve"> du</w:t>
-      </w:r>
-      <w:r>
-        <w:rPr>
-          <w:sz w:val="24"/>
-          <w:szCs w:val="24"/>
-        </w:rPr>
-        <w:t xml:space="preserve"> serveur</w:t>
-      </w:r>
-      <w:r>
-        <w:rPr>
-          <w:sz w:val="24"/>
-          <w:szCs w:val="24"/>
-        </w:rPr>
-        <w:t xml:space="preserve">, du fichier </w:t>
-      </w:r>
-      <w:proofErr w:type="spellStart"/>
-      <w:r>
-        <w:rPr>
+          <w:i/>
+          <w:sz w:val="24"/>
+          <w:szCs w:val="24"/>
+        </w:rPr>
+        <w:t>_functions.c</w:t>
+      </w:r>
+      <w:proofErr w:type="spellEnd"/>
+      <w:r>
+        <w:rPr>
+          <w:sz w:val="24"/>
+          <w:szCs w:val="24"/>
+        </w:rPr>
+        <w:t xml:space="preserve"> contenant les</w:t>
+      </w:r>
+      <w:r>
+        <w:rPr>
+          <w:sz w:val="24"/>
+          <w:szCs w:val="24"/>
+        </w:rPr>
+        <w:t xml:space="preserve"> définitions des</w:t>
+      </w:r>
+      <w:r>
+        <w:rPr>
+          <w:sz w:val="24"/>
+          <w:szCs w:val="24"/>
+        </w:rPr>
+        <w:t xml:space="preserve"> différentes fonctions</w:t>
+      </w:r>
+      <w:r>
+        <w:rPr>
+          <w:sz w:val="24"/>
+          <w:szCs w:val="24"/>
+        </w:rPr>
+        <w:t xml:space="preserve"> nécessaires au bon fonctionnement du script principal</w:t>
+      </w:r>
+      <w:r>
+        <w:rPr>
+          <w:sz w:val="24"/>
+          <w:szCs w:val="24"/>
+        </w:rPr>
+        <w:t xml:space="preserve"> du </w:t>
+      </w:r>
+      <w:r>
+        <w:rPr>
+          <w:sz w:val="24"/>
+          <w:szCs w:val="24"/>
+        </w:rPr>
+        <w:t>serveur</w:t>
+      </w:r>
+      <w:r>
+        <w:rPr>
+          <w:sz w:val="24"/>
+          <w:szCs w:val="24"/>
+        </w:rPr>
+        <w:t xml:space="preserve"> et des fichiers headers </w:t>
+      </w:r>
+      <w:proofErr w:type="spellStart"/>
+      <w:r>
+        <w:rPr>
+          <w:i/>
           <w:sz w:val="24"/>
           <w:szCs w:val="24"/>
         </w:rPr>
@@ -3610,64 +4052,24 @@
       </w:r>
       <w:r>
         <w:rPr>
-          <w:sz w:val="24"/>
-          <w:szCs w:val="24"/>
-        </w:rPr>
-        <w:t>_functions.c</w:t>
-      </w:r>
-      <w:proofErr w:type="spellEnd"/>
-      <w:r>
-        <w:rPr>
-          <w:sz w:val="24"/>
-          <w:szCs w:val="24"/>
-        </w:rPr>
-        <w:t xml:space="preserve"> contenant les</w:t>
-      </w:r>
-      <w:r>
-        <w:rPr>
-          <w:sz w:val="24"/>
-          <w:szCs w:val="24"/>
-        </w:rPr>
-        <w:t xml:space="preserve"> définitions des</w:t>
-      </w:r>
-      <w:r>
-        <w:rPr>
-          <w:sz w:val="24"/>
-          <w:szCs w:val="24"/>
-        </w:rPr>
-        <w:t xml:space="preserve"> différentes fonctions</w:t>
-      </w:r>
-      <w:r>
-        <w:rPr>
-          <w:sz w:val="24"/>
-          <w:szCs w:val="24"/>
-        </w:rPr>
-        <w:t xml:space="preserve"> nécessaires au bon fonctionnement du script principal</w:t>
-      </w:r>
-      <w:r>
-        <w:rPr>
-          <w:sz w:val="24"/>
-          <w:szCs w:val="24"/>
-        </w:rPr>
-        <w:t xml:space="preserve"> du </w:t>
-      </w:r>
-      <w:r>
-        <w:rPr>
-          <w:sz w:val="24"/>
-          <w:szCs w:val="24"/>
-        </w:rPr>
-        <w:t>serveur</w:t>
-      </w:r>
-      <w:r>
-        <w:rPr>
-          <w:sz w:val="24"/>
-          <w:szCs w:val="24"/>
-        </w:rPr>
-        <w:t xml:space="preserve"> et des fichiers headers </w:t>
-      </w:r>
-      <w:proofErr w:type="spellStart"/>
-      <w:r>
-        <w:rPr>
+          <w:i/>
+          <w:sz w:val="24"/>
+          <w:szCs w:val="24"/>
+        </w:rPr>
+        <w:t>.h</w:t>
+      </w:r>
+      <w:proofErr w:type="spellEnd"/>
+      <w:r>
+        <w:rPr>
+          <w:sz w:val="24"/>
+          <w:szCs w:val="24"/>
+        </w:rPr>
+        <w:t xml:space="preserve"> et </w:t>
+      </w:r>
+      <w:proofErr w:type="spellStart"/>
+      <w:r>
+        <w:rPr>
+          <w:i/>
           <w:sz w:val="24"/>
           <w:szCs w:val="24"/>
         </w:rPr>
@@ -3675,29 +4077,7 @@
       </w:r>
       <w:r>
         <w:rPr>
-          <w:sz w:val="24"/>
-          <w:szCs w:val="24"/>
-        </w:rPr>
-        <w:t>.h</w:t>
-      </w:r>
-      <w:proofErr w:type="spellEnd"/>
-      <w:r>
-        <w:rPr>
-          <w:sz w:val="24"/>
-          <w:szCs w:val="24"/>
-        </w:rPr>
-        <w:t xml:space="preserve"> et </w:t>
-      </w:r>
-      <w:proofErr w:type="spellStart"/>
-      <w:r>
-        <w:rPr>
-          <w:sz w:val="24"/>
-          <w:szCs w:val="24"/>
-        </w:rPr>
-        <w:t>server</w:t>
-      </w:r>
-      <w:r>
-        <w:rPr>
+          <w:i/>
           <w:sz w:val="24"/>
           <w:szCs w:val="24"/>
         </w:rPr>
@@ -3714,6 +4094,7 @@
       <w:proofErr w:type="spellStart"/>
       <w:r>
         <w:rPr>
+          <w:i/>
           <w:sz w:val="24"/>
           <w:szCs w:val="24"/>
         </w:rPr>
@@ -3777,7 +4158,23 @@
           <w:sz w:val="24"/>
           <w:szCs w:val="24"/>
         </w:rPr>
-        <w:t xml:space="preserve"> (il s’agira du port pour la socket passive)</w:t>
+        <w:t xml:space="preserve"> (il s’agira du port pour </w:t>
+      </w:r>
+      <w:proofErr w:type="gramStart"/>
+      <w:r>
+        <w:rPr>
+          <w:sz w:val="24"/>
+          <w:szCs w:val="24"/>
+        </w:rPr>
+        <w:t>la socket passive</w:t>
+      </w:r>
+      <w:proofErr w:type="gramEnd"/>
+      <w:r>
+        <w:rPr>
+          <w:sz w:val="24"/>
+          <w:szCs w:val="24"/>
+        </w:rPr>
+        <w:t>)</w:t>
       </w:r>
       <w:r>
         <w:rPr>
@@ -3857,6 +4254,7 @@
       <w:proofErr w:type="spellStart"/>
       <w:r>
         <w:rPr>
+          <w:i/>
           <w:sz w:val="24"/>
           <w:szCs w:val="24"/>
         </w:rPr>
@@ -3864,6 +4262,7 @@
       </w:r>
       <w:r>
         <w:rPr>
+          <w:i/>
           <w:sz w:val="24"/>
           <w:szCs w:val="24"/>
         </w:rPr>
@@ -3871,6 +4270,7 @@
       </w:r>
       <w:r>
         <w:rPr>
+          <w:i/>
           <w:sz w:val="24"/>
           <w:szCs w:val="24"/>
         </w:rPr>
@@ -3879,10 +4279,18 @@
       <w:proofErr w:type="spellEnd"/>
       <w:r>
         <w:rPr>
-          <w:sz w:val="24"/>
-          <w:szCs w:val="24"/>
-        </w:rPr>
-        <w:t> ») pour conserver l’ensemble des clients connectés</w:t>
+          <w:i/>
+          <w:sz w:val="24"/>
+          <w:szCs w:val="24"/>
+        </w:rPr>
+        <w:t> </w:t>
+      </w:r>
+      <w:r>
+        <w:rPr>
+          <w:sz w:val="24"/>
+          <w:szCs w:val="24"/>
+        </w:rPr>
+        <w:t>») pour conserver l’ensemble des clients connectés</w:t>
       </w:r>
       <w:r>
         <w:rPr>
@@ -3935,7 +4343,23 @@
           <w:sz w:val="24"/>
           <w:szCs w:val="24"/>
         </w:rPr>
-        <w:t xml:space="preserve"> représentant respectivement la socket relative aux messages et celle relative au transfert de fichiers</w:t>
+        <w:t xml:space="preserve"> représentant respectivement </w:t>
+      </w:r>
+      <w:proofErr w:type="gramStart"/>
+      <w:r>
+        <w:rPr>
+          <w:sz w:val="24"/>
+          <w:szCs w:val="24"/>
+        </w:rPr>
+        <w:t>la</w:t>
+      </w:r>
+      <w:proofErr w:type="gramEnd"/>
+      <w:r>
+        <w:rPr>
+          <w:sz w:val="24"/>
+          <w:szCs w:val="24"/>
+        </w:rPr>
+        <w:t xml:space="preserve"> socket relative aux messages et celle relative au transfert de fichiers</w:t>
       </w:r>
       <w:r>
         <w:rPr>
@@ -3961,6 +4385,7 @@
       <w:proofErr w:type="spellStart"/>
       <w:r>
         <w:rPr>
+          <w:i/>
           <w:sz w:val="24"/>
           <w:szCs w:val="24"/>
         </w:rPr>
@@ -4062,7 +4487,15 @@
           <w:sz w:val="24"/>
           <w:szCs w:val="24"/>
         </w:rPr>
-        <w:t>), de faire appel à un autre buffer de taille plus grande. On affectera alors le 1 024</w:t>
+        <w:t xml:space="preserve">), de faire appel à un autre buffer de taille plus grande. On affectera alors </w:t>
+      </w:r>
+      <w:proofErr w:type="gramStart"/>
+      <w:r>
+        <w:rPr>
+          <w:sz w:val="24"/>
+          <w:szCs w:val="24"/>
+        </w:rPr>
+        <w:t>le 1 024</w:t>
       </w:r>
       <w:r>
         <w:rPr>
@@ -4077,7 +4510,15 @@
           <w:sz w:val="24"/>
           <w:szCs w:val="24"/>
         </w:rPr>
-        <w:t xml:space="preserve"> octet de ce buffer de formatage à ‘\0’ avant de le copier dans le buffer standard pour finalement passer à l’envoi.</w:t>
+        <w:t xml:space="preserve"> octet</w:t>
+      </w:r>
+      <w:proofErr w:type="gramEnd"/>
+      <w:r>
+        <w:rPr>
+          <w:sz w:val="24"/>
+          <w:szCs w:val="24"/>
+        </w:rPr>
+        <w:t xml:space="preserve"> de ce buffer de formatage à ‘\0’ avant de le copier dans le buffer standard pour finalement passer à l’envoi.</w:t>
       </w:r>
     </w:p>
     <w:p>
@@ -4179,7 +4620,15 @@
           <w:sz w:val="24"/>
           <w:szCs w:val="24"/>
         </w:rPr>
-        <w:t xml:space="preserve"> écoute la</w:t>
+        <w:t xml:space="preserve"> écoute </w:t>
+      </w:r>
+      <w:proofErr w:type="gramStart"/>
+      <w:r>
+        <w:rPr>
+          <w:sz w:val="24"/>
+          <w:szCs w:val="24"/>
+        </w:rPr>
+        <w:t>la</w:t>
       </w:r>
       <w:r>
         <w:rPr>
@@ -4193,7 +4642,15 @@
           <w:sz w:val="24"/>
           <w:szCs w:val="24"/>
         </w:rPr>
-        <w:t xml:space="preserve"> passive du serveur</w:t>
+        <w:t xml:space="preserve"> passive</w:t>
+      </w:r>
+      <w:proofErr w:type="gramEnd"/>
+      <w:r>
+        <w:rPr>
+          <w:sz w:val="24"/>
+          <w:szCs w:val="24"/>
+        </w:rPr>
+        <w:t xml:space="preserve"> du serveur</w:t>
       </w:r>
       <w:r>
         <w:rPr>
@@ -4205,6 +4662,7 @@
       <w:proofErr w:type="spellStart"/>
       <w:r>
         <w:rPr>
+          <w:i/>
           <w:sz w:val="24"/>
           <w:szCs w:val="24"/>
         </w:rPr>
@@ -4228,6 +4686,7 @@
       <w:proofErr w:type="spellStart"/>
       <w:r>
         <w:rPr>
+          <w:i/>
           <w:sz w:val="24"/>
           <w:szCs w:val="24"/>
         </w:rPr>
@@ -4290,7 +4749,15 @@
           <w:sz w:val="24"/>
           <w:szCs w:val="24"/>
         </w:rPr>
-        <w:t xml:space="preserve"> l</w:t>
+        <w:t xml:space="preserve"> </w:t>
+      </w:r>
+      <w:proofErr w:type="gramStart"/>
+      <w:r>
+        <w:rPr>
+          <w:sz w:val="24"/>
+          <w:szCs w:val="24"/>
+        </w:rPr>
+        <w:t>l</w:t>
       </w:r>
       <w:r>
         <w:rPr>
@@ -4311,7 +4778,15 @@
           <w:sz w:val="24"/>
           <w:szCs w:val="24"/>
         </w:rPr>
-        <w:t xml:space="preserve">passive </w:t>
+        <w:t>passive</w:t>
+      </w:r>
+      <w:proofErr w:type="gramEnd"/>
+      <w:r>
+        <w:rPr>
+          <w:sz w:val="24"/>
+          <w:szCs w:val="24"/>
+        </w:rPr>
+        <w:t xml:space="preserve"> </w:t>
       </w:r>
       <w:r>
         <w:rPr>
@@ -4433,7 +4908,14 @@
           <w:sz w:val="24"/>
           <w:szCs w:val="24"/>
         </w:rPr>
-        <w:t>on lui envoi</w:t>
+        <w:t xml:space="preserve">on </w:t>
+      </w:r>
+      <w:r>
+        <w:rPr>
+          <w:sz w:val="24"/>
+          <w:szCs w:val="24"/>
+        </w:rPr>
+        <w:t>envoi</w:t>
       </w:r>
       <w:r>
         <w:rPr>
@@ -4454,21 +4936,49 @@
           <w:sz w:val="24"/>
           <w:szCs w:val="24"/>
         </w:rPr>
-        <w:t>négative à sa tentative de connexion pour enfin le supprimer</w:t>
-      </w:r>
-      <w:r>
-        <w:rPr>
-          <w:sz w:val="24"/>
-          <w:szCs w:val="24"/>
-        </w:rPr>
-        <w:t>. Sinon, on envoi</w:t>
-      </w:r>
-      <w:r>
-        <w:rPr>
-          <w:sz w:val="24"/>
-          <w:szCs w:val="24"/>
-        </w:rPr>
-        <w:t>e une réponse positive à la connexion du client et l’on attend l’accusé de réception avant de lui souhaiter la bienvenue. Les autres clients n’en demeurent pas en reste car ils recevront également un message leur signalant qu’un nouveau client s’est connecté</w:t>
+        <w:t xml:space="preserve">négative à sa tentative de connexion pour </w:t>
+      </w:r>
+      <w:r>
+        <w:rPr>
+          <w:sz w:val="24"/>
+          <w:szCs w:val="24"/>
+        </w:rPr>
+        <w:t>finalement</w:t>
+      </w:r>
+      <w:r>
+        <w:rPr>
+          <w:sz w:val="24"/>
+          <w:szCs w:val="24"/>
+        </w:rPr>
+        <w:t xml:space="preserve"> le supprimer</w:t>
+      </w:r>
+      <w:r>
+        <w:rPr>
+          <w:sz w:val="24"/>
+          <w:szCs w:val="24"/>
+        </w:rPr>
+        <w:t>. Sinon, on</w:t>
+      </w:r>
+      <w:r>
+        <w:rPr>
+          <w:sz w:val="24"/>
+          <w:szCs w:val="24"/>
+        </w:rPr>
+        <w:t xml:space="preserve"> lui</w:t>
+      </w:r>
+      <w:r>
+        <w:rPr>
+          <w:sz w:val="24"/>
+          <w:szCs w:val="24"/>
+        </w:rPr>
+        <w:t xml:space="preserve"> envoi</w:t>
+      </w:r>
+      <w:r>
+        <w:rPr>
+          <w:sz w:val="24"/>
+          <w:szCs w:val="24"/>
+        </w:rPr>
+        <w:t>e une réponse positive et l’on attend l’accusé de réception avant de lui souhaiter la bienvenue. Les autres clients n’en demeurent pas en reste car ils recevront également un message leur signalant qu’un nouveau client s’est connecté</w:t>
       </w:r>
       <w:r>
         <w:rPr>
@@ -4498,7 +5008,15 @@
           <w:sz w:val="24"/>
           <w:szCs w:val="24"/>
         </w:rPr>
-        <w:t xml:space="preserve">Si c’est la </w:t>
+        <w:t xml:space="preserve">Si c’est </w:t>
+      </w:r>
+      <w:proofErr w:type="gramStart"/>
+      <w:r>
+        <w:rPr>
+          <w:sz w:val="24"/>
+          <w:szCs w:val="24"/>
+        </w:rPr>
+        <w:t xml:space="preserve">la </w:t>
       </w:r>
       <w:r>
         <w:rPr>
@@ -4512,7 +5030,15 @@
           <w:sz w:val="24"/>
           <w:szCs w:val="24"/>
         </w:rPr>
-        <w:t xml:space="preserve"> relative aux</w:t>
+        <w:t xml:space="preserve"> relative</w:t>
+      </w:r>
+      <w:proofErr w:type="gramEnd"/>
+      <w:r>
+        <w:rPr>
+          <w:sz w:val="24"/>
+          <w:szCs w:val="24"/>
+        </w:rPr>
+        <w:t xml:space="preserve"> aux</w:t>
       </w:r>
       <w:r>
         <w:rPr>
@@ -4613,7 +5139,21 @@
           <w:sz w:val="24"/>
           <w:szCs w:val="24"/>
         </w:rPr>
-        <w:t xml:space="preserve">aux autres en leur envoyant un message avec la fonction </w:t>
+        <w:t>aux autres</w:t>
+      </w:r>
+      <w:r>
+        <w:rPr>
+          <w:sz w:val="24"/>
+          <w:szCs w:val="24"/>
+        </w:rPr>
+        <w:t>,</w:t>
+      </w:r>
+      <w:r>
+        <w:rPr>
+          <w:sz w:val="24"/>
+          <w:szCs w:val="24"/>
+        </w:rPr>
+        <w:t xml:space="preserve"> en leur envoyant un message avec la fonction </w:t>
       </w:r>
       <w:proofErr w:type="spellStart"/>
       <w:r>
@@ -4950,7 +5490,14 @@
           <w:sz w:val="24"/>
           <w:szCs w:val="24"/>
         </w:rPr>
-        <w:t>l’envoie</w:t>
+        <w:t>envoie</w:t>
+      </w:r>
+      <w:r>
+        <w:rPr>
+          <w:sz w:val="24"/>
+          <w:szCs w:val="24"/>
+        </w:rPr>
+        <w:t xml:space="preserve"> cette liste</w:t>
       </w:r>
       <w:r>
         <w:rPr>
@@ -5162,11 +5709,19 @@
           <w:sz w:val="24"/>
           <w:szCs w:val="24"/>
         </w:rPr>
+        <w:t>,</w:t>
+      </w:r>
+      <w:r>
+        <w:rPr>
+          <w:sz w:val="24"/>
+          <w:szCs w:val="24"/>
+        </w:rPr>
         <w:t xml:space="preserve"> on récupère le message avec la fonction </w:t>
       </w:r>
       <w:proofErr w:type="spellStart"/>
       <w:r>
         <w:rPr>
+          <w:i/>
           <w:sz w:val="24"/>
           <w:szCs w:val="24"/>
         </w:rPr>
@@ -5213,6 +5768,7 @@
       </w:r>
       <w:r>
         <w:rPr>
+          <w:i/>
           <w:sz w:val="24"/>
           <w:szCs w:val="24"/>
         </w:rPr>
@@ -5221,6 +5777,7 @@
       <w:proofErr w:type="spellStart"/>
       <w:r>
         <w:rPr>
+          <w:i/>
           <w:sz w:val="24"/>
           <w:szCs w:val="24"/>
         </w:rPr>
@@ -5229,10 +5786,18 @@
       <w:proofErr w:type="spellEnd"/>
       <w:r>
         <w:rPr>
-          <w:sz w:val="24"/>
-          <w:szCs w:val="24"/>
-        </w:rPr>
-        <w:t xml:space="preserve"> », </w:t>
+          <w:i/>
+          <w:sz w:val="24"/>
+          <w:szCs w:val="24"/>
+        </w:rPr>
+        <w:t> »</w:t>
+      </w:r>
+      <w:r>
+        <w:rPr>
+          <w:sz w:val="24"/>
+          <w:szCs w:val="24"/>
+        </w:rPr>
+        <w:t xml:space="preserve">, </w:t>
       </w:r>
       <w:r>
         <w:rPr>
@@ -5274,11 +5839,20 @@
           <w:sz w:val="24"/>
           <w:szCs w:val="24"/>
         </w:rPr>
-        <w:t xml:space="preserve"> « /</w:t>
-      </w:r>
-      <w:proofErr w:type="spellStart"/>
-      <w:r>
-        <w:rPr>
+        <w:t xml:space="preserve"> </w:t>
+      </w:r>
+      <w:r>
+        <w:rPr>
+          <w:i/>
+          <w:sz w:val="24"/>
+          <w:szCs w:val="24"/>
+        </w:rPr>
+        <w:t>« /</w:t>
+      </w:r>
+      <w:proofErr w:type="spellStart"/>
+      <w:r>
+        <w:rPr>
+          <w:i/>
           <w:sz w:val="24"/>
           <w:szCs w:val="24"/>
         </w:rPr>
@@ -5287,10 +5861,18 @@
       <w:proofErr w:type="spellEnd"/>
       <w:r>
         <w:rPr>
-          <w:sz w:val="24"/>
-          <w:szCs w:val="24"/>
-        </w:rPr>
-        <w:t xml:space="preserve"> » alors on déconnecte le serveur. </w:t>
+          <w:i/>
+          <w:sz w:val="24"/>
+          <w:szCs w:val="24"/>
+        </w:rPr>
+        <w:t> »</w:t>
+      </w:r>
+      <w:r>
+        <w:rPr>
+          <w:sz w:val="24"/>
+          <w:szCs w:val="24"/>
+        </w:rPr>
+        <w:t xml:space="preserve"> alors on déconnecte le serveur. </w:t>
       </w:r>
       <w:r>
         <w:rPr>
@@ -5318,7 +5900,22 @@
           <w:sz w:val="24"/>
           <w:szCs w:val="24"/>
         </w:rPr>
-        <w:t xml:space="preserve"> « /kick …» on vérifie que le pseudo existe puis on déconnecte le client</w:t>
+        <w:t xml:space="preserve"> </w:t>
+      </w:r>
+      <w:r>
+        <w:rPr>
+          <w:i/>
+          <w:sz w:val="24"/>
+          <w:szCs w:val="24"/>
+        </w:rPr>
+        <w:t xml:space="preserve">« /kick …» </w:t>
+      </w:r>
+      <w:r>
+        <w:rPr>
+          <w:sz w:val="24"/>
+          <w:szCs w:val="24"/>
+        </w:rPr>
+        <w:t>on vérifie que le pseudo existe puis on déconnecte le client</w:t>
       </w:r>
       <w:r>
         <w:rPr>
@@ -5332,11 +5929,20 @@
           <w:sz w:val="24"/>
           <w:szCs w:val="24"/>
         </w:rPr>
-        <w:t>. Sinon, si le message est « /</w:t>
-      </w:r>
-      <w:proofErr w:type="spellStart"/>
-      <w:r>
-        <w:rPr>
+        <w:t xml:space="preserve">. Sinon, si le message est </w:t>
+      </w:r>
+      <w:r>
+        <w:rPr>
+          <w:i/>
+          <w:sz w:val="24"/>
+          <w:szCs w:val="24"/>
+        </w:rPr>
+        <w:t>« /</w:t>
+      </w:r>
+      <w:proofErr w:type="spellStart"/>
+      <w:r>
+        <w:rPr>
+          <w:i/>
           <w:sz w:val="24"/>
           <w:szCs w:val="24"/>
         </w:rPr>
@@ -5345,10 +5951,18 @@
       <w:proofErr w:type="spellEnd"/>
       <w:r>
         <w:rPr>
-          <w:sz w:val="24"/>
-          <w:szCs w:val="24"/>
-        </w:rPr>
-        <w:t xml:space="preserve"> », on affiche les pseudos  </w:t>
+          <w:i/>
+          <w:sz w:val="24"/>
+          <w:szCs w:val="24"/>
+        </w:rPr>
+        <w:t> »</w:t>
+      </w:r>
+      <w:r>
+        <w:rPr>
+          <w:sz w:val="24"/>
+          <w:szCs w:val="24"/>
+        </w:rPr>
+        <w:t xml:space="preserve">, on affiche les pseudos </w:t>
       </w:r>
       <w:r>
         <w:rPr>
@@ -5633,11 +6247,20 @@
           <w:sz w:val="24"/>
           <w:szCs w:val="24"/>
         </w:rPr>
-        <w:t xml:space="preserve"> « /</w:t>
-      </w:r>
-      <w:proofErr w:type="spellStart"/>
-      <w:r>
-        <w:rPr>
+        <w:t xml:space="preserve"> </w:t>
+      </w:r>
+      <w:r>
+        <w:rPr>
+          <w:i/>
+          <w:sz w:val="24"/>
+          <w:szCs w:val="24"/>
+        </w:rPr>
+        <w:t>« /</w:t>
+      </w:r>
+      <w:proofErr w:type="spellStart"/>
+      <w:r>
+        <w:rPr>
+          <w:i/>
           <w:sz w:val="24"/>
           <w:szCs w:val="24"/>
         </w:rPr>
@@ -5646,68 +6269,7 @@
       <w:proofErr w:type="spellEnd"/>
       <w:r>
         <w:rPr>
-          <w:sz w:val="24"/>
-          <w:szCs w:val="24"/>
-        </w:rPr>
-        <w:t> » cependant, cette commande n’est autorisée que pour le serveur ou lors d’une erreur dans le transfert. Un message est alors affiché au client lui indiquant que cette commande n’est pas autorisée. Néanmoins, il est également possible que l’utilisateur ait saisi une requête de type « </w:t>
-      </w:r>
-      <w:r>
-        <w:rPr>
-          <w:sz w:val="24"/>
-          <w:szCs w:val="24"/>
-        </w:rPr>
-        <w:t>/</w:t>
-      </w:r>
-      <w:proofErr w:type="spellStart"/>
-      <w:r>
-        <w:rPr>
-          <w:sz w:val="24"/>
-          <w:szCs w:val="24"/>
-        </w:rPr>
-        <w:t>sendto</w:t>
-      </w:r>
-      <w:proofErr w:type="spellEnd"/>
-      <w:r>
-        <w:rPr>
-          <w:sz w:val="24"/>
-          <w:szCs w:val="24"/>
-        </w:rPr>
-        <w:t xml:space="preserve"> &lt;</w:t>
-      </w:r>
-      <w:proofErr w:type="spellStart"/>
-      <w:r>
-        <w:rPr>
-          <w:sz w:val="24"/>
-          <w:szCs w:val="24"/>
-        </w:rPr>
-        <w:t>dest_username</w:t>
-      </w:r>
-      <w:proofErr w:type="spellEnd"/>
-      <w:r>
-        <w:rPr>
-          <w:sz w:val="24"/>
-          <w:szCs w:val="24"/>
-        </w:rPr>
-        <w:t>&gt; &lt;</w:t>
-      </w:r>
-      <w:proofErr w:type="spellStart"/>
-      <w:r>
-        <w:rPr>
-          <w:sz w:val="24"/>
-          <w:szCs w:val="24"/>
-        </w:rPr>
-        <w:t>dir</w:t>
-      </w:r>
-      <w:proofErr w:type="spellEnd"/>
-      <w:r>
-        <w:rPr>
-          <w:sz w:val="24"/>
-          <w:szCs w:val="24"/>
-        </w:rPr>
-        <w:t>&gt;</w:t>
-      </w:r>
-      <w:r>
-        <w:rPr>
+          <w:i/>
           <w:sz w:val="24"/>
           <w:szCs w:val="24"/>
         </w:rPr>
@@ -5718,30 +6280,21 @@
           <w:sz w:val="24"/>
           <w:szCs w:val="24"/>
         </w:rPr>
-        <w:t xml:space="preserve">. Dans ce cas, l’on va d’abord </w:t>
-      </w:r>
-      <w:r>
-        <w:rPr>
-          <w:sz w:val="24"/>
-          <w:szCs w:val="24"/>
-        </w:rPr>
-        <w:t>regarder s’il est possible de verrouiller le mutex associé à la variable « </w:t>
-      </w:r>
-      <w:proofErr w:type="spellStart"/>
-      <w:r>
-        <w:rPr>
-          <w:sz w:val="24"/>
-          <w:szCs w:val="24"/>
-        </w:rPr>
-        <w:t>thread_status</w:t>
-      </w:r>
-      <w:proofErr w:type="spellEnd"/>
-      <w:r>
-        <w:rPr>
-          <w:sz w:val="24"/>
-          <w:szCs w:val="24"/>
-        </w:rPr>
-        <w:t> » représentant l’état du thread relatif à l’envoi et à la réception d’un fichier.</w:t>
+        <w:t>. C</w:t>
+      </w:r>
+      <w:r>
+        <w:rPr>
+          <w:sz w:val="24"/>
+          <w:szCs w:val="24"/>
+        </w:rPr>
+        <w:t xml:space="preserve">ependant, cette commande n’est autorisée que pour le serveur ou lors d’une erreur dans le transfert. Un message est alors affiché au client lui indiquant que cette </w:t>
+      </w:r>
+      <w:r>
+        <w:rPr>
+          <w:sz w:val="24"/>
+          <w:szCs w:val="24"/>
+        </w:rPr>
+        <w:t>commande n’est pas autorisée.</w:t>
       </w:r>
     </w:p>
     <w:p>
@@ -5758,11 +6311,88 @@
           <w:sz w:val="24"/>
           <w:szCs w:val="24"/>
         </w:rPr>
-        <w:t xml:space="preserve">Dans le cas d’un verrouillage effectif, nous avons accès à la variable </w:t>
-      </w:r>
-      <w:proofErr w:type="spellStart"/>
-      <w:r>
-        <w:rPr>
+        <w:t>Néanmoins, il est également possible que l’utilisateur ait saisi une requête de type « </w:t>
+      </w:r>
+      <w:r>
+        <w:rPr>
+          <w:sz w:val="24"/>
+          <w:szCs w:val="24"/>
+        </w:rPr>
+        <w:t>/</w:t>
+      </w:r>
+      <w:proofErr w:type="spellStart"/>
+      <w:r>
+        <w:rPr>
+          <w:sz w:val="24"/>
+          <w:szCs w:val="24"/>
+        </w:rPr>
+        <w:t>sendto</w:t>
+      </w:r>
+      <w:proofErr w:type="spellEnd"/>
+      <w:r>
+        <w:rPr>
+          <w:sz w:val="24"/>
+          <w:szCs w:val="24"/>
+        </w:rPr>
+        <w:t xml:space="preserve"> &lt;</w:t>
+      </w:r>
+      <w:proofErr w:type="spellStart"/>
+      <w:r>
+        <w:rPr>
+          <w:sz w:val="24"/>
+          <w:szCs w:val="24"/>
+        </w:rPr>
+        <w:t>dest_username</w:t>
+      </w:r>
+      <w:proofErr w:type="spellEnd"/>
+      <w:r>
+        <w:rPr>
+          <w:sz w:val="24"/>
+          <w:szCs w:val="24"/>
+        </w:rPr>
+        <w:t>&gt; &lt;</w:t>
+      </w:r>
+      <w:proofErr w:type="spellStart"/>
+      <w:r>
+        <w:rPr>
+          <w:sz w:val="24"/>
+          <w:szCs w:val="24"/>
+        </w:rPr>
+        <w:t>dir</w:t>
+      </w:r>
+      <w:proofErr w:type="spellEnd"/>
+      <w:r>
+        <w:rPr>
+          <w:sz w:val="24"/>
+          <w:szCs w:val="24"/>
+        </w:rPr>
+        <w:t>&gt;</w:t>
+      </w:r>
+      <w:r>
+        <w:rPr>
+          <w:sz w:val="24"/>
+          <w:szCs w:val="24"/>
+        </w:rPr>
+        <w:t> »</w:t>
+      </w:r>
+      <w:r>
+        <w:rPr>
+          <w:sz w:val="24"/>
+          <w:szCs w:val="24"/>
+        </w:rPr>
+        <w:t xml:space="preserve">. Dans ce cas, l’on va d’abord </w:t>
+      </w:r>
+      <w:r>
+        <w:rPr>
+          <w:sz w:val="24"/>
+          <w:szCs w:val="24"/>
+        </w:rPr>
+        <w:t>regarder s’il est possible de verrouiller le mutex associé à la variable « </w:t>
+      </w:r>
+      <w:proofErr w:type="spellStart"/>
+      <w:r>
+        <w:rPr>
+          <w:i/>
           <w:sz w:val="24"/>
           <w:szCs w:val="24"/>
         </w:rPr>
@@ -5774,42 +6404,7 @@
           <w:sz w:val="24"/>
           <w:szCs w:val="24"/>
         </w:rPr>
-        <w:t xml:space="preserve"> en écriture et en lecture</w:t>
-      </w:r>
-      <w:r>
-        <w:rPr>
-          <w:sz w:val="24"/>
-          <w:szCs w:val="24"/>
-        </w:rPr>
-        <w:t xml:space="preserve"> et il nous</w:t>
-      </w:r>
-      <w:r>
-        <w:rPr>
-          <w:sz w:val="24"/>
-          <w:szCs w:val="24"/>
-        </w:rPr>
-        <w:t xml:space="preserve"> est alors </w:t>
-      </w:r>
-      <w:r>
-        <w:rPr>
-          <w:sz w:val="24"/>
-          <w:szCs w:val="24"/>
-        </w:rPr>
-        <w:t>possible</w:t>
-      </w:r>
-      <w:r>
-        <w:rPr>
-          <w:sz w:val="24"/>
-          <w:szCs w:val="24"/>
-        </w:rPr>
-        <w:t xml:space="preserve"> de vérifi</w:t>
-      </w:r>
-      <w:r>
-        <w:rPr>
-          <w:sz w:val="24"/>
-          <w:szCs w:val="24"/>
-        </w:rPr>
-        <w:t>er la valeur de cette dernière. Après vérifications, l’on peut déterminer si un thread de transfert est déjà en cours ou non. Dans le premier cas, on signale tout simplement à l’utilisateur de retenter sa chance plus tard et dans le second, on passe à l’étape suivante.</w:t>
+        <w:t> » représentant l’état du thread relatif à l’envoi et à la réception d’un fichier.</w:t>
       </w:r>
     </w:p>
     <w:p>
@@ -5826,55 +6421,59 @@
           <w:sz w:val="24"/>
           <w:szCs w:val="24"/>
         </w:rPr>
-        <w:t xml:space="preserve">Il s’agit alors de vérifier la contenance de la requête : on fait ainsi appel aux fonctions </w:t>
-      </w:r>
-      <w:proofErr w:type="spellStart"/>
-      <w:r>
-        <w:rPr>
-          <w:i/>
-          <w:sz w:val="24"/>
-          <w:szCs w:val="24"/>
-        </w:rPr>
-        <w:t>verifySendingRequest</w:t>
-      </w:r>
-      <w:proofErr w:type="spellEnd"/>
-      <w:r>
-        <w:rPr>
-          <w:sz w:val="24"/>
-          <w:szCs w:val="24"/>
-        </w:rPr>
-        <w:t xml:space="preserve"> et </w:t>
-      </w:r>
-      <w:proofErr w:type="spellStart"/>
-      <w:r>
-        <w:rPr>
-          <w:i/>
-          <w:sz w:val="24"/>
-          <w:szCs w:val="24"/>
-        </w:rPr>
-        <w:t>verifyDirectory</w:t>
-      </w:r>
-      <w:proofErr w:type="spellEnd"/>
-      <w:r>
-        <w:rPr>
-          <w:sz w:val="24"/>
-          <w:szCs w:val="24"/>
-        </w:rPr>
-        <w:t xml:space="preserve"> qui </w:t>
-      </w:r>
-      <w:r>
-        <w:rPr>
-          <w:sz w:val="24"/>
-          <w:szCs w:val="24"/>
-        </w:rPr>
-        <w:t>examinent</w:t>
-      </w:r>
-      <w:r>
-        <w:rPr>
-          <w:sz w:val="24"/>
-          <w:szCs w:val="24"/>
-        </w:rPr>
-        <w:t xml:space="preserve"> respectivement la syntaxe de la requête et le chemin du fichier (notamment son existence). Si les vérifications échouent, on signale au client le problème et on revient au chat.</w:t>
+        <w:t xml:space="preserve">Dans le cas d’un verrouillage effectif, nous avons accès à la variable </w:t>
+      </w:r>
+      <w:proofErr w:type="spellStart"/>
+      <w:r>
+        <w:rPr>
+          <w:i/>
+          <w:sz w:val="24"/>
+          <w:szCs w:val="24"/>
+        </w:rPr>
+        <w:t>thread_status</w:t>
+      </w:r>
+      <w:proofErr w:type="spellEnd"/>
+      <w:r>
+        <w:rPr>
+          <w:sz w:val="24"/>
+          <w:szCs w:val="24"/>
+        </w:rPr>
+        <w:t xml:space="preserve"> en écriture et en lecture</w:t>
+      </w:r>
+      <w:r>
+        <w:rPr>
+          <w:sz w:val="24"/>
+          <w:szCs w:val="24"/>
+        </w:rPr>
+        <w:t xml:space="preserve"> et il nous</w:t>
+      </w:r>
+      <w:r>
+        <w:rPr>
+          <w:sz w:val="24"/>
+          <w:szCs w:val="24"/>
+        </w:rPr>
+        <w:t xml:space="preserve"> est alors </w:t>
+      </w:r>
+      <w:r>
+        <w:rPr>
+          <w:sz w:val="24"/>
+          <w:szCs w:val="24"/>
+        </w:rPr>
+        <w:t>possible</w:t>
+      </w:r>
+      <w:r>
+        <w:rPr>
+          <w:sz w:val="24"/>
+          <w:szCs w:val="24"/>
+        </w:rPr>
+        <w:t xml:space="preserve"> de vérifi</w:t>
+      </w:r>
+      <w:r>
+        <w:rPr>
+          <w:sz w:val="24"/>
+          <w:szCs w:val="24"/>
+        </w:rPr>
+        <w:t>er la valeur de cette dernière. Après vérifications, l’on peut déterminer si un thread de transfert est déjà en cours ou non. Dans le premier cas, on signale tout simplement à l’utilisateur de retenter sa chance plus tard et dans le second, on passe à l’étape suivante.</w:t>
       </w:r>
     </w:p>
     <w:p>
@@ -5891,70 +6490,55 @@
           <w:sz w:val="24"/>
           <w:szCs w:val="24"/>
         </w:rPr>
-        <w:t>Dans le cas positif, l’on envoie au serveur la requête brute</w:t>
-      </w:r>
-      <w:r>
-        <w:rPr>
-          <w:sz w:val="24"/>
-          <w:szCs w:val="24"/>
-        </w:rPr>
-        <w:t xml:space="preserve"> sur la</w:t>
-      </w:r>
-      <w:r>
-        <w:rPr>
-          <w:sz w:val="24"/>
-          <w:szCs w:val="24"/>
-        </w:rPr>
-        <w:t xml:space="preserve"> socket des messages</w:t>
-      </w:r>
-      <w:r>
-        <w:rPr>
-          <w:sz w:val="24"/>
-          <w:szCs w:val="24"/>
-        </w:rPr>
-        <w:t xml:space="preserve"> pour que celui-ci puisse la faire parvenir au destinataire. </w:t>
-      </w:r>
-      <w:r>
-        <w:rPr>
-          <w:sz w:val="24"/>
-          <w:szCs w:val="24"/>
-        </w:rPr>
-        <w:t xml:space="preserve">Suite à cela, l’on reçoit </w:t>
-      </w:r>
-      <w:r>
-        <w:rPr>
-          <w:sz w:val="24"/>
-          <w:szCs w:val="24"/>
-        </w:rPr>
-        <w:t>une réponse matérialisant</w:t>
-      </w:r>
-      <w:r>
-        <w:rPr>
-          <w:sz w:val="24"/>
-          <w:szCs w:val="24"/>
-        </w:rPr>
-        <w:t xml:space="preserve"> l’un des </w:t>
-      </w:r>
-      <w:r>
-        <w:rPr>
-          <w:sz w:val="24"/>
-          <w:szCs w:val="24"/>
-        </w:rPr>
-        <w:t xml:space="preserve">cas suivants : le destinataire n’est pas connu par le serveur, un transfert est déjà en cours entre d’autres clients, le destinataire a refusé la requête </w:t>
-      </w:r>
-      <w:r>
-        <w:rPr>
-          <w:sz w:val="24"/>
-          <w:szCs w:val="24"/>
-        </w:rPr>
-        <w:t>ou</w:t>
-      </w:r>
-      <w:r>
-        <w:rPr>
-          <w:sz w:val="24"/>
-          <w:szCs w:val="24"/>
-        </w:rPr>
-        <w:t xml:space="preserve"> enfin, le destinataire a accepté le transfert.</w:t>
+        <w:t xml:space="preserve">Il s’agit alors de vérifier la contenance de la requête : on fait ainsi appel aux fonctions </w:t>
+      </w:r>
+      <w:proofErr w:type="spellStart"/>
+      <w:r>
+        <w:rPr>
+          <w:i/>
+          <w:sz w:val="24"/>
+          <w:szCs w:val="24"/>
+        </w:rPr>
+        <w:t>verifySendingRequest</w:t>
+      </w:r>
+      <w:proofErr w:type="spellEnd"/>
+      <w:r>
+        <w:rPr>
+          <w:sz w:val="24"/>
+          <w:szCs w:val="24"/>
+        </w:rPr>
+        <w:t xml:space="preserve"> et </w:t>
+      </w:r>
+      <w:proofErr w:type="spellStart"/>
+      <w:r>
+        <w:rPr>
+          <w:i/>
+          <w:sz w:val="24"/>
+          <w:szCs w:val="24"/>
+        </w:rPr>
+        <w:t>verifyDirectory</w:t>
+      </w:r>
+      <w:proofErr w:type="spellEnd"/>
+      <w:r>
+        <w:rPr>
+          <w:sz w:val="24"/>
+          <w:szCs w:val="24"/>
+        </w:rPr>
+        <w:t xml:space="preserve"> qui </w:t>
+      </w:r>
+      <w:r>
+        <w:rPr>
+          <w:sz w:val="24"/>
+          <w:szCs w:val="24"/>
+        </w:rPr>
+        <w:t>examinent</w:t>
+      </w:r>
+      <w:r>
+        <w:rPr>
+          <w:sz w:val="24"/>
+          <w:szCs w:val="24"/>
+        </w:rPr>
+        <w:t xml:space="preserve"> respectivement la syntaxe de la requête et le chemin du fichier (notamment son existence). Si les vérifications échouent, on signale au client le problème et on revient au chat.</w:t>
       </w:r>
     </w:p>
     <w:p>
@@ -5971,182 +6555,7 @@
           <w:sz w:val="24"/>
           <w:szCs w:val="24"/>
         </w:rPr>
-        <w:t xml:space="preserve">Evidemment, si la réponse n’est pas favorable, l’on revient au chat tout en prévenant l’utilisateur. Dans l’opportunité inverse, </w:t>
-      </w:r>
-      <w:r>
-        <w:rPr>
-          <w:sz w:val="24"/>
-          <w:szCs w:val="24"/>
-        </w:rPr>
-        <w:t>l’</w:t>
-      </w:r>
-      <w:r>
-        <w:rPr>
-          <w:sz w:val="24"/>
-          <w:szCs w:val="24"/>
-        </w:rPr>
-        <w:t>on se prépare à lancer le thread relatif au transfert à proprement parlé</w:t>
-      </w:r>
-      <w:r>
-        <w:rPr>
-          <w:sz w:val="24"/>
-          <w:szCs w:val="24"/>
-        </w:rPr>
-        <w:t xml:space="preserve"> </w:t>
-      </w:r>
-      <w:r>
-        <w:rPr>
-          <w:sz w:val="24"/>
-          <w:szCs w:val="24"/>
-        </w:rPr>
-        <w:t>e</w:t>
-      </w:r>
-      <w:r>
-        <w:rPr>
-          <w:sz w:val="24"/>
-          <w:szCs w:val="24"/>
-        </w:rPr>
-        <w:t xml:space="preserve">xécutant la fonction </w:t>
-      </w:r>
-      <w:proofErr w:type="spellStart"/>
-      <w:r>
-        <w:rPr>
-          <w:i/>
-          <w:sz w:val="24"/>
-          <w:szCs w:val="24"/>
-        </w:rPr>
-        <w:t>transferSendControl</w:t>
-      </w:r>
-      <w:proofErr w:type="spellEnd"/>
-      <w:r>
-        <w:rPr>
-          <w:sz w:val="24"/>
-          <w:szCs w:val="24"/>
-        </w:rPr>
-        <w:t>.</w:t>
-      </w:r>
-      <w:r>
-        <w:rPr>
-          <w:sz w:val="24"/>
-          <w:szCs w:val="24"/>
-        </w:rPr>
-        <w:t xml:space="preserve"> Cela se prépare d’ailleurs par l’initialisation d’une structure</w:t>
-      </w:r>
-      <w:r>
-        <w:rPr>
-          <w:sz w:val="24"/>
-          <w:szCs w:val="24"/>
-        </w:rPr>
-        <w:t xml:space="preserve"> de type</w:t>
-      </w:r>
-      <w:r>
-        <w:rPr>
-          <w:sz w:val="24"/>
-          <w:szCs w:val="24"/>
-        </w:rPr>
-        <w:t xml:space="preserve"> </w:t>
-      </w:r>
-      <w:proofErr w:type="spellStart"/>
-      <w:r>
-        <w:rPr>
-          <w:i/>
-          <w:sz w:val="24"/>
-          <w:szCs w:val="24"/>
-        </w:rPr>
-        <w:t>struct</w:t>
-      </w:r>
-      <w:proofErr w:type="spellEnd"/>
-      <w:r>
-        <w:rPr>
-          <w:i/>
-          <w:sz w:val="24"/>
-          <w:szCs w:val="24"/>
-        </w:rPr>
-        <w:t xml:space="preserve"> </w:t>
-      </w:r>
-      <w:proofErr w:type="spellStart"/>
-      <w:r>
-        <w:rPr>
-          <w:i/>
-          <w:sz w:val="24"/>
-          <w:szCs w:val="24"/>
-        </w:rPr>
-        <w:t>TransferDetails</w:t>
-      </w:r>
-      <w:proofErr w:type="spellEnd"/>
-      <w:r>
-        <w:rPr>
-          <w:sz w:val="24"/>
-          <w:szCs w:val="24"/>
-        </w:rPr>
-        <w:t xml:space="preserve"> </w:t>
-      </w:r>
-      <w:r>
-        <w:rPr>
-          <w:sz w:val="24"/>
-          <w:szCs w:val="24"/>
-        </w:rPr>
-        <w:t xml:space="preserve">car les fonctions </w:t>
-      </w:r>
-      <w:r>
-        <w:rPr>
-          <w:sz w:val="24"/>
-          <w:szCs w:val="24"/>
-        </w:rPr>
-        <w:t>exécutées</w:t>
-      </w:r>
-      <w:r>
-        <w:rPr>
-          <w:sz w:val="24"/>
-          <w:szCs w:val="24"/>
-        </w:rPr>
-        <w:t xml:space="preserve"> par les threads ne prennent toujours qu’un pointeur universel en argument (</w:t>
-      </w:r>
-      <w:proofErr w:type="spellStart"/>
-      <w:r>
-        <w:rPr>
-          <w:i/>
-          <w:sz w:val="24"/>
-          <w:szCs w:val="24"/>
-        </w:rPr>
-        <w:t>void</w:t>
-      </w:r>
-      <w:proofErr w:type="spellEnd"/>
-      <w:r>
-        <w:rPr>
-          <w:i/>
-          <w:sz w:val="24"/>
-          <w:szCs w:val="24"/>
-        </w:rPr>
-        <w:t xml:space="preserve"> *</w:t>
-      </w:r>
-      <w:r>
-        <w:rPr>
-          <w:sz w:val="24"/>
-          <w:szCs w:val="24"/>
-        </w:rPr>
-        <w:t>). La structure est alors</w:t>
-      </w:r>
-      <w:r>
-        <w:rPr>
-          <w:sz w:val="24"/>
-          <w:szCs w:val="24"/>
-        </w:rPr>
-        <w:t xml:space="preserve"> composée d’un pointeur sur le chemin d’envoi du fichier*, du socket pour les fichiers, du socket pour les messages, d’un pointeur vers le mutex</w:t>
-      </w:r>
-      <w:r>
-        <w:rPr>
-          <w:sz w:val="24"/>
-          <w:szCs w:val="24"/>
-        </w:rPr>
-        <w:t>,</w:t>
-      </w:r>
-      <w:r>
-        <w:rPr>
-          <w:sz w:val="24"/>
-          <w:szCs w:val="24"/>
-        </w:rPr>
-        <w:t xml:space="preserve"> d’un pointeur</w:t>
+        <w:t>Dans le cas positif, l’on envoie au serveur la requête brute</w:t>
       </w:r>
       <w:r>
         <w:rPr>
@@ -6155,60 +6564,70 @@
         </w:rPr>
         <w:t xml:space="preserve"> sur </w:t>
       </w:r>
-      <w:proofErr w:type="spellStart"/>
-      <w:r>
-        <w:rPr>
-          <w:sz w:val="24"/>
-          <w:szCs w:val="24"/>
-        </w:rPr>
-        <w:t>int</w:t>
-      </w:r>
-      <w:proofErr w:type="spellEnd"/>
-      <w:r>
-        <w:rPr>
-          <w:sz w:val="24"/>
-          <w:szCs w:val="24"/>
-        </w:rPr>
-        <w:t xml:space="preserve"> vers la variable </w:t>
-      </w:r>
-      <w:proofErr w:type="spellStart"/>
-      <w:r>
-        <w:rPr>
-          <w:sz w:val="24"/>
-          <w:szCs w:val="24"/>
-        </w:rPr>
-        <w:t>thread_status</w:t>
-      </w:r>
-      <w:proofErr w:type="spellEnd"/>
-      <w:r>
-        <w:rPr>
-          <w:sz w:val="24"/>
-          <w:szCs w:val="24"/>
-        </w:rPr>
-        <w:t xml:space="preserve"> qui est d’ailleurs affectée juste avant le lancement du thread pour matérialiser l’état « en cours d’exécution »</w:t>
-      </w:r>
-      <w:r>
-        <w:rPr>
-          <w:sz w:val="24"/>
-          <w:szCs w:val="24"/>
-        </w:rPr>
-        <w:t xml:space="preserve">, d’un double pointeur sur char pour avoir accès à la conversation, d’un pointeur sur </w:t>
-      </w:r>
-      <w:proofErr w:type="spellStart"/>
-      <w:r>
-        <w:rPr>
-          <w:sz w:val="24"/>
-          <w:szCs w:val="24"/>
-        </w:rPr>
-        <w:t>int</w:t>
-      </w:r>
-      <w:proofErr w:type="spellEnd"/>
-      <w:r>
-        <w:rPr>
-          <w:sz w:val="24"/>
-          <w:szCs w:val="24"/>
-        </w:rPr>
-        <w:t xml:space="preserve"> pour la ligne active de la conversation, d’un pointeur sur le cadre du haut et d’un pointeur sur le cadre du bas de l’interface graphique.</w:t>
+      <w:proofErr w:type="gramStart"/>
+      <w:r>
+        <w:rPr>
+          <w:sz w:val="24"/>
+          <w:szCs w:val="24"/>
+        </w:rPr>
+        <w:t>la</w:t>
+      </w:r>
+      <w:proofErr w:type="gramEnd"/>
+      <w:r>
+        <w:rPr>
+          <w:sz w:val="24"/>
+          <w:szCs w:val="24"/>
+        </w:rPr>
+        <w:t xml:space="preserve"> socket des messages</w:t>
+      </w:r>
+      <w:r>
+        <w:rPr>
+          <w:sz w:val="24"/>
+          <w:szCs w:val="24"/>
+        </w:rPr>
+        <w:t xml:space="preserve"> pour que celui-ci puisse la faire parvenir au destinataire. </w:t>
+      </w:r>
+      <w:r>
+        <w:rPr>
+          <w:sz w:val="24"/>
+          <w:szCs w:val="24"/>
+        </w:rPr>
+        <w:t xml:space="preserve">Suite à cela, l’on reçoit </w:t>
+      </w:r>
+      <w:r>
+        <w:rPr>
+          <w:sz w:val="24"/>
+          <w:szCs w:val="24"/>
+        </w:rPr>
+        <w:t>une réponse matérialisant</w:t>
+      </w:r>
+      <w:r>
+        <w:rPr>
+          <w:sz w:val="24"/>
+          <w:szCs w:val="24"/>
+        </w:rPr>
+        <w:t xml:space="preserve"> l’un des </w:t>
+      </w:r>
+      <w:r>
+        <w:rPr>
+          <w:sz w:val="24"/>
+          <w:szCs w:val="24"/>
+        </w:rPr>
+        <w:t xml:space="preserve">cas suivants : le destinataire n’est pas connu par le serveur, un transfert est déjà en cours entre d’autres clients, le destinataire a refusé la requête </w:t>
+      </w:r>
+      <w:r>
+        <w:rPr>
+          <w:sz w:val="24"/>
+          <w:szCs w:val="24"/>
+        </w:rPr>
+        <w:t>ou</w:t>
+      </w:r>
+      <w:r>
+        <w:rPr>
+          <w:sz w:val="24"/>
+          <w:szCs w:val="24"/>
+        </w:rPr>
+        <w:t xml:space="preserve"> enfin, le destinataire a accepté le transfert.</w:t>
       </w:r>
     </w:p>
     <w:p>
@@ -6225,21 +6644,253 @@
           <w:sz w:val="24"/>
           <w:szCs w:val="24"/>
         </w:rPr>
-        <w:t xml:space="preserve">A noter que, juste après le thread, l’on pense évidemment à </w:t>
-      </w:r>
-      <w:r>
-        <w:rPr>
-          <w:sz w:val="24"/>
-          <w:szCs w:val="24"/>
-        </w:rPr>
-        <w:t>déverrouiller</w:t>
-      </w:r>
-      <w:r>
-        <w:rPr>
-          <w:sz w:val="24"/>
-          <w:szCs w:val="24"/>
-        </w:rPr>
-        <w:t xml:space="preserve"> le mutex qui sera par la suite verrouillé par le thread en question.</w:t>
+        <w:t xml:space="preserve">Evidemment, si la réponse n’est pas favorable, l’on revient au chat tout en prévenant l’utilisateur. Dans l’opportunité inverse, </w:t>
+      </w:r>
+      <w:r>
+        <w:rPr>
+          <w:sz w:val="24"/>
+          <w:szCs w:val="24"/>
+        </w:rPr>
+        <w:t>l’</w:t>
+      </w:r>
+      <w:r>
+        <w:rPr>
+          <w:sz w:val="24"/>
+          <w:szCs w:val="24"/>
+        </w:rPr>
+        <w:t>on se prépare à lancer le thread relatif au transfert à proprement parlé</w:t>
+      </w:r>
+      <w:r>
+        <w:rPr>
+          <w:sz w:val="24"/>
+          <w:szCs w:val="24"/>
+        </w:rPr>
+        <w:t xml:space="preserve"> </w:t>
+      </w:r>
+      <w:r>
+        <w:rPr>
+          <w:sz w:val="24"/>
+          <w:szCs w:val="24"/>
+        </w:rPr>
+        <w:t>e</w:t>
+      </w:r>
+      <w:r>
+        <w:rPr>
+          <w:sz w:val="24"/>
+          <w:szCs w:val="24"/>
+        </w:rPr>
+        <w:t xml:space="preserve">xécutant la fonction </w:t>
+      </w:r>
+      <w:proofErr w:type="spellStart"/>
+      <w:r>
+        <w:rPr>
+          <w:i/>
+          <w:sz w:val="24"/>
+          <w:szCs w:val="24"/>
+        </w:rPr>
+        <w:t>transferSendControl</w:t>
+      </w:r>
+      <w:proofErr w:type="spellEnd"/>
+      <w:r>
+        <w:rPr>
+          <w:sz w:val="24"/>
+          <w:szCs w:val="24"/>
+        </w:rPr>
+        <w:t>.</w:t>
+      </w:r>
+      <w:r>
+        <w:rPr>
+          <w:sz w:val="24"/>
+          <w:szCs w:val="24"/>
+        </w:rPr>
+        <w:t xml:space="preserve"> Cela se prépare d’ailleurs par l’initialisation d’une structure</w:t>
+      </w:r>
+      <w:r>
+        <w:rPr>
+          <w:sz w:val="24"/>
+          <w:szCs w:val="24"/>
+        </w:rPr>
+        <w:t xml:space="preserve"> de type</w:t>
+      </w:r>
+      <w:r>
+        <w:rPr>
+          <w:sz w:val="24"/>
+          <w:szCs w:val="24"/>
+        </w:rPr>
+        <w:t xml:space="preserve"> </w:t>
+      </w:r>
+      <w:proofErr w:type="spellStart"/>
+      <w:r>
+        <w:rPr>
+          <w:i/>
+          <w:sz w:val="24"/>
+          <w:szCs w:val="24"/>
+        </w:rPr>
+        <w:t>struct</w:t>
+      </w:r>
+      <w:proofErr w:type="spellEnd"/>
+      <w:r>
+        <w:rPr>
+          <w:i/>
+          <w:sz w:val="24"/>
+          <w:szCs w:val="24"/>
+        </w:rPr>
+        <w:t xml:space="preserve"> </w:t>
+      </w:r>
+      <w:proofErr w:type="spellStart"/>
+      <w:r>
+        <w:rPr>
+          <w:i/>
+          <w:sz w:val="24"/>
+          <w:szCs w:val="24"/>
+        </w:rPr>
+        <w:t>TransferDetails</w:t>
+      </w:r>
+      <w:proofErr w:type="spellEnd"/>
+      <w:r>
+        <w:rPr>
+          <w:sz w:val="24"/>
+          <w:szCs w:val="24"/>
+        </w:rPr>
+        <w:t xml:space="preserve"> </w:t>
+      </w:r>
+      <w:r>
+        <w:rPr>
+          <w:sz w:val="24"/>
+          <w:szCs w:val="24"/>
+        </w:rPr>
+        <w:t xml:space="preserve">car les fonctions </w:t>
+      </w:r>
+      <w:r>
+        <w:rPr>
+          <w:sz w:val="24"/>
+          <w:szCs w:val="24"/>
+        </w:rPr>
+        <w:t>exécutées</w:t>
+      </w:r>
+      <w:r>
+        <w:rPr>
+          <w:sz w:val="24"/>
+          <w:szCs w:val="24"/>
+        </w:rPr>
+        <w:t xml:space="preserve"> par les threads ne prennent toujours qu’un pointeur universel en argument (</w:t>
+      </w:r>
+      <w:proofErr w:type="spellStart"/>
+      <w:r>
+        <w:rPr>
+          <w:i/>
+          <w:sz w:val="24"/>
+          <w:szCs w:val="24"/>
+        </w:rPr>
+        <w:t>void</w:t>
+      </w:r>
+      <w:proofErr w:type="spellEnd"/>
+      <w:r>
+        <w:rPr>
+          <w:i/>
+          <w:sz w:val="24"/>
+          <w:szCs w:val="24"/>
+        </w:rPr>
+        <w:t xml:space="preserve"> *</w:t>
+      </w:r>
+      <w:r>
+        <w:rPr>
+          <w:sz w:val="24"/>
+          <w:szCs w:val="24"/>
+        </w:rPr>
+        <w:t>). La structure est alors</w:t>
+      </w:r>
+      <w:r>
+        <w:rPr>
+          <w:sz w:val="24"/>
+          <w:szCs w:val="24"/>
+        </w:rPr>
+        <w:t xml:space="preserve"> composée d’un pointeur sur le chemin d’envoi du fichier*, du socket pour les fichiers, du socket pour les messages, d’un pointeur vers le mutex</w:t>
+      </w:r>
+      <w:r>
+        <w:rPr>
+          <w:sz w:val="24"/>
+          <w:szCs w:val="24"/>
+        </w:rPr>
+        <w:t>,</w:t>
+      </w:r>
+      <w:r>
+        <w:rPr>
+          <w:sz w:val="24"/>
+          <w:szCs w:val="24"/>
+        </w:rPr>
+        <w:t xml:space="preserve"> d’un pointeur</w:t>
+      </w:r>
+      <w:r>
+        <w:rPr>
+          <w:sz w:val="24"/>
+          <w:szCs w:val="24"/>
+        </w:rPr>
+        <w:t xml:space="preserve"> sur </w:t>
+      </w:r>
+      <w:proofErr w:type="spellStart"/>
+      <w:r>
+        <w:rPr>
+          <w:sz w:val="24"/>
+          <w:szCs w:val="24"/>
+        </w:rPr>
+        <w:t>int</w:t>
+      </w:r>
+      <w:proofErr w:type="spellEnd"/>
+      <w:r>
+        <w:rPr>
+          <w:sz w:val="24"/>
+          <w:szCs w:val="24"/>
+        </w:rPr>
+        <w:t xml:space="preserve"> vers la variable </w:t>
+      </w:r>
+      <w:proofErr w:type="spellStart"/>
+      <w:r>
+        <w:rPr>
+          <w:i/>
+          <w:sz w:val="24"/>
+          <w:szCs w:val="24"/>
+        </w:rPr>
+        <w:t>thread_status</w:t>
+      </w:r>
+      <w:proofErr w:type="spellEnd"/>
+      <w:r>
+        <w:rPr>
+          <w:i/>
+          <w:sz w:val="24"/>
+          <w:szCs w:val="24"/>
+        </w:rPr>
+        <w:t xml:space="preserve"> </w:t>
+      </w:r>
+      <w:r>
+        <w:rPr>
+          <w:sz w:val="24"/>
+          <w:szCs w:val="24"/>
+        </w:rPr>
+        <w:t>qui est d’ailleurs affectée juste avant le lancement du thread pour matérialiser l’état « en cours d’exécution »</w:t>
+      </w:r>
+      <w:r>
+        <w:rPr>
+          <w:sz w:val="24"/>
+          <w:szCs w:val="24"/>
+        </w:rPr>
+        <w:t xml:space="preserve">, d’un double pointeur sur char pour avoir accès à la conversation, d’un pointeur sur </w:t>
+      </w:r>
+      <w:proofErr w:type="spellStart"/>
+      <w:r>
+        <w:rPr>
+          <w:sz w:val="24"/>
+          <w:szCs w:val="24"/>
+        </w:rPr>
+        <w:t>int</w:t>
+      </w:r>
+      <w:proofErr w:type="spellEnd"/>
+      <w:r>
+        <w:rPr>
+          <w:sz w:val="24"/>
+          <w:szCs w:val="24"/>
+        </w:rPr>
+        <w:t xml:space="preserve"> pour la ligne active de la conversation, d’un pointeur sur le cadre du haut et d’un pointeur sur le cadre du bas de l’interface graphique.</w:t>
       </w:r>
     </w:p>
     <w:p>
@@ -6257,7 +6908,35 @@
           <w:szCs w:val="24"/>
         </w:rPr>
         <w:lastRenderedPageBreak/>
-        <w:t>* : le chemin est un pointeur vers un caractère et non un tableau de caractères car l’allocation a déjà été effectuée dans le thread principal et le tableau ne sera pas modifié tant que le thread du transfert n’est pas terminé.</w:t>
+        <w:t>A noter que, juste après l</w:t>
+      </w:r>
+      <w:r>
+        <w:rPr>
+          <w:sz w:val="24"/>
+          <w:szCs w:val="24"/>
+        </w:rPr>
+        <w:t>a création du</w:t>
+      </w:r>
+      <w:r>
+        <w:rPr>
+          <w:sz w:val="24"/>
+          <w:szCs w:val="24"/>
+        </w:rPr>
+        <w:t xml:space="preserve"> thread, l’on pense évidemment à </w:t>
+      </w:r>
+      <w:r>
+        <w:rPr>
+          <w:sz w:val="24"/>
+          <w:szCs w:val="24"/>
+        </w:rPr>
+        <w:t>déverrouiller</w:t>
+      </w:r>
+      <w:r>
+        <w:rPr>
+          <w:sz w:val="24"/>
+          <w:szCs w:val="24"/>
+        </w:rPr>
+        <w:t xml:space="preserve"> le mutex qui sera par la suite verrouillé par le thread en question.</w:t>
       </w:r>
     </w:p>
     <w:p>
@@ -6274,6 +6953,23 @@
           <w:sz w:val="24"/>
           <w:szCs w:val="24"/>
         </w:rPr>
+        <w:t>* : le chemin est un pointeur vers un caractère et non un tableau de caractères car l’allocation a déjà été effectuée dans le thread principal et le tableau ne sera pas modifié tant que le thread du transfert n’est pas terminé.</w:t>
+      </w:r>
+    </w:p>
+    <w:p>
+      <w:pPr>
+        <w:ind w:firstLine="369"/>
+        <w:jc w:val="both"/>
+        <w:rPr>
+          <w:sz w:val="24"/>
+          <w:szCs w:val="24"/>
+        </w:rPr>
+      </w:pPr>
+      <w:r>
+        <w:rPr>
+          <w:sz w:val="24"/>
+          <w:szCs w:val="24"/>
+        </w:rPr>
         <w:t xml:space="preserve">Dans le thread, </w:t>
       </w:r>
       <w:r>
@@ -6295,11 +6991,20 @@
           <w:sz w:val="24"/>
           <w:szCs w:val="24"/>
         </w:rPr>
-        <w:t xml:space="preserve"> l’envoi d’un message de type « /</w:t>
-      </w:r>
-      <w:proofErr w:type="spellStart"/>
-      <w:r>
-        <w:rPr>
+        <w:t xml:space="preserve"> l’envoi d’un message de type </w:t>
+      </w:r>
+      <w:r>
+        <w:rPr>
+          <w:i/>
+          <w:sz w:val="24"/>
+          <w:szCs w:val="24"/>
+        </w:rPr>
+        <w:t>« /</w:t>
+      </w:r>
+      <w:proofErr w:type="spellStart"/>
+      <w:r>
+        <w:rPr>
+          <w:i/>
           <w:sz w:val="24"/>
           <w:szCs w:val="24"/>
         </w:rPr>
@@ -6308,10 +7013,18 @@
       <w:proofErr w:type="spellEnd"/>
       <w:r>
         <w:rPr>
-          <w:sz w:val="24"/>
-          <w:szCs w:val="24"/>
-        </w:rPr>
-        <w:t> » au serveur pour que ce dernier signale au client destinataire qu’il y a eu un problème. Vis-à-vis du transfert, l’on</w:t>
+          <w:i/>
+          <w:sz w:val="24"/>
+          <w:szCs w:val="24"/>
+        </w:rPr>
+        <w:t xml:space="preserve"> » </w:t>
+      </w:r>
+      <w:r>
+        <w:rPr>
+          <w:sz w:val="24"/>
+          <w:szCs w:val="24"/>
+        </w:rPr>
+        <w:t>au serveur pour que ce dernier signale au client destinataire qu’il y a eu un problème. Vis-à-vis du transfert, l’on</w:t>
       </w:r>
       <w:r>
         <w:rPr>
@@ -6404,6 +7117,7 @@
       <w:proofErr w:type="spellStart"/>
       <w:r>
         <w:rPr>
+          <w:i/>
           <w:sz w:val="24"/>
           <w:szCs w:val="24"/>
         </w:rPr>
@@ -6456,18 +7170,55 @@
           <w:sz w:val="24"/>
           <w:szCs w:val="24"/>
         </w:rPr>
-        <w:t>De la même manière que pour l’entrée standard, le socket relatif aux messages est surveillé en permanence chez le client. L’on peut alors recevoir un message quelconque qui sera affiché à l’écran mais il est également possible de recevoir</w:t>
-      </w:r>
-      <w:r>
-        <w:rPr>
-          <w:sz w:val="24"/>
-          <w:szCs w:val="24"/>
-        </w:rPr>
-        <w:t xml:space="preserve"> une commande. Celle-ci peut-être du type « /</w:t>
-      </w:r>
-      <w:proofErr w:type="spellStart"/>
-      <w:r>
-        <w:rPr>
+        <w:t>De la même manièr</w:t>
+      </w:r>
+      <w:r>
+        <w:rPr>
+          <w:sz w:val="24"/>
+          <w:szCs w:val="24"/>
+        </w:rPr>
+        <w:t>e que pour l’entrée standard, la socket relative</w:t>
+      </w:r>
+      <w:r>
+        <w:rPr>
+          <w:sz w:val="24"/>
+          <w:szCs w:val="24"/>
+        </w:rPr>
+        <w:t xml:space="preserve"> aux messages est surveillé</w:t>
+      </w:r>
+      <w:r>
+        <w:rPr>
+          <w:sz w:val="24"/>
+          <w:szCs w:val="24"/>
+        </w:rPr>
+        <w:t>e</w:t>
+      </w:r>
+      <w:r>
+        <w:rPr>
+          <w:sz w:val="24"/>
+          <w:szCs w:val="24"/>
+        </w:rPr>
+        <w:t xml:space="preserve"> en permanence chez le client. L’on peut alors recevoir un message quelconque qui sera affiché à l’écran mais il est également possible de recevoir</w:t>
+      </w:r>
+      <w:r>
+        <w:rPr>
+          <w:sz w:val="24"/>
+          <w:szCs w:val="24"/>
+        </w:rPr>
+        <w:t xml:space="preserve"> une commande. Celle-ci peut-être du type </w:t>
+      </w:r>
+      <w:r>
+        <w:rPr>
+          <w:i/>
+          <w:sz w:val="24"/>
+          <w:szCs w:val="24"/>
+        </w:rPr>
+        <w:t>« /</w:t>
+      </w:r>
+      <w:proofErr w:type="spellStart"/>
+      <w:r>
+        <w:rPr>
+          <w:i/>
           <w:sz w:val="24"/>
           <w:szCs w:val="24"/>
         </w:rPr>
@@ -6476,10 +7227,18 @@
       <w:proofErr w:type="spellEnd"/>
       <w:r>
         <w:rPr>
-          <w:sz w:val="24"/>
-          <w:szCs w:val="24"/>
-        </w:rPr>
-        <w:t xml:space="preserve"> » (énoncé </w:t>
+          <w:i/>
+          <w:sz w:val="24"/>
+          <w:szCs w:val="24"/>
+        </w:rPr>
+        <w:t> »</w:t>
+      </w:r>
+      <w:r>
+        <w:rPr>
+          <w:sz w:val="24"/>
+          <w:szCs w:val="24"/>
+        </w:rPr>
+        <w:t xml:space="preserve"> (énoncé </w:t>
       </w:r>
       <w:r>
         <w:rPr>
@@ -6507,11 +7266,20 @@
           <w:sz w:val="24"/>
           <w:szCs w:val="24"/>
         </w:rPr>
-        <w:t xml:space="preserve"> ou du type « /</w:t>
-      </w:r>
-      <w:proofErr w:type="spellStart"/>
-      <w:r>
-        <w:rPr>
+        <w:t xml:space="preserve"> ou du type </w:t>
+      </w:r>
+      <w:r>
+        <w:rPr>
+          <w:i/>
+          <w:sz w:val="24"/>
+          <w:szCs w:val="24"/>
+        </w:rPr>
+        <w:t>« /</w:t>
+      </w:r>
+      <w:proofErr w:type="spellStart"/>
+      <w:r>
+        <w:rPr>
+          <w:i/>
           <w:sz w:val="24"/>
           <w:szCs w:val="24"/>
         </w:rPr>
@@ -6520,14 +7288,73 @@
       <w:proofErr w:type="spellEnd"/>
       <w:r>
         <w:rPr>
-          <w:sz w:val="24"/>
-          <w:szCs w:val="24"/>
-        </w:rPr>
-        <w:t> ». On vérifie alors de la même manière qu’énoncé précédemment l’état du thread du transfert via « </w:t>
-      </w:r>
-      <w:proofErr w:type="spellStart"/>
-      <w:r>
-        <w:rPr>
+          <w:i/>
+          <w:sz w:val="24"/>
+          <w:szCs w:val="24"/>
+        </w:rPr>
+        <w:t> ».</w:t>
+      </w:r>
+      <w:r>
+        <w:rPr>
+          <w:sz w:val="24"/>
+          <w:szCs w:val="24"/>
+        </w:rPr>
+        <w:t xml:space="preserve"> On vérifie alors</w:t>
+      </w:r>
+      <w:r>
+        <w:rPr>
+          <w:sz w:val="24"/>
+          <w:szCs w:val="24"/>
+        </w:rPr>
+        <w:t>,</w:t>
+      </w:r>
+      <w:r>
+        <w:rPr>
+          <w:sz w:val="24"/>
+          <w:szCs w:val="24"/>
+        </w:rPr>
+        <w:t xml:space="preserve"> de la même manière qu’énoncé</w:t>
+      </w:r>
+      <w:r>
+        <w:rPr>
+          <w:sz w:val="24"/>
+          <w:szCs w:val="24"/>
+        </w:rPr>
+        <w:t>e</w:t>
+      </w:r>
+      <w:r>
+        <w:rPr>
+          <w:sz w:val="24"/>
+          <w:szCs w:val="24"/>
+        </w:rPr>
+        <w:t xml:space="preserve"> précédemment</w:t>
+      </w:r>
+      <w:r>
+        <w:rPr>
+          <w:sz w:val="24"/>
+          <w:szCs w:val="24"/>
+        </w:rPr>
+        <w:t>,</w:t>
+      </w:r>
+      <w:r>
+        <w:rPr>
+          <w:sz w:val="24"/>
+          <w:szCs w:val="24"/>
+        </w:rPr>
+        <w:t xml:space="preserve"> l’état du thread du transfert via </w:t>
+      </w:r>
+      <w:r>
+        <w:rPr>
+          <w:i/>
+          <w:sz w:val="24"/>
+          <w:szCs w:val="24"/>
+        </w:rPr>
+        <w:t>« </w:t>
+      </w:r>
+      <w:proofErr w:type="spellStart"/>
+      <w:r>
+        <w:rPr>
+          <w:i/>
           <w:sz w:val="24"/>
           <w:szCs w:val="24"/>
         </w:rPr>
@@ -6536,10 +7363,18 @@
       <w:proofErr w:type="spellEnd"/>
       <w:r>
         <w:rPr>
-          <w:sz w:val="24"/>
-          <w:szCs w:val="24"/>
-        </w:rPr>
-        <w:t> » et l’on passe alors en traitement de requête si c’est possible. L’utilisateur est effectivement interrogé</w:t>
+          <w:i/>
+          <w:sz w:val="24"/>
+          <w:szCs w:val="24"/>
+        </w:rPr>
+        <w:t> »</w:t>
+      </w:r>
+      <w:r>
+        <w:rPr>
+          <w:sz w:val="24"/>
+          <w:szCs w:val="24"/>
+        </w:rPr>
+        <w:t xml:space="preserve"> et l’on passe alors en traitement de requête si c’est possible. L’utilisateur est effectivement interrogé</w:t>
       </w:r>
       <w:r>
         <w:rPr>
@@ -6600,7 +7435,15 @@
           <w:sz w:val="24"/>
           <w:szCs w:val="24"/>
         </w:rPr>
-        <w:t xml:space="preserve"> créé à l’avenir dans son répertoire personnel (ou home directory dans la langue de Shakespeare). Cette réponse est alors transmise au serveur sur l</w:t>
+        <w:t xml:space="preserve"> créé à l’avenir dans son répertoire personnel (ou home directory dans la langue de Shakespeare). Cette réponse est alors transmise au serveur sur </w:t>
+      </w:r>
+      <w:proofErr w:type="gramStart"/>
+      <w:r>
+        <w:rPr>
+          <w:sz w:val="24"/>
+          <w:szCs w:val="24"/>
+        </w:rPr>
+        <w:t>l</w:t>
       </w:r>
       <w:r>
         <w:rPr>
@@ -6609,6 +7452,7 @@
         </w:rPr>
         <w:t>a</w:t>
       </w:r>
+      <w:proofErr w:type="gramEnd"/>
       <w:r>
         <w:rPr>
           <w:sz w:val="24"/>
@@ -6629,50 +7473,6 @@
           <w:szCs w:val="24"/>
         </w:rPr>
         <w:t xml:space="preserve"> dans la partie b. relative au serveur).</w:t>
-      </w:r>
-      <w:r>
-        <w:rPr>
-          <w:sz w:val="24"/>
-          <w:szCs w:val="24"/>
-        </w:rPr>
-        <w:t xml:space="preserve"> A noter que si, un fichier du même nom existe déjà dans le dossier </w:t>
-      </w:r>
-      <w:proofErr w:type="spellStart"/>
-      <w:r>
-        <w:rPr>
-          <w:sz w:val="24"/>
-          <w:szCs w:val="24"/>
-        </w:rPr>
-        <w:t>File_Transfer</w:t>
-      </w:r>
-      <w:proofErr w:type="spellEnd"/>
-      <w:r>
-        <w:rPr>
-          <w:sz w:val="24"/>
-          <w:szCs w:val="24"/>
-        </w:rPr>
-        <w:t xml:space="preserve">, </w:t>
-      </w:r>
-      <w:r>
-        <w:rPr>
-          <w:sz w:val="24"/>
-          <w:szCs w:val="24"/>
-        </w:rPr>
-        <w:t>la réception est d’office refusée</w:t>
-      </w:r>
-      <w:r>
-        <w:rPr>
-          <w:sz w:val="24"/>
-          <w:szCs w:val="24"/>
-        </w:rPr>
-        <w:t xml:space="preserve"> accompagné d’un message relatant la situation</w:t>
-      </w:r>
-      <w:r>
-        <w:rPr>
-          <w:sz w:val="24"/>
-          <w:szCs w:val="24"/>
-        </w:rPr>
-        <w:t>.</w:t>
       </w:r>
     </w:p>
     <w:p>
@@ -6689,80 +7489,44 @@
           <w:sz w:val="24"/>
           <w:szCs w:val="24"/>
         </w:rPr>
-        <w:t>La structure passé</w:t>
-      </w:r>
-      <w:r>
-        <w:rPr>
-          <w:sz w:val="24"/>
-          <w:szCs w:val="24"/>
-        </w:rPr>
-        <w:t>e</w:t>
-      </w:r>
-      <w:r>
-        <w:rPr>
-          <w:sz w:val="24"/>
-          <w:szCs w:val="24"/>
-        </w:rPr>
-        <w:t xml:space="preserve"> en argument au thread</w:t>
-      </w:r>
-      <w:r>
-        <w:rPr>
-          <w:sz w:val="24"/>
-          <w:szCs w:val="24"/>
-        </w:rPr>
-        <w:t xml:space="preserve"> qui appellera la fonction </w:t>
-      </w:r>
-      <w:proofErr w:type="spellStart"/>
-      <w:r>
-        <w:rPr>
-          <w:i/>
-          <w:sz w:val="24"/>
-          <w:szCs w:val="24"/>
-        </w:rPr>
-        <w:t>transferRecvControl</w:t>
-      </w:r>
-      <w:proofErr w:type="spellEnd"/>
-      <w:r>
-        <w:rPr>
-          <w:sz w:val="24"/>
-          <w:szCs w:val="24"/>
-        </w:rPr>
-        <w:t xml:space="preserve"> est la même</w:t>
-      </w:r>
-      <w:r>
-        <w:rPr>
-          <w:sz w:val="24"/>
-          <w:szCs w:val="24"/>
-        </w:rPr>
-        <w:t xml:space="preserve"> que lorsque l’on </w:t>
-      </w:r>
-      <w:r>
-        <w:rPr>
-          <w:sz w:val="24"/>
-          <w:szCs w:val="24"/>
-        </w:rPr>
-        <w:t>procède à un envoi</w:t>
-      </w:r>
-      <w:r>
-        <w:rPr>
-          <w:sz w:val="24"/>
-          <w:szCs w:val="24"/>
-        </w:rPr>
-        <w:t xml:space="preserve"> à ceci près que le chemin est évidemment non pas celui du fichier à </w:t>
-      </w:r>
-      <w:r>
-        <w:rPr>
-          <w:sz w:val="24"/>
-          <w:szCs w:val="24"/>
-        </w:rPr>
-        <w:t>expédier</w:t>
-      </w:r>
-      <w:r>
-        <w:rPr>
-          <w:sz w:val="24"/>
-          <w:szCs w:val="24"/>
-        </w:rPr>
-        <w:t xml:space="preserve"> mais bien celui du fichier dans lequel écrire.</w:t>
+        <w:t xml:space="preserve">A noter que si, un fichier du même nom existe déjà dans le dossier </w:t>
+      </w:r>
+      <w:proofErr w:type="spellStart"/>
+      <w:r>
+        <w:rPr>
+          <w:sz w:val="24"/>
+          <w:szCs w:val="24"/>
+        </w:rPr>
+        <w:t>File_Transfer</w:t>
+      </w:r>
+      <w:proofErr w:type="spellEnd"/>
+      <w:r>
+        <w:rPr>
+          <w:sz w:val="24"/>
+          <w:szCs w:val="24"/>
+        </w:rPr>
+        <w:t xml:space="preserve">, </w:t>
+      </w:r>
+      <w:r>
+        <w:rPr>
+          <w:sz w:val="24"/>
+          <w:szCs w:val="24"/>
+        </w:rPr>
+        <w:t>la réception est d’office refusée</w:t>
+      </w:r>
+      <w:r>
+        <w:rPr>
+          <w:sz w:val="24"/>
+          <w:szCs w:val="24"/>
+        </w:rPr>
+        <w:t xml:space="preserve"> accompagné d’un message relatant la situation</w:t>
+      </w:r>
+      <w:r>
+        <w:rPr>
+          <w:sz w:val="24"/>
+          <w:szCs w:val="24"/>
+        </w:rPr>
+        <w:t>.</w:t>
       </w:r>
     </w:p>
     <w:p>
@@ -6779,6 +7543,104 @@
           <w:sz w:val="24"/>
           <w:szCs w:val="24"/>
         </w:rPr>
+        <w:t>La structure passé</w:t>
+      </w:r>
+      <w:r>
+        <w:rPr>
+          <w:sz w:val="24"/>
+          <w:szCs w:val="24"/>
+        </w:rPr>
+        <w:t>e</w:t>
+      </w:r>
+      <w:r>
+        <w:rPr>
+          <w:sz w:val="24"/>
+          <w:szCs w:val="24"/>
+        </w:rPr>
+        <w:t xml:space="preserve"> (par adresse)</w:t>
+      </w:r>
+      <w:r>
+        <w:rPr>
+          <w:sz w:val="24"/>
+          <w:szCs w:val="24"/>
+        </w:rPr>
+        <w:t xml:space="preserve"> en argument au thread</w:t>
+      </w:r>
+      <w:r>
+        <w:rPr>
+          <w:sz w:val="24"/>
+          <w:szCs w:val="24"/>
+        </w:rPr>
+        <w:t xml:space="preserve"> qui appellera la fonction </w:t>
+      </w:r>
+      <w:proofErr w:type="spellStart"/>
+      <w:r>
+        <w:rPr>
+          <w:i/>
+          <w:sz w:val="24"/>
+          <w:szCs w:val="24"/>
+        </w:rPr>
+        <w:t>transferRecvControl</w:t>
+      </w:r>
+      <w:proofErr w:type="spellEnd"/>
+      <w:r>
+        <w:rPr>
+          <w:sz w:val="24"/>
+          <w:szCs w:val="24"/>
+        </w:rPr>
+        <w:t xml:space="preserve"> est la même</w:t>
+      </w:r>
+      <w:r>
+        <w:rPr>
+          <w:sz w:val="24"/>
+          <w:szCs w:val="24"/>
+        </w:rPr>
+        <w:t xml:space="preserve"> que lorsque l’on </w:t>
+      </w:r>
+      <w:r>
+        <w:rPr>
+          <w:sz w:val="24"/>
+          <w:szCs w:val="24"/>
+        </w:rPr>
+        <w:t>procède à un envoi</w:t>
+      </w:r>
+      <w:r>
+        <w:rPr>
+          <w:sz w:val="24"/>
+          <w:szCs w:val="24"/>
+        </w:rPr>
+        <w:t xml:space="preserve"> à ceci près que le chemin est évidemment non pas celui du fichier à </w:t>
+      </w:r>
+      <w:r>
+        <w:rPr>
+          <w:sz w:val="24"/>
+          <w:szCs w:val="24"/>
+        </w:rPr>
+        <w:t>expédier</w:t>
+      </w:r>
+      <w:r>
+        <w:rPr>
+          <w:sz w:val="24"/>
+          <w:szCs w:val="24"/>
+        </w:rPr>
+        <w:t xml:space="preserve"> mais bien celui du fichier dans lequel écrire.</w:t>
+      </w:r>
+    </w:p>
+    <w:p>
+      <w:pPr>
+        <w:ind w:firstLine="369"/>
+        <w:jc w:val="both"/>
+        <w:rPr>
+          <w:sz w:val="24"/>
+          <w:szCs w:val="24"/>
+        </w:rPr>
+      </w:pPr>
+      <w:r>
+        <w:rPr>
+          <w:sz w:val="24"/>
+          <w:szCs w:val="24"/>
+        </w:rPr>
+        <w:lastRenderedPageBreak/>
         <w:t>Dans le thread du transfert, l’on reçoit le nombre de paquets et la taille du dernier par le serveur qui ne sert en fait simplement que de médiateur. L’on passe alors à la réception à proprement parlé tout en envoyant un accusé de réception suite à chaque paquet reçu.</w:t>
       </w:r>
     </w:p>
@@ -6797,12 +7659,20 @@
           <w:sz w:val="24"/>
           <w:szCs w:val="24"/>
         </w:rPr>
-        <w:lastRenderedPageBreak/>
-        <w:t>En fin de transfert, l’on ferme également le thread en songeant à modifier la variable « </w:t>
-      </w:r>
-      <w:proofErr w:type="spellStart"/>
-      <w:r>
-        <w:rPr>
+        <w:t xml:space="preserve">En fin de transfert, l’on ferme également le thread en songeant à modifier la variable </w:t>
+      </w:r>
+      <w:r>
+        <w:rPr>
+          <w:i/>
+          <w:sz w:val="24"/>
+          <w:szCs w:val="24"/>
+        </w:rPr>
+        <w:t>« </w:t>
+      </w:r>
+      <w:proofErr w:type="spellStart"/>
+      <w:r>
+        <w:rPr>
+          <w:i/>
           <w:sz w:val="24"/>
           <w:szCs w:val="24"/>
         </w:rPr>
@@ -6811,10 +7681,18 @@
       <w:proofErr w:type="spellEnd"/>
       <w:r>
         <w:rPr>
-          <w:sz w:val="24"/>
-          <w:szCs w:val="24"/>
-        </w:rPr>
-        <w:t> » en conséquence et à évidemment retirer le verrou sur le mutex.</w:t>
+          <w:i/>
+          <w:sz w:val="24"/>
+          <w:szCs w:val="24"/>
+        </w:rPr>
+        <w:t> »</w:t>
+      </w:r>
+      <w:r>
+        <w:rPr>
+          <w:sz w:val="24"/>
+          <w:szCs w:val="24"/>
+        </w:rPr>
+        <w:t xml:space="preserve"> en conséquence et à évidemment retirer le verrou sur le mutex.</w:t>
       </w:r>
       <w:r>
         <w:rPr>
@@ -6861,7 +7739,23 @@
           <w:sz w:val="24"/>
           <w:szCs w:val="24"/>
         </w:rPr>
-        <w:t>Comme expliqué dans la partie A, le serveur est toujours à l’écoute des sockets relatives aux messages des clients. Il est donc possible,</w:t>
+        <w:t xml:space="preserve">Comme expliqué dans la partie A, le serveur est toujours à l’écoute des sockets </w:t>
+      </w:r>
+      <w:proofErr w:type="gramStart"/>
+      <w:r>
+        <w:rPr>
+          <w:sz w:val="24"/>
+          <w:szCs w:val="24"/>
+        </w:rPr>
+        <w:t>relatives</w:t>
+      </w:r>
+      <w:proofErr w:type="gramEnd"/>
+      <w:r>
+        <w:rPr>
+          <w:sz w:val="24"/>
+          <w:szCs w:val="24"/>
+        </w:rPr>
+        <w:t xml:space="preserve"> aux messages des clients. Il est donc possible,</w:t>
       </w:r>
       <w:r>
         <w:rPr>
@@ -6925,7 +7819,21 @@
           <w:sz w:val="24"/>
           <w:szCs w:val="24"/>
         </w:rPr>
-        <w:t> » contient une valeur matérialisant l’existence d’un thread de transfert en cours, une réponse négative est alors envoyé au client émetteur et une trace de cet évènement est affiché sur le terminal du serveur.</w:t>
+        <w:t> » contient une valeur matérialisant l’existence d’un thread de transfert en cours, une réponse négative est alors envoyé</w:t>
+      </w:r>
+      <w:r>
+        <w:rPr>
+          <w:sz w:val="24"/>
+          <w:szCs w:val="24"/>
+        </w:rPr>
+        <w:t>e</w:t>
+      </w:r>
+      <w:r>
+        <w:rPr>
+          <w:sz w:val="24"/>
+          <w:szCs w:val="24"/>
+        </w:rPr>
+        <w:t xml:space="preserve"> au client émetteur et une trace de cet évènement est affiché sur le terminal du serveur.</w:t>
       </w:r>
     </w:p>
     <w:p>
@@ -7167,7 +8075,21 @@
           <w:sz w:val="24"/>
           <w:szCs w:val="24"/>
         </w:rPr>
-        <w:t xml:space="preserve">A noter que, juste après le thread, l’on pense évidemment à </w:t>
+        <w:t>A noter que, juste après l</w:t>
+      </w:r>
+      <w:r>
+        <w:rPr>
+          <w:sz w:val="24"/>
+          <w:szCs w:val="24"/>
+        </w:rPr>
+        <w:t>a création du</w:t>
+      </w:r>
+      <w:r>
+        <w:rPr>
+          <w:sz w:val="24"/>
+          <w:szCs w:val="24"/>
+        </w:rPr>
+        <w:t xml:space="preserve"> thread, l’on pense évidemment à </w:t>
       </w:r>
       <w:r>
         <w:rPr>
@@ -7198,7 +8120,21 @@
           <w:sz w:val="24"/>
           <w:szCs w:val="24"/>
         </w:rPr>
-        <w:t>* : La requête est un pointeur sur un char et non un tableau de char car cette dernière a déjà été allouée dans le thread principal et l’on est sûr qu’elle ne sera pas modifiée tant que le transfert ne sera pas terminé.</w:t>
+        <w:t>* : La requête est un pointeur sur un char et non un tableau de char car cette dernière a déjà été allouée dans le thread principal et l’on est sûr qu’elle ne sera pas</w:t>
+      </w:r>
+      <w:r>
+        <w:rPr>
+          <w:sz w:val="24"/>
+          <w:szCs w:val="24"/>
+        </w:rPr>
+        <w:t xml:space="preserve"> modifiée tant que le transfert n’est</w:t>
+      </w:r>
+      <w:r>
+        <w:rPr>
+          <w:sz w:val="24"/>
+          <w:szCs w:val="24"/>
+        </w:rPr>
+        <w:t xml:space="preserve"> pas terminé.</w:t>
       </w:r>
     </w:p>
     <w:p>
@@ -7215,7 +8151,51 @@
           <w:sz w:val="24"/>
           <w:szCs w:val="24"/>
         </w:rPr>
-        <w:t>Au début de l’exécution du thread relatif au transfert, l’on envoie la requête au destinataire pour savoir si ce dernier souhaite effectivement recevoir le fichier sur la socket des messages et l’on reçoit sa réponse sur la socket des fichiers. Il est important d’expliquer un tel choix au niveau de la réception de la réponse</w:t>
+        <w:t>Au début de l’exécution du thread relatif au transfert, l’on envoie</w:t>
+      </w:r>
+      <w:r>
+        <w:rPr>
+          <w:sz w:val="24"/>
+          <w:szCs w:val="24"/>
+        </w:rPr>
+        <w:t xml:space="preserve">, </w:t>
+      </w:r>
+      <w:r>
+        <w:rPr>
+          <w:sz w:val="24"/>
+          <w:szCs w:val="24"/>
+        </w:rPr>
+        <w:t xml:space="preserve">sur </w:t>
+      </w:r>
+      <w:proofErr w:type="gramStart"/>
+      <w:r>
+        <w:rPr>
+          <w:sz w:val="24"/>
+          <w:szCs w:val="24"/>
+        </w:rPr>
+        <w:t>la</w:t>
+      </w:r>
+      <w:proofErr w:type="gramEnd"/>
+      <w:r>
+        <w:rPr>
+          <w:sz w:val="24"/>
+          <w:szCs w:val="24"/>
+        </w:rPr>
+        <w:t xml:space="preserve"> socket des messages</w:t>
+      </w:r>
+      <w:r>
+        <w:rPr>
+          <w:sz w:val="24"/>
+          <w:szCs w:val="24"/>
+        </w:rPr>
+        <w:t>,</w:t>
+      </w:r>
+      <w:r>
+        <w:rPr>
+          <w:sz w:val="24"/>
+          <w:szCs w:val="24"/>
+        </w:rPr>
+        <w:t xml:space="preserve"> la requête au destinataire pour savoir si ce dernier souhaite effectivement recevoir le fichier et l’on reçoit sa réponse sur la socket des fichiers. Il est important d’expliquer un tel choix au niveau de la réception de la réponse</w:t>
       </w:r>
       <w:r>
         <w:rPr>
@@ -7243,7 +8223,23 @@
           <w:sz w:val="24"/>
           <w:szCs w:val="24"/>
         </w:rPr>
-        <w:t xml:space="preserve"> de recevoir cette dernière sur la </w:t>
+        <w:t xml:space="preserve"> de recevoir cette dernière sur </w:t>
+      </w:r>
+      <w:proofErr w:type="gramStart"/>
+      <w:r>
+        <w:rPr>
+          <w:sz w:val="24"/>
+          <w:szCs w:val="24"/>
+        </w:rPr>
+        <w:t>la</w:t>
+      </w:r>
+      <w:proofErr w:type="gramEnd"/>
+      <w:r>
+        <w:rPr>
+          <w:sz w:val="24"/>
+          <w:szCs w:val="24"/>
+        </w:rPr>
+        <w:t xml:space="preserve"> </w:t>
       </w:r>
       <w:r>
         <w:rPr>
@@ -7258,6 +8254,245 @@
           <w:szCs w:val="24"/>
         </w:rPr>
         <w:t xml:space="preserve"> des messages, cela serait totalement entré en conflit avec le thread principal qui écoute également sur la socket des messages de chaque client.</w:t>
+      </w:r>
+    </w:p>
+    <w:p>
+      <w:pPr>
+        <w:ind w:firstLine="369"/>
+        <w:jc w:val="both"/>
+        <w:rPr>
+          <w:sz w:val="24"/>
+          <w:szCs w:val="24"/>
+        </w:rPr>
+      </w:pPr>
+      <w:r>
+        <w:rPr>
+          <w:sz w:val="24"/>
+          <w:szCs w:val="24"/>
+        </w:rPr>
+        <w:t xml:space="preserve">Concernant la réponse du client destinataire, celle-ci est analysée puis envoyée au client émetteur. Dans le cas d’un refus, une trace est affichée sur le terminal du serveur et l’on quitte </w:t>
+      </w:r>
+      <w:r>
+        <w:rPr>
+          <w:sz w:val="24"/>
+          <w:szCs w:val="24"/>
+        </w:rPr>
+        <w:lastRenderedPageBreak/>
+        <w:t>le thread en pensant à changer la valeur de « </w:t>
+      </w:r>
+      <w:proofErr w:type="spellStart"/>
+      <w:r>
+        <w:rPr>
+          <w:i/>
+          <w:sz w:val="24"/>
+          <w:szCs w:val="24"/>
+        </w:rPr>
+        <w:t>thread_status</w:t>
+      </w:r>
+      <w:proofErr w:type="spellEnd"/>
+      <w:r>
+        <w:rPr>
+          <w:sz w:val="24"/>
+          <w:szCs w:val="24"/>
+        </w:rPr>
+        <w:t> » et à relâcher le verrou sur le mutex. Dans le cas contraire l’on passe à l’étape suivant</w:t>
+      </w:r>
+      <w:r>
+        <w:rPr>
+          <w:sz w:val="24"/>
+          <w:szCs w:val="24"/>
+        </w:rPr>
+        <w:t>e décrite au paragraphe suivant</w:t>
+      </w:r>
+      <w:r>
+        <w:rPr>
+          <w:sz w:val="24"/>
+          <w:szCs w:val="24"/>
+        </w:rPr>
+        <w:t>.</w:t>
+      </w:r>
+    </w:p>
+    <w:p>
+      <w:pPr>
+        <w:ind w:firstLine="369"/>
+        <w:jc w:val="both"/>
+        <w:rPr>
+          <w:sz w:val="24"/>
+          <w:szCs w:val="24"/>
+        </w:rPr>
+      </w:pPr>
+      <w:r>
+        <w:rPr>
+          <w:sz w:val="24"/>
+          <w:szCs w:val="24"/>
+        </w:rPr>
+        <w:t>Par la suite, l’on reçoit le nombre de paquets et la taille du dernier paquet qui vont être envoyés. L’on pense à les stocker en mémoire et à les transmettre au client destinataire. Par ailleurs, ce dernier va alors nous envoyer un accusé de réception que l’on transmettra au client émetteur.</w:t>
+      </w:r>
+    </w:p>
+    <w:p>
+      <w:pPr>
+        <w:ind w:firstLine="369"/>
+        <w:jc w:val="both"/>
+        <w:rPr>
+          <w:sz w:val="24"/>
+          <w:szCs w:val="24"/>
+        </w:rPr>
+      </w:pPr>
+      <w:r>
+        <w:rPr>
+          <w:sz w:val="24"/>
+          <w:szCs w:val="24"/>
+        </w:rPr>
+        <w:t>Le transfert, à proprement parlé, peut alors commencer, l’on va pour chaque paquet, le recevoir, le transmettre au destinataire et récupérer l’accusé de réception de ce dernier pour finalement le renvoyer à l’émetteur.</w:t>
+      </w:r>
+    </w:p>
+    <w:p>
+      <w:pPr>
+        <w:spacing w:after="360"/>
+        <w:ind w:firstLine="369"/>
+        <w:jc w:val="both"/>
+        <w:rPr>
+          <w:sz w:val="24"/>
+          <w:szCs w:val="24"/>
+        </w:rPr>
+      </w:pPr>
+      <w:r>
+        <w:rPr>
+          <w:sz w:val="24"/>
+          <w:szCs w:val="24"/>
+        </w:rPr>
+        <w:t xml:space="preserve">Suite à cette étape, l’on affiche un message sur le terminal manifestant le bon déroulement du transfert, l’on affecte </w:t>
+      </w:r>
+      <w:r>
+        <w:rPr>
+          <w:sz w:val="24"/>
+          <w:szCs w:val="24"/>
+        </w:rPr>
+        <w:t>« </w:t>
+      </w:r>
+      <w:proofErr w:type="spellStart"/>
+      <w:r>
+        <w:rPr>
+          <w:i/>
+          <w:sz w:val="24"/>
+          <w:szCs w:val="24"/>
+        </w:rPr>
+        <w:t>thread_statu</w:t>
+      </w:r>
+      <w:r>
+        <w:rPr>
+          <w:i/>
+          <w:sz w:val="24"/>
+          <w:szCs w:val="24"/>
+        </w:rPr>
+        <w:t>s</w:t>
+      </w:r>
+      <w:proofErr w:type="spellEnd"/>
+      <w:r>
+        <w:rPr>
+          <w:i/>
+          <w:sz w:val="24"/>
+          <w:szCs w:val="24"/>
+        </w:rPr>
+        <w:t> »</w:t>
+      </w:r>
+      <w:r>
+        <w:rPr>
+          <w:sz w:val="24"/>
+          <w:szCs w:val="24"/>
+        </w:rPr>
+        <w:t xml:space="preserve"> à la valeur correspondant à l’état « en attente de lecture du code de retour du thread » </w:t>
+      </w:r>
+      <w:r>
+        <w:rPr>
+          <w:sz w:val="24"/>
+          <w:szCs w:val="24"/>
+        </w:rPr>
+        <w:t>et l’on libère le verrou juste avant de quitter le thread.</w:t>
+      </w:r>
+    </w:p>
+    <w:p>
+      <w:pPr>
+        <w:ind w:firstLine="369"/>
+        <w:jc w:val="both"/>
+        <w:rPr>
+          <w:sz w:val="24"/>
+          <w:szCs w:val="24"/>
+        </w:rPr>
+      </w:pPr>
+      <w:r>
+        <w:rPr>
+          <w:sz w:val="24"/>
+          <w:szCs w:val="24"/>
+        </w:rPr>
+        <w:t>A noter qu’il est également possible de recevoir une requ</w:t>
+      </w:r>
+      <w:r>
+        <w:rPr>
+          <w:sz w:val="24"/>
+          <w:szCs w:val="24"/>
+        </w:rPr>
+        <w:t>ête de type « /</w:t>
+      </w:r>
+      <w:proofErr w:type="spellStart"/>
+      <w:r>
+        <w:rPr>
+          <w:sz w:val="24"/>
+          <w:szCs w:val="24"/>
+        </w:rPr>
+        <w:t>abort</w:t>
+      </w:r>
+      <w:proofErr w:type="spellEnd"/>
+      <w:r>
+        <w:rPr>
+          <w:sz w:val="24"/>
+          <w:szCs w:val="24"/>
+        </w:rPr>
+        <w:t> »</w:t>
+      </w:r>
+      <w:r>
+        <w:rPr>
+          <w:sz w:val="24"/>
+          <w:szCs w:val="24"/>
+        </w:rPr>
+        <w:t>. C</w:t>
+      </w:r>
+      <w:r>
+        <w:rPr>
+          <w:sz w:val="24"/>
+          <w:szCs w:val="24"/>
+        </w:rPr>
+        <w:t>ette dernière ne pouvant être envoyée que lors d’une erreur pendant le transfert, l’on est sûr qu’un transfert était bien en cours</w:t>
+      </w:r>
+      <w:r>
+        <w:rPr>
+          <w:sz w:val="24"/>
+          <w:szCs w:val="24"/>
+        </w:rPr>
+        <w:t xml:space="preserve"> si l’on en reçoit effectivement une</w:t>
+      </w:r>
+      <w:r>
+        <w:rPr>
+          <w:sz w:val="24"/>
+          <w:szCs w:val="24"/>
+        </w:rPr>
+        <w:t>. A l’aide de la structure ayant servi au thread et n’ayant pas été modifiée car il ne peut y avoir deux transfert simultanés, l’on fait parvenir la requête « /</w:t>
+      </w:r>
+      <w:proofErr w:type="spellStart"/>
+      <w:r>
+        <w:rPr>
+          <w:sz w:val="24"/>
+          <w:szCs w:val="24"/>
+        </w:rPr>
+        <w:t>abort</w:t>
+      </w:r>
+      <w:proofErr w:type="spellEnd"/>
+      <w:r>
+        <w:rPr>
+          <w:sz w:val="24"/>
+          <w:szCs w:val="24"/>
+        </w:rPr>
+        <w:t> » à l’autre interlocuteur pour que ce dernier soit informé de l’annulation du transfert.</w:t>
       </w:r>
     </w:p>
     <w:p>
@@ -7275,148 +8510,7 @@
           <w:sz w:val="24"/>
           <w:szCs w:val="24"/>
         </w:rPr>
-        <w:t>Concernant la réponse du client destinataire, celle-ci est analysée puis envoyée au client émetteur. Dans le cas d’un refus, une trace est affichée sur le terminal du serveur et l’on quitte le thread en pensant à changer la valeur de « </w:t>
-      </w:r>
-      <w:proofErr w:type="spellStart"/>
-      <w:r>
-        <w:rPr>
-          <w:i/>
-          <w:sz w:val="24"/>
-          <w:szCs w:val="24"/>
-        </w:rPr>
-        <w:t>thread_status</w:t>
-      </w:r>
-      <w:proofErr w:type="spellEnd"/>
-      <w:r>
-        <w:rPr>
-          <w:sz w:val="24"/>
-          <w:szCs w:val="24"/>
-        </w:rPr>
-        <w:t> » et à relâcher le verrou sur le mutex. Dans le cas contraire l’on passe à l’étape suivante décrite au paragraphe suivante.</w:t>
-      </w:r>
-    </w:p>
-    <w:p>
-      <w:pPr>
-        <w:ind w:firstLine="369"/>
-        <w:jc w:val="both"/>
-        <w:rPr>
-          <w:sz w:val="24"/>
-          <w:szCs w:val="24"/>
-        </w:rPr>
-      </w:pPr>
-      <w:r>
-        <w:rPr>
-          <w:sz w:val="24"/>
-          <w:szCs w:val="24"/>
-        </w:rPr>
-        <w:lastRenderedPageBreak/>
-        <w:t>Par la suite, l’on reçoit le nombre de paquets et la taille du dernier paquet qui vont être envoyés. L’on pense à les stocker en mémoire et à les transmettre au client destinataire. Par ailleurs, ce dernier va alors nous envoyer un accusé de réception que l’on transmettra au client émetteur.</w:t>
-      </w:r>
-    </w:p>
-    <w:p>
-      <w:pPr>
-        <w:ind w:firstLine="369"/>
-        <w:jc w:val="both"/>
-        <w:rPr>
-          <w:sz w:val="24"/>
-          <w:szCs w:val="24"/>
-        </w:rPr>
-      </w:pPr>
-      <w:r>
-        <w:rPr>
-          <w:sz w:val="24"/>
-          <w:szCs w:val="24"/>
-        </w:rPr>
-        <w:t>Le transfert, à proprement parlé, peut alors commencer, l’on va pour chaque paquet, le recevoir, le transmettre au destinataire et récupérer l’accusé de réception de ce dernier pour finalement le renvoyer à l’émetteur.</w:t>
-      </w:r>
-    </w:p>
-    <w:p>
-      <w:pPr>
-        <w:spacing w:after="360"/>
-        <w:ind w:firstLine="369"/>
-        <w:jc w:val="both"/>
-        <w:rPr>
-          <w:sz w:val="24"/>
-          <w:szCs w:val="24"/>
-        </w:rPr>
-      </w:pPr>
-      <w:r>
-        <w:rPr>
-          <w:sz w:val="24"/>
-          <w:szCs w:val="24"/>
-        </w:rPr>
-        <w:t xml:space="preserve">Suite à cette étape, l’on affiche un message sur le terminal manifestant le bon déroulement du transfert, l’on affecte </w:t>
-      </w:r>
-      <w:r>
-        <w:rPr>
-          <w:sz w:val="24"/>
-          <w:szCs w:val="24"/>
-        </w:rPr>
-        <w:t>« </w:t>
-      </w:r>
-      <w:proofErr w:type="spellStart"/>
-      <w:r>
-        <w:rPr>
-          <w:i/>
-          <w:sz w:val="24"/>
-          <w:szCs w:val="24"/>
-        </w:rPr>
-        <w:t>thread_statu</w:t>
-      </w:r>
-      <w:r>
-        <w:rPr>
-          <w:i/>
-          <w:sz w:val="24"/>
-          <w:szCs w:val="24"/>
-        </w:rPr>
-        <w:t>s</w:t>
-      </w:r>
-      <w:proofErr w:type="spellEnd"/>
-      <w:r>
-        <w:rPr>
-          <w:i/>
-          <w:sz w:val="24"/>
-          <w:szCs w:val="24"/>
-        </w:rPr>
-        <w:t> »</w:t>
-      </w:r>
-      <w:r>
-        <w:rPr>
-          <w:sz w:val="24"/>
-          <w:szCs w:val="24"/>
-        </w:rPr>
-        <w:t xml:space="preserve"> à la valeur correspondant à l’état « en attente de lecture du code de retour du thread » </w:t>
-      </w:r>
-      <w:r>
-        <w:rPr>
-          <w:sz w:val="24"/>
-          <w:szCs w:val="24"/>
-        </w:rPr>
-        <w:t>et l’on libère le verrou juste avant de quitter le thread.</w:t>
-      </w:r>
-    </w:p>
-    <w:p>
-      <w:pPr>
-        <w:ind w:firstLine="369"/>
-        <w:jc w:val="both"/>
-        <w:rPr>
-          <w:sz w:val="24"/>
-          <w:szCs w:val="24"/>
-        </w:rPr>
-      </w:pPr>
-      <w:r>
-        <w:rPr>
-          <w:sz w:val="24"/>
-          <w:szCs w:val="24"/>
-        </w:rPr>
-        <w:t>A noter qu’il est également possible de recevoir une requ</w:t>
-      </w:r>
-      <w:r>
-        <w:rPr>
-          <w:sz w:val="24"/>
-          <w:szCs w:val="24"/>
-        </w:rPr>
-        <w:t>ête de type « /</w:t>
+        <w:t>Par ailleurs, il est probable que la commande « /</w:t>
       </w:r>
       <w:proofErr w:type="spellStart"/>
       <w:r>
@@ -7432,56 +8526,6 @@
           <w:sz w:val="24"/>
           <w:szCs w:val="24"/>
         </w:rPr>
-        <w:t> » cette dernière ne pouvant être envoyée que lors d’une erreur pendant le transfert, l’on est sûr qu’un transfert était bien en cours. A l’aide de la structure ayant servi au thread et n’ayant pas été modifiée car il ne peut y avoir deux transfert simultanés, l’on fait parvenir la requête « /</w:t>
-      </w:r>
-      <w:proofErr w:type="spellStart"/>
-      <w:r>
-        <w:rPr>
-          <w:sz w:val="24"/>
-          <w:szCs w:val="24"/>
-        </w:rPr>
-        <w:t>abort</w:t>
-      </w:r>
-      <w:proofErr w:type="spellEnd"/>
-      <w:r>
-        <w:rPr>
-          <w:sz w:val="24"/>
-          <w:szCs w:val="24"/>
-        </w:rPr>
-        <w:t> » à l’autre interlocuteur pour que ce dernier soit informé de l’annulation du transfert.</w:t>
-      </w:r>
-    </w:p>
-    <w:p>
-      <w:pPr>
-        <w:spacing w:after="600"/>
-        <w:ind w:firstLine="369"/>
-        <w:jc w:val="both"/>
-        <w:rPr>
-          <w:sz w:val="24"/>
-          <w:szCs w:val="24"/>
-        </w:rPr>
-      </w:pPr>
-      <w:r>
-        <w:rPr>
-          <w:sz w:val="24"/>
-          <w:szCs w:val="24"/>
-        </w:rPr>
-        <w:t>Par ailleurs, il est probable que la commande « /</w:t>
-      </w:r>
-      <w:proofErr w:type="spellStart"/>
-      <w:r>
-        <w:rPr>
-          <w:sz w:val="24"/>
-          <w:szCs w:val="24"/>
-        </w:rPr>
-        <w:t>abort</w:t>
-      </w:r>
-      <w:proofErr w:type="spellEnd"/>
-      <w:r>
-        <w:rPr>
-          <w:sz w:val="24"/>
-          <w:szCs w:val="24"/>
-        </w:rPr>
         <w:t xml:space="preserve"> » ait été rentrée sur l’entrée standard. L’on procède alors à une tentative de </w:t>
       </w:r>
       <w:r>
@@ -7491,8 +8535,6 @@
         </w:rPr>
         <w:t>verrouillage</w:t>
       </w:r>
-      <w:bookmarkStart w:id="0" w:name="_GoBack"/>
-      <w:bookmarkEnd w:id="0"/>
       <w:r>
         <w:rPr>
           <w:sz w:val="24"/>
@@ -7656,7 +8698,7 @@
           <w:sz w:val="24"/>
           <w:szCs w:val="24"/>
         </w:rPr>
-        <w:t>Le programme, autant du côté serveur que du côté client, risque d’afficher des messages d’erreur ou simplement d’information. Ils sont balisés de la façon suivante : &lt; FTS &gt; précède un message de type informatif et relatif au transfert de fichiers (d’où l’acronyme File Transfer Service), &lt; ERROR &gt; précède une erreur qui n’a pas entraîné un arrêt du programme et &lt; FERROR &gt; indique une erreur fatale.</w:t>
+        <w:t>Pour des fichiers nécessitant un transit de plus de 500 000 paquets, (donc de taille supérieure à 512 Mo), le programme affiche de temps en temps le pourcentage d’avancement du transfert chez le serveur mais également chez chaque client.</w:t>
       </w:r>
     </w:p>
     <w:p>
@@ -7679,137 +8721,7 @@
           <w:sz w:val="24"/>
           <w:szCs w:val="24"/>
         </w:rPr>
-        <w:t xml:space="preserve">Il est possible que l’interface graphique de l’application </w:t>
-      </w:r>
-      <w:r>
-        <w:rPr>
-          <w:sz w:val="24"/>
-          <w:szCs w:val="24"/>
-        </w:rPr>
-        <w:t xml:space="preserve">ne supporte pas </w:t>
-      </w:r>
-      <w:r>
-        <w:rPr>
-          <w:sz w:val="24"/>
-          <w:szCs w:val="24"/>
-        </w:rPr>
-        <w:t xml:space="preserve">une tentative de redimensionnement ou </w:t>
-      </w:r>
-      <w:r>
-        <w:rPr>
-          <w:sz w:val="24"/>
-          <w:szCs w:val="24"/>
-        </w:rPr>
-        <w:t xml:space="preserve">un </w:t>
-      </w:r>
-      <w:r>
-        <w:rPr>
-          <w:sz w:val="24"/>
-          <w:szCs w:val="24"/>
-        </w:rPr>
-        <w:t xml:space="preserve"> changement de focus. En effet, notamment sous </w:t>
-      </w:r>
-      <w:proofErr w:type="spellStart"/>
-      <w:r>
-        <w:rPr>
-          <w:sz w:val="24"/>
-          <w:szCs w:val="24"/>
-        </w:rPr>
-        <w:t>Unity</w:t>
-      </w:r>
-      <w:proofErr w:type="spellEnd"/>
-      <w:r>
-        <w:rPr>
-          <w:sz w:val="24"/>
-          <w:szCs w:val="24"/>
-        </w:rPr>
-        <w:t xml:space="preserve">, </w:t>
-      </w:r>
-      <w:proofErr w:type="spellStart"/>
-      <w:r>
-        <w:rPr>
-          <w:sz w:val="24"/>
-          <w:szCs w:val="24"/>
-        </w:rPr>
-        <w:t>ncurses</w:t>
-      </w:r>
-      <w:proofErr w:type="spellEnd"/>
-      <w:r>
-        <w:rPr>
-          <w:sz w:val="24"/>
-          <w:szCs w:val="24"/>
-        </w:rPr>
-        <w:t xml:space="preserve"> n’apprécie </w:t>
-      </w:r>
-      <w:r>
-        <w:rPr>
-          <w:sz w:val="24"/>
-          <w:szCs w:val="24"/>
-        </w:rPr>
-        <w:t>pas</w:t>
-      </w:r>
-      <w:r>
-        <w:rPr>
-          <w:sz w:val="24"/>
-          <w:szCs w:val="24"/>
-        </w:rPr>
-        <w:t xml:space="preserve"> les animations lorsque l’on change de focus sur une autre fenêtre. Il est ainsi préférable d’utiliser</w:t>
-      </w:r>
-      <w:r>
-        <w:rPr>
-          <w:sz w:val="24"/>
-          <w:szCs w:val="24"/>
-        </w:rPr>
-        <w:t xml:space="preserve"> la combinaison</w:t>
-      </w:r>
-      <w:r>
-        <w:rPr>
-          <w:sz w:val="24"/>
-          <w:szCs w:val="24"/>
-        </w:rPr>
-        <w:t xml:space="preserve"> ALT+TAB pour changer de focus</w:t>
-      </w:r>
-      <w:r>
-        <w:rPr>
-          <w:sz w:val="24"/>
-          <w:szCs w:val="24"/>
-        </w:rPr>
-        <w:t xml:space="preserve"> si l’on</w:t>
-      </w:r>
-      <w:r>
-        <w:rPr>
-          <w:sz w:val="24"/>
-          <w:szCs w:val="24"/>
-        </w:rPr>
-        <w:t xml:space="preserve"> souhaite</w:t>
-      </w:r>
-      <w:r>
-        <w:rPr>
-          <w:sz w:val="24"/>
-          <w:szCs w:val="24"/>
-        </w:rPr>
-        <w:t xml:space="preserve"> travaille</w:t>
-      </w:r>
-      <w:r>
-        <w:rPr>
-          <w:sz w:val="24"/>
-          <w:szCs w:val="24"/>
-        </w:rPr>
-        <w:t>r</w:t>
-      </w:r>
-      <w:r>
-        <w:rPr>
-          <w:sz w:val="24"/>
-          <w:szCs w:val="24"/>
-        </w:rPr>
-        <w:t xml:space="preserve"> en « localhost »</w:t>
-      </w:r>
-      <w:r>
-        <w:rPr>
-          <w:sz w:val="24"/>
-          <w:szCs w:val="24"/>
-        </w:rPr>
-        <w:t>.</w:t>
+        <w:t>Le programme, autant du côté serveur que du côté client, risque d’afficher des messages d’erreur ou simplement d’information. Ils sont balisés de la façon suivante : &lt; FTS &gt; précède un message de type informatif et relatif au transfert de fichiers (d’où l’acronyme File Transfer Service), &lt; ERROR &gt; précède une erreur qui n’a pas entraîné un arrêt du programme et &lt; FERROR &gt; indique une erreur fatale.</w:t>
       </w:r>
     </w:p>
     <w:p>
@@ -7833,6 +8745,184 @@
           <w:szCs w:val="24"/>
         </w:rPr>
         <w:lastRenderedPageBreak/>
+        <w:t xml:space="preserve">Il est possible que l’interface graphique de l’application </w:t>
+      </w:r>
+      <w:r>
+        <w:rPr>
+          <w:sz w:val="24"/>
+          <w:szCs w:val="24"/>
+        </w:rPr>
+        <w:t xml:space="preserve">ne supporte pas </w:t>
+      </w:r>
+      <w:r>
+        <w:rPr>
+          <w:sz w:val="24"/>
+          <w:szCs w:val="24"/>
+        </w:rPr>
+        <w:t xml:space="preserve">une tentative de redimensionnement ou </w:t>
+      </w:r>
+      <w:r>
+        <w:rPr>
+          <w:sz w:val="24"/>
+          <w:szCs w:val="24"/>
+        </w:rPr>
+        <w:t xml:space="preserve">un </w:t>
+      </w:r>
+      <w:r>
+        <w:rPr>
+          <w:sz w:val="24"/>
+          <w:szCs w:val="24"/>
+        </w:rPr>
+        <w:t xml:space="preserve"> changement de focus. En effet, notamment sous </w:t>
+      </w:r>
+      <w:proofErr w:type="spellStart"/>
+      <w:r>
+        <w:rPr>
+          <w:sz w:val="24"/>
+          <w:szCs w:val="24"/>
+        </w:rPr>
+        <w:t>Unity</w:t>
+      </w:r>
+      <w:proofErr w:type="spellEnd"/>
+      <w:r>
+        <w:rPr>
+          <w:sz w:val="24"/>
+          <w:szCs w:val="24"/>
+        </w:rPr>
+        <w:t xml:space="preserve">, </w:t>
+      </w:r>
+      <w:proofErr w:type="spellStart"/>
+      <w:r>
+        <w:rPr>
+          <w:sz w:val="24"/>
+          <w:szCs w:val="24"/>
+        </w:rPr>
+        <w:t>ncurses</w:t>
+      </w:r>
+      <w:proofErr w:type="spellEnd"/>
+      <w:r>
+        <w:rPr>
+          <w:sz w:val="24"/>
+          <w:szCs w:val="24"/>
+        </w:rPr>
+        <w:t xml:space="preserve"> n’apprécie </w:t>
+      </w:r>
+      <w:r>
+        <w:rPr>
+          <w:sz w:val="24"/>
+          <w:szCs w:val="24"/>
+        </w:rPr>
+        <w:t>pas</w:t>
+      </w:r>
+      <w:r>
+        <w:rPr>
+          <w:sz w:val="24"/>
+          <w:szCs w:val="24"/>
+        </w:rPr>
+        <w:t xml:space="preserve"> les animations lorsque l’on change de focus sur une autre fenêtre. Il est ainsi préférable d’utiliser</w:t>
+      </w:r>
+      <w:r>
+        <w:rPr>
+          <w:sz w:val="24"/>
+          <w:szCs w:val="24"/>
+        </w:rPr>
+        <w:t xml:space="preserve"> la combinaison</w:t>
+      </w:r>
+      <w:r>
+        <w:rPr>
+          <w:sz w:val="24"/>
+          <w:szCs w:val="24"/>
+        </w:rPr>
+        <w:t xml:space="preserve"> ALT+TAB pour changer de focus</w:t>
+      </w:r>
+      <w:r>
+        <w:rPr>
+          <w:sz w:val="24"/>
+          <w:szCs w:val="24"/>
+        </w:rPr>
+        <w:t xml:space="preserve"> si l’on</w:t>
+      </w:r>
+      <w:r>
+        <w:rPr>
+          <w:sz w:val="24"/>
+          <w:szCs w:val="24"/>
+        </w:rPr>
+        <w:t xml:space="preserve"> souhaite</w:t>
+      </w:r>
+      <w:r>
+        <w:rPr>
+          <w:sz w:val="24"/>
+          <w:szCs w:val="24"/>
+        </w:rPr>
+        <w:t xml:space="preserve"> notamment</w:t>
+      </w:r>
+      <w:bookmarkStart w:id="0" w:name="_GoBack"/>
+      <w:bookmarkEnd w:id="0"/>
+      <w:r>
+        <w:rPr>
+          <w:sz w:val="24"/>
+          <w:szCs w:val="24"/>
+        </w:rPr>
+        <w:t xml:space="preserve"> travaille</w:t>
+      </w:r>
+      <w:r>
+        <w:rPr>
+          <w:sz w:val="24"/>
+          <w:szCs w:val="24"/>
+        </w:rPr>
+        <w:t>r</w:t>
+      </w:r>
+      <w:r>
+        <w:rPr>
+          <w:sz w:val="24"/>
+          <w:szCs w:val="24"/>
+        </w:rPr>
+        <w:t xml:space="preserve"> en « </w:t>
+      </w:r>
+      <w:proofErr w:type="spellStart"/>
+      <w:r>
+        <w:rPr>
+          <w:sz w:val="24"/>
+          <w:szCs w:val="24"/>
+        </w:rPr>
+        <w:t>localhost</w:t>
+      </w:r>
+      <w:proofErr w:type="spellEnd"/>
+      <w:r>
+        <w:rPr>
+          <w:sz w:val="24"/>
+          <w:szCs w:val="24"/>
+        </w:rPr>
+        <w:t> »</w:t>
+      </w:r>
+      <w:r>
+        <w:rPr>
+          <w:sz w:val="24"/>
+          <w:szCs w:val="24"/>
+        </w:rPr>
+        <w:t>.</w:t>
+      </w:r>
+    </w:p>
+    <w:p>
+      <w:pPr>
+        <w:pStyle w:val="Paragraphedeliste"/>
+        <w:numPr>
+          <w:ilvl w:val="0"/>
+          <w:numId w:val="18"/>
+        </w:numPr>
+        <w:ind w:left="0" w:firstLine="369"/>
+        <w:contextualSpacing w:val="0"/>
+        <w:jc w:val="both"/>
+        <w:rPr>
+          <w:sz w:val="24"/>
+          <w:szCs w:val="24"/>
+        </w:rPr>
+      </w:pPr>
+      <w:r>
+        <w:rPr>
+          <w:sz w:val="24"/>
+          <w:szCs w:val="24"/>
+        </w:rPr>
         <w:t xml:space="preserve">Dans le code source du programme, les variables sont toujours écrites en </w:t>
       </w:r>
       <w:proofErr w:type="spellStart"/>
@@ -7934,7 +9024,7 @@
 </file>
 
 <file path=word/numbering.xml><?xml version="1.0" encoding="utf-8"?>
-<w:numbering xmlns:wpc="http://schemas.microsoft.com/office/word/2010/wordprocessingCanvas" xmlns:cx="http://schemas.microsoft.com/office/drawing/2014/chartex" xmlns:cx1="http://schemas.microsoft.com/office/drawing/2015/9/8/chartex" xmlns:cx2="http://schemas.microsoft.com/office/drawing/2015/10/21/chartex" xmlns:cx3="http://schemas.microsoft.com/office/drawing/2016/5/9/chartex" xmlns:cx4="http://schemas.microsoft.com/office/drawing/2016/5/10/chartex" xmlns:cx5="http://schemas.microsoft.com/office/drawing/2016/5/11/chartex" xmlns:cx6="http://schemas.microsoft.com/office/drawing/2016/5/12/chartex" xmlns:cx7="http://schemas.microsoft.com/office/drawing/2016/5/13/chartex" xmlns:cx8="http://schemas.microsoft.com/office/drawing/2016/5/14/chartex" xmlns:mc="http://schemas.openxmlformats.org/markup-compatibility/2006" xmlns:aink="http://schemas.microsoft.com/office/drawing/2016/ink" xmlns:am3d="http://schemas.microsoft.com/office/drawing/2017/model3d" xmlns:o="urn:schemas-microsoft-com:office:office" xmlns:r="http://schemas.openxmlformats.org/officeDocument/2006/relationships" xmlns:m="http://schemas.openxmlformats.org/officeDocument/2006/math" xmlns:v="urn:schemas-microsoft-com:vml" xmlns:wp14="http://schemas.microsoft.com/office/word/2010/wordprocessingDrawing" xmlns:wp="http://schemas.openxmlformats.org/drawingml/2006/wordprocessingDrawing" xmlns:w10="urn:schemas-microsoft-com:office:word" xmlns:w="http://schemas.openxmlformats.org/wordprocessingml/2006/main" xmlns:w14="http://schemas.microsoft.com/office/word/2010/wordml" xmlns:w15="http://schemas.microsoft.com/office/word/2012/wordml" xmlns:w16cid="http://schemas.microsoft.com/office/word/2016/wordml/cid" xmlns:w16se="http://schemas.microsoft.com/office/word/2015/wordml/symex" xmlns:wpg="http://schemas.microsoft.com/office/word/2010/wordprocessingGroup" xmlns:wpi="http://schemas.microsoft.com/office/word/2010/wordprocessingInk" xmlns:wne="http://schemas.microsoft.com/office/word/2006/wordml" xmlns:wps="http://schemas.microsoft.com/office/word/2010/wordprocessingShape" mc:Ignorable="w14 w15 w16se w16cid wp14">
+<w:numbering xmlns:wpc="http://schemas.microsoft.com/office/word/2010/wordprocessingCanvas" xmlns:mc="http://schemas.openxmlformats.org/markup-compatibility/2006" xmlns:o="urn:schemas-microsoft-com:office:office" xmlns:r="http://schemas.openxmlformats.org/officeDocument/2006/relationships" xmlns:m="http://schemas.openxmlformats.org/officeDocument/2006/math" xmlns:v="urn:schemas-microsoft-com:vml" xmlns:wp14="http://schemas.microsoft.com/office/word/2010/wordprocessingDrawing" xmlns:wp="http://schemas.openxmlformats.org/drawingml/2006/wordprocessingDrawing" xmlns:w10="urn:schemas-microsoft-com:office:word" xmlns:w="http://schemas.openxmlformats.org/wordprocessingml/2006/main" xmlns:w14="http://schemas.microsoft.com/office/word/2010/wordml" xmlns:w15="http://schemas.microsoft.com/office/word/2012/wordml" xmlns:wpg="http://schemas.microsoft.com/office/word/2010/wordprocessingGroup" xmlns:wpi="http://schemas.microsoft.com/office/word/2010/wordprocessingInk" xmlns:wne="http://schemas.microsoft.com/office/word/2006/wordml" xmlns:wps="http://schemas.microsoft.com/office/word/2010/wordprocessingShape" mc:Ignorable="w14 w15 wp14">
   <w:abstractNum w:abstractNumId="0" w15:restartNumberingAfterBreak="0">
     <w:nsid w:val="090F3ADB"/>
     <w:multiLevelType w:val="hybridMultilevel"/>
@@ -9735,7 +10825,7 @@
 </file>
 
 <file path=word/styles.xml><?xml version="1.0" encoding="utf-8"?>
-<w:styles xmlns:mc="http://schemas.openxmlformats.org/markup-compatibility/2006" xmlns:r="http://schemas.openxmlformats.org/officeDocument/2006/relationships" xmlns:w="http://schemas.openxmlformats.org/wordprocessingml/2006/main" xmlns:w14="http://schemas.microsoft.com/office/word/2010/wordml" xmlns:w15="http://schemas.microsoft.com/office/word/2012/wordml" xmlns:w16cid="http://schemas.microsoft.com/office/word/2016/wordml/cid" xmlns:w16se="http://schemas.microsoft.com/office/word/2015/wordml/symex" mc:Ignorable="w14 w15 w16se w16cid">
+<w:styles xmlns:mc="http://schemas.openxmlformats.org/markup-compatibility/2006" xmlns:r="http://schemas.openxmlformats.org/officeDocument/2006/relationships" xmlns:w="http://schemas.openxmlformats.org/wordprocessingml/2006/main" xmlns:w14="http://schemas.microsoft.com/office/word/2010/wordml" xmlns:w15="http://schemas.microsoft.com/office/word/2012/wordml" mc:Ignorable="w14 w15">
   <w:docDefaults>
     <w:rPrDefault>
       <w:rPr>
@@ -9751,7 +10841,7 @@
       </w:pPr>
     </w:pPrDefault>
   </w:docDefaults>
-  <w:latentStyles w:defLockedState="0" w:defUIPriority="99" w:defSemiHidden="0" w:defUnhideWhenUsed="0" w:defQFormat="0" w:count="375">
+  <w:latentStyles w:defLockedState="0" w:defUIPriority="99" w:defSemiHidden="0" w:defUnhideWhenUsed="0" w:defQFormat="0" w:count="371">
     <w:lsdException w:name="Normal" w:uiPriority="0" w:qFormat="1"/>
     <w:lsdException w:name="heading 1" w:uiPriority="9" w:qFormat="1"/>
     <w:lsdException w:name="heading 2" w:semiHidden="1" w:uiPriority="9" w:unhideWhenUsed="1" w:qFormat="1"/>
@@ -9857,6 +10947,7 @@
     <w:lsdException w:name="HTML Sample" w:semiHidden="1" w:unhideWhenUsed="1"/>
     <w:lsdException w:name="HTML Typewriter" w:semiHidden="1" w:unhideWhenUsed="1"/>
     <w:lsdException w:name="HTML Variable" w:semiHidden="1" w:unhideWhenUsed="1"/>
+    <w:lsdException w:name="Normal Table" w:semiHidden="1" w:unhideWhenUsed="1"/>
     <w:lsdException w:name="annotation subject" w:semiHidden="1" w:unhideWhenUsed="1"/>
     <w:lsdException w:name="No List" w:semiHidden="1" w:unhideWhenUsed="1"/>
     <w:lsdException w:name="Outline List 1" w:semiHidden="1" w:unhideWhenUsed="1"/>
@@ -9900,8 +10991,10 @@
     <w:lsdException w:name="Table Elegant" w:semiHidden="1" w:unhideWhenUsed="1"/>
     <w:lsdException w:name="Table Professional" w:semiHidden="1" w:unhideWhenUsed="1"/>
     <w:lsdException w:name="Table Subtle 1" w:semiHidden="1" w:unhideWhenUsed="1"/>
+    <w:lsdException w:name="Table Subtle 2" w:semiHidden="1" w:unhideWhenUsed="1"/>
     <w:lsdException w:name="Table Web 1" w:semiHidden="1" w:unhideWhenUsed="1"/>
     <w:lsdException w:name="Table Web 2" w:semiHidden="1" w:unhideWhenUsed="1"/>
+    <w:lsdException w:name="Table Web 3" w:semiHidden="1" w:unhideWhenUsed="1"/>
     <w:lsdException w:name="Balloon Text" w:semiHidden="1" w:unhideWhenUsed="1"/>
     <w:lsdException w:name="Table Grid" w:uiPriority="39"/>
     <w:lsdException w:name="Table Theme" w:semiHidden="1" w:unhideWhenUsed="1"/>
@@ -10120,10 +11213,6 @@
     <w:lsdException w:name="List Table 5 Dark Accent 6" w:uiPriority="50"/>
     <w:lsdException w:name="List Table 6 Colorful Accent 6" w:uiPriority="51"/>
     <w:lsdException w:name="List Table 7 Colorful Accent 6" w:uiPriority="52"/>
-    <w:lsdException w:name="Mention" w:semiHidden="1" w:unhideWhenUsed="1"/>
-    <w:lsdException w:name="Smart Hyperlink" w:semiHidden="1" w:unhideWhenUsed="1"/>
-    <w:lsdException w:name="Hashtag" w:semiHidden="1" w:unhideWhenUsed="1"/>
-    <w:lsdException w:name="Unresolved Mention" w:semiHidden="1" w:unhideWhenUsed="1"/>
   </w:latentStyles>
   <w:style w:type="paragraph" w:default="1" w:styleId="Normal">
     <w:name w:val="Normal"/>
@@ -10525,7 +11614,7 @@
 </file>
 
 <file path=customXml/itemProps1.xml><?xml version="1.0" encoding="utf-8"?>
-<ds:datastoreItem xmlns:ds="http://schemas.openxmlformats.org/officeDocument/2006/customXml" ds:itemID="{F3306318-33FB-4506-980F-8A4713E531CB}">
+<ds:datastoreItem xmlns:ds="http://schemas.openxmlformats.org/officeDocument/2006/customXml" ds:itemID="{D344F33E-0F6D-409C-8720-F1C79DD59E74}">
   <ds:schemaRefs>
     <ds:schemaRef ds:uri="http://schemas.openxmlformats.org/officeDocument/2006/bibliography"/>
   </ds:schemaRefs>

</xml_diff>